<commit_message>
design patterns update(still incomplete)
</commit_message>
<xml_diff>
--- a/DesignPatterns/ZamgerDesignPatterns.docx
+++ b/DesignPatterns/ZamgerDesignPatterns.docx
@@ -3669,6 +3669,85 @@
     </w:p>
     <w:p>
       <w:pPr>
+        <w:pStyle w:val="Heading1"/>
+        <w:rPr>
+          <w:rFonts w:ascii="Cambria Math" w:hAnsi="Cambria Math"/>
+          <w:color w:val="000000" w:themeColor="text1"/>
+          <w:sz w:val="28"/>
+          <w:szCs w:val="28"/>
+          <w:u w:val="single"/>
+        </w:rPr>
+      </w:pPr>
+      <w:r>
+        <w:rPr>
+          <w:rFonts w:ascii="Cambria Math" w:hAnsi="Cambria Math"/>
+          <w:b/>
+          <w:bCs/>
+          <w:color w:val="000000" w:themeColor="text1"/>
+          <w:sz w:val="28"/>
+          <w:szCs w:val="28"/>
+        </w:rPr>
+        <w:t>Singleton</w:t>
+      </w:r>
+      <w:r>
+        <w:rPr>
+          <w:rFonts w:ascii="Cambria Math" w:hAnsi="Cambria Math"/>
+          <w:b/>
+          <w:bCs/>
+          <w:color w:val="000000" w:themeColor="text1"/>
+          <w:sz w:val="28"/>
+          <w:szCs w:val="28"/>
+        </w:rPr>
+        <w:t xml:space="preserve"> pattern:</w:t>
+      </w:r>
+      <w:r>
+        <w:rPr>
+          <w:rFonts w:ascii="Cambria Math" w:hAnsi="Cambria Math"/>
+          <w:color w:val="000000" w:themeColor="text1"/>
+          <w:sz w:val="28"/>
+          <w:szCs w:val="28"/>
+        </w:rPr>
+        <w:t xml:space="preserve"> </w:t>
+      </w:r>
+      <w:r>
+        <w:rPr>
+          <w:color w:val="0D0D0D" w:themeColor="text1" w:themeTint="F2"/>
+          <w:sz w:val="28"/>
+          <w:szCs w:val="28"/>
+          <w:u w:val="single"/>
+        </w:rPr>
+        <w:t>u</w:t>
+      </w:r>
+      <w:r>
+        <w:rPr>
+          <w:color w:val="0D0D0D" w:themeColor="text1" w:themeTint="F2"/>
+          <w:sz w:val="28"/>
+          <w:szCs w:val="28"/>
+          <w:u w:val="single"/>
+        </w:rPr>
+        <w:t>loga Singleton pat</w:t>
+      </w:r>
+      <w:r>
+        <w:rPr>
+          <w:color w:val="0D0D0D" w:themeColor="text1" w:themeTint="F2"/>
+          <w:sz w:val="28"/>
+          <w:szCs w:val="28"/>
+          <w:u w:val="single"/>
+        </w:rPr>
+        <w:t>t</w:t>
+      </w:r>
+      <w:r>
+        <w:rPr>
+          <w:color w:val="0D0D0D" w:themeColor="text1" w:themeTint="F2"/>
+          <w:sz w:val="28"/>
+          <w:szCs w:val="28"/>
+          <w:u w:val="single"/>
+        </w:rPr>
+        <w:t>erna je da osigura da se klasa može instancirati samo jednom i da osigura globalni pristup kreiranoj instanci klase. Postoji više objekata koje je potrebno samo jednom instancirati i nad kojim je potrebna jedinstvena kontrola pristupa.</w:t>
+      </w:r>
+    </w:p>
+    <w:p>
+      <w:pPr>
         <w:tabs>
           <w:tab w:val="left" w:pos="2544"/>
         </w:tabs>
@@ -3679,6 +3758,3222 @@
           <w:szCs w:val="24"/>
         </w:rPr>
       </w:pPr>
+    </w:p>
+    <w:p>
+      <w:pPr>
+        <w:tabs>
+          <w:tab w:val="left" w:pos="2544"/>
+        </w:tabs>
+        <w:jc w:val="both"/>
+        <w:rPr>
+          <w:rFonts w:ascii="Cambria Math" w:hAnsi="Cambria Math"/>
+          <w:sz w:val="28"/>
+          <w:szCs w:val="28"/>
+        </w:rPr>
+      </w:pPr>
+      <w:r>
+        <w:rPr>
+          <w:rFonts w:ascii="Cambria Math" w:hAnsi="Cambria Math"/>
+          <w:sz w:val="28"/>
+          <w:szCs w:val="28"/>
+        </w:rPr>
+        <w:t xml:space="preserve">Kako smo došli do kreacijskih patterna(koji govore o raznim načinima kreiranja instanci u programu) prvi na redu je </w:t>
+      </w:r>
+      <w:r>
+        <w:rPr>
+          <w:rFonts w:ascii="Cambria Math" w:hAnsi="Cambria Math"/>
+          <w:b/>
+          <w:bCs/>
+          <w:sz w:val="28"/>
+          <w:szCs w:val="28"/>
+        </w:rPr>
+        <w:t>Singleton pattern</w:t>
+      </w:r>
+      <w:r>
+        <w:rPr>
+          <w:rFonts w:ascii="Cambria Math" w:hAnsi="Cambria Math"/>
+          <w:sz w:val="28"/>
+          <w:szCs w:val="28"/>
+        </w:rPr>
+        <w:t xml:space="preserve">. Razmišljajući o načinima i mjestima gdje možemo primjeniti ovaj pattern došli smo do zaključka da se isti može primijeniti kod procesa </w:t>
+      </w:r>
+      <w:r>
+        <w:rPr>
+          <w:rFonts w:ascii="Cambria Math" w:hAnsi="Cambria Math"/>
+          <w:sz w:val="28"/>
+          <w:szCs w:val="28"/>
+        </w:rPr>
+        <w:t xml:space="preserve">registracije korisnika na sistem, odnosno da bismo izbjegli bespotrebno pisanje sql naredbi u različitim </w:t>
+      </w:r>
+      <w:r>
+        <w:rPr>
+          <w:rFonts w:ascii="Cambria Math" w:hAnsi="Cambria Math"/>
+          <w:i/>
+          <w:iCs/>
+          <w:sz w:val="28"/>
+          <w:szCs w:val="28"/>
+        </w:rPr>
+        <w:t xml:space="preserve">onAction </w:t>
+      </w:r>
+      <w:r>
+        <w:rPr>
+          <w:rFonts w:ascii="Cambria Math" w:hAnsi="Cambria Math"/>
+          <w:sz w:val="28"/>
+          <w:szCs w:val="28"/>
+        </w:rPr>
+        <w:t xml:space="preserve">metodama za </w:t>
+      </w:r>
+      <w:r>
+        <w:rPr>
+          <w:rFonts w:ascii="Cambria Math" w:hAnsi="Cambria Math"/>
+          <w:b/>
+          <w:bCs/>
+          <w:sz w:val="28"/>
+          <w:szCs w:val="28"/>
+        </w:rPr>
+        <w:t>StudentskuSlužbu</w:t>
+      </w:r>
+      <w:r>
+        <w:rPr>
+          <w:rFonts w:ascii="Cambria Math" w:hAnsi="Cambria Math"/>
+          <w:sz w:val="28"/>
+          <w:szCs w:val="28"/>
+        </w:rPr>
+        <w:t xml:space="preserve"> prilikom „ubacivanja“ korisnika u odgovarajuće tabele, to isto možemo objediniti u jednu singleton klasu koja bi kao atribut imala konekciju na bazu, sa odgovarajućim metodama koje bi studentskoj službi omogućavale razne operacije nad bazom i njenim sadržajem. Neka se ta klasa</w:t>
+      </w:r>
+      <w:r>
+        <w:rPr>
+          <w:rFonts w:ascii="Cambria Math" w:hAnsi="Cambria Math"/>
+          <w:sz w:val="28"/>
+          <w:szCs w:val="28"/>
+        </w:rPr>
+        <w:t xml:space="preserve"> </w:t>
+      </w:r>
+      <w:r>
+        <w:rPr>
+          <w:rFonts w:ascii="Cambria Math" w:hAnsi="Cambria Math"/>
+          <w:sz w:val="28"/>
+          <w:szCs w:val="28"/>
+        </w:rPr>
+        <w:t xml:space="preserve">zove </w:t>
+      </w:r>
+      <w:r>
+        <w:rPr>
+          <w:rFonts w:ascii="Cambria Math" w:hAnsi="Cambria Math"/>
+          <w:b/>
+          <w:bCs/>
+          <w:sz w:val="28"/>
+          <w:szCs w:val="28"/>
+        </w:rPr>
+        <w:t>Logger</w:t>
+      </w:r>
+      <w:r>
+        <w:rPr>
+          <w:rFonts w:ascii="Cambria Math" w:hAnsi="Cambria Math"/>
+          <w:sz w:val="28"/>
+          <w:szCs w:val="28"/>
+        </w:rPr>
+        <w:t xml:space="preserve"> i njen prototip bi izgledao nešto ovako:</w:t>
+      </w:r>
+    </w:p>
+    <w:p>
+      <w:pPr>
+        <w:pStyle w:val="NoSpacing"/>
+        <w:rPr>
+          <w:rFonts w:ascii="Consolas" w:hAnsi="Consolas"/>
+          <w:sz w:val="24"/>
+          <w:szCs w:val="24"/>
+        </w:rPr>
+      </w:pPr>
+      <w:r>
+        <w:rPr>
+          <w:rFonts w:ascii="Consolas" w:hAnsi="Consolas"/>
+          <w:sz w:val="24"/>
+          <w:szCs w:val="24"/>
+        </w:rPr>
+        <w:t>public class Logger</w:t>
+      </w:r>
+    </w:p>
+    <w:p>
+      <w:pPr>
+        <w:pStyle w:val="NoSpacing"/>
+        <w:rPr>
+          <w:rFonts w:ascii="Consolas" w:hAnsi="Consolas"/>
+          <w:sz w:val="24"/>
+          <w:szCs w:val="24"/>
+        </w:rPr>
+      </w:pPr>
+      <w:r>
+        <w:rPr>
+          <w:rFonts w:ascii="Consolas" w:hAnsi="Consolas"/>
+          <w:sz w:val="24"/>
+          <w:szCs w:val="24"/>
+        </w:rPr>
+        <w:t xml:space="preserve">    {</w:t>
+      </w:r>
+    </w:p>
+    <w:p>
+      <w:pPr>
+        <w:pStyle w:val="NoSpacing"/>
+        <w:rPr>
+          <w:rFonts w:ascii="Consolas" w:hAnsi="Consolas"/>
+          <w:sz w:val="24"/>
+          <w:szCs w:val="24"/>
+        </w:rPr>
+      </w:pPr>
+      <w:r>
+        <w:rPr>
+          <w:rFonts w:ascii="Consolas" w:hAnsi="Consolas"/>
+          <w:sz w:val="24"/>
+          <w:szCs w:val="24"/>
+        </w:rPr>
+        <w:t xml:space="preserve">        </w:t>
+      </w:r>
+      <w:r>
+        <w:rPr>
+          <w:rFonts w:ascii="Consolas" w:hAnsi="Consolas"/>
+          <w:sz w:val="24"/>
+          <w:szCs w:val="24"/>
+        </w:rPr>
+        <w:t>private static SqlConnection con = null;</w:t>
+      </w:r>
+    </w:p>
+    <w:p>
+      <w:pPr>
+        <w:pStyle w:val="NoSpacing"/>
+        <w:rPr>
+          <w:rFonts w:ascii="Consolas" w:hAnsi="Consolas"/>
+          <w:sz w:val="24"/>
+          <w:szCs w:val="24"/>
+        </w:rPr>
+      </w:pPr>
+      <w:r>
+        <w:rPr>
+          <w:rFonts w:ascii="Consolas" w:hAnsi="Consolas"/>
+          <w:sz w:val="24"/>
+          <w:szCs w:val="24"/>
+        </w:rPr>
+        <w:t xml:space="preserve">        private static Logger instance = null;</w:t>
+      </w:r>
+    </w:p>
+    <w:p>
+      <w:pPr>
+        <w:pStyle w:val="NoSpacing"/>
+        <w:rPr>
+          <w:rFonts w:ascii="Consolas" w:hAnsi="Consolas"/>
+          <w:sz w:val="24"/>
+          <w:szCs w:val="24"/>
+        </w:rPr>
+      </w:pPr>
+      <w:r>
+        <w:rPr>
+          <w:rFonts w:ascii="Consolas" w:hAnsi="Consolas"/>
+          <w:sz w:val="24"/>
+          <w:szCs w:val="24"/>
+        </w:rPr>
+        <w:t xml:space="preserve">        private Logger() {</w:t>
+      </w:r>
+    </w:p>
+    <w:p>
+      <w:pPr>
+        <w:pStyle w:val="NoSpacing"/>
+        <w:rPr>
+          <w:rFonts w:ascii="Consolas" w:hAnsi="Consolas"/>
+          <w:sz w:val="24"/>
+          <w:szCs w:val="24"/>
+        </w:rPr>
+      </w:pPr>
+      <w:r>
+        <w:rPr>
+          <w:rFonts w:ascii="Consolas" w:hAnsi="Consolas"/>
+          <w:sz w:val="24"/>
+          <w:szCs w:val="24"/>
+        </w:rPr>
+        <w:t xml:space="preserve">  </w:t>
+      </w:r>
+      <w:r>
+        <w:rPr>
+          <w:rFonts w:ascii="Consolas" w:hAnsi="Consolas"/>
+          <w:sz w:val="24"/>
+          <w:szCs w:val="24"/>
+        </w:rPr>
+        <w:tab/>
+        <w:t xml:space="preserve">   </w:t>
+      </w:r>
+      <w:r>
+        <w:rPr>
+          <w:rFonts w:ascii="Consolas" w:hAnsi="Consolas"/>
+          <w:sz w:val="24"/>
+          <w:szCs w:val="24"/>
+        </w:rPr>
+        <w:t>string conString = "</w:t>
+      </w:r>
+      <w:r>
+        <w:rPr>
+          <w:rFonts w:ascii="Consolas" w:hAnsi="Consolas"/>
+          <w:sz w:val="24"/>
+          <w:szCs w:val="24"/>
+        </w:rPr>
+        <w:t>Zamger-baza“;</w:t>
+      </w:r>
+    </w:p>
+    <w:p>
+      <w:pPr>
+        <w:pStyle w:val="NoSpacing"/>
+        <w:rPr>
+          <w:rFonts w:ascii="Consolas" w:hAnsi="Consolas"/>
+          <w:sz w:val="24"/>
+          <w:szCs w:val="24"/>
+        </w:rPr>
+      </w:pPr>
+      <w:r>
+        <w:rPr>
+          <w:rFonts w:ascii="Consolas" w:hAnsi="Consolas"/>
+          <w:sz w:val="24"/>
+          <w:szCs w:val="24"/>
+        </w:rPr>
+        <w:t xml:space="preserve">            try</w:t>
+      </w:r>
+    </w:p>
+    <w:p>
+      <w:pPr>
+        <w:pStyle w:val="NoSpacing"/>
+        <w:rPr>
+          <w:rFonts w:ascii="Consolas" w:hAnsi="Consolas"/>
+          <w:sz w:val="24"/>
+          <w:szCs w:val="24"/>
+        </w:rPr>
+      </w:pPr>
+      <w:r>
+        <w:rPr>
+          <w:rFonts w:ascii="Consolas" w:hAnsi="Consolas"/>
+          <w:sz w:val="24"/>
+          <w:szCs w:val="24"/>
+        </w:rPr>
+        <w:t xml:space="preserve">            {</w:t>
+      </w:r>
+    </w:p>
+    <w:p>
+      <w:pPr>
+        <w:pStyle w:val="NoSpacing"/>
+        <w:rPr>
+          <w:rFonts w:ascii="Consolas" w:hAnsi="Consolas"/>
+          <w:sz w:val="24"/>
+          <w:szCs w:val="24"/>
+        </w:rPr>
+      </w:pPr>
+      <w:r>
+        <w:rPr>
+          <w:rFonts w:ascii="Consolas" w:hAnsi="Consolas"/>
+          <w:sz w:val="24"/>
+          <w:szCs w:val="24"/>
+        </w:rPr>
+        <w:t xml:space="preserve">                con = new SqlConnection(conString);</w:t>
+      </w:r>
+    </w:p>
+    <w:p>
+      <w:pPr>
+        <w:pStyle w:val="NoSpacing"/>
+        <w:rPr>
+          <w:rFonts w:ascii="Consolas" w:hAnsi="Consolas"/>
+          <w:sz w:val="24"/>
+          <w:szCs w:val="24"/>
+        </w:rPr>
+      </w:pPr>
+      <w:r>
+        <w:rPr>
+          <w:rFonts w:ascii="Consolas" w:hAnsi="Consolas"/>
+          <w:sz w:val="24"/>
+          <w:szCs w:val="24"/>
+        </w:rPr>
+        <w:t xml:space="preserve">                con.Open();</w:t>
+      </w:r>
+    </w:p>
+    <w:p>
+      <w:pPr>
+        <w:pStyle w:val="NoSpacing"/>
+        <w:rPr>
+          <w:rFonts w:ascii="Consolas" w:hAnsi="Consolas"/>
+          <w:sz w:val="24"/>
+          <w:szCs w:val="24"/>
+        </w:rPr>
+      </w:pPr>
+    </w:p>
+    <w:p>
+      <w:pPr>
+        <w:pStyle w:val="NoSpacing"/>
+        <w:rPr>
+          <w:rFonts w:ascii="Consolas" w:hAnsi="Consolas"/>
+          <w:sz w:val="24"/>
+          <w:szCs w:val="24"/>
+        </w:rPr>
+      </w:pPr>
+      <w:r>
+        <w:rPr>
+          <w:rFonts w:ascii="Consolas" w:hAnsi="Consolas"/>
+          <w:sz w:val="24"/>
+          <w:szCs w:val="24"/>
+        </w:rPr>
+        <w:t xml:space="preserve">            }</w:t>
+      </w:r>
+    </w:p>
+    <w:p>
+      <w:pPr>
+        <w:pStyle w:val="NoSpacing"/>
+        <w:rPr>
+          <w:rFonts w:ascii="Consolas" w:hAnsi="Consolas"/>
+          <w:sz w:val="24"/>
+          <w:szCs w:val="24"/>
+        </w:rPr>
+      </w:pPr>
+    </w:p>
+    <w:p>
+      <w:pPr>
+        <w:pStyle w:val="NoSpacing"/>
+        <w:rPr>
+          <w:rFonts w:ascii="Consolas" w:hAnsi="Consolas"/>
+          <w:sz w:val="24"/>
+          <w:szCs w:val="24"/>
+        </w:rPr>
+      </w:pPr>
+      <w:r>
+        <w:rPr>
+          <w:rFonts w:ascii="Consolas" w:hAnsi="Consolas"/>
+          <w:sz w:val="24"/>
+          <w:szCs w:val="24"/>
+        </w:rPr>
+        <w:t xml:space="preserve">            catch (Exception e)</w:t>
+      </w:r>
+    </w:p>
+    <w:p>
+      <w:pPr>
+        <w:pStyle w:val="NoSpacing"/>
+        <w:rPr>
+          <w:rFonts w:ascii="Consolas" w:hAnsi="Consolas"/>
+          <w:sz w:val="24"/>
+          <w:szCs w:val="24"/>
+        </w:rPr>
+      </w:pPr>
+      <w:r>
+        <w:rPr>
+          <w:rFonts w:ascii="Consolas" w:hAnsi="Consolas"/>
+          <w:sz w:val="24"/>
+          <w:szCs w:val="24"/>
+        </w:rPr>
+        <w:t xml:space="preserve">            {</w:t>
+      </w:r>
+    </w:p>
+    <w:p>
+      <w:pPr>
+        <w:pStyle w:val="NoSpacing"/>
+        <w:rPr>
+          <w:rFonts w:ascii="Consolas" w:hAnsi="Consolas"/>
+          <w:sz w:val="24"/>
+          <w:szCs w:val="24"/>
+        </w:rPr>
+      </w:pPr>
+      <w:r>
+        <w:rPr>
+          <w:rFonts w:ascii="Consolas" w:hAnsi="Consolas"/>
+          <w:sz w:val="24"/>
+          <w:szCs w:val="24"/>
+        </w:rPr>
+        <w:t xml:space="preserve">                 con.Close();</w:t>
+      </w:r>
+    </w:p>
+    <w:p>
+      <w:pPr>
+        <w:pStyle w:val="NoSpacing"/>
+        <w:rPr>
+          <w:rFonts w:ascii="Consolas" w:hAnsi="Consolas"/>
+          <w:sz w:val="24"/>
+          <w:szCs w:val="24"/>
+        </w:rPr>
+      </w:pPr>
+      <w:r>
+        <w:rPr>
+          <w:rFonts w:ascii="Consolas" w:hAnsi="Consolas"/>
+          <w:sz w:val="24"/>
+          <w:szCs w:val="24"/>
+        </w:rPr>
+        <w:t xml:space="preserve">               Console.Write(e.Message);</w:t>
+      </w:r>
+    </w:p>
+    <w:p>
+      <w:pPr>
+        <w:pStyle w:val="NoSpacing"/>
+        <w:rPr>
+          <w:rFonts w:ascii="Consolas" w:hAnsi="Consolas"/>
+          <w:sz w:val="24"/>
+          <w:szCs w:val="24"/>
+        </w:rPr>
+      </w:pPr>
+      <w:r>
+        <w:rPr>
+          <w:rFonts w:ascii="Consolas" w:hAnsi="Consolas"/>
+          <w:sz w:val="24"/>
+          <w:szCs w:val="24"/>
+        </w:rPr>
+        <w:t xml:space="preserve">            }</w:t>
+      </w:r>
+    </w:p>
+    <w:p>
+      <w:pPr>
+        <w:pStyle w:val="NoSpacing"/>
+        <w:rPr>
+          <w:rFonts w:ascii="Consolas" w:hAnsi="Consolas"/>
+          <w:sz w:val="24"/>
+          <w:szCs w:val="24"/>
+        </w:rPr>
+      </w:pPr>
+      <w:r>
+        <w:rPr>
+          <w:rFonts w:ascii="Consolas" w:hAnsi="Consolas"/>
+          <w:sz w:val="24"/>
+          <w:szCs w:val="24"/>
+        </w:rPr>
+        <w:t xml:space="preserve">       </w:t>
+      </w:r>
+      <w:r>
+        <w:rPr>
+          <w:rFonts w:ascii="Consolas" w:hAnsi="Consolas"/>
+          <w:sz w:val="24"/>
+          <w:szCs w:val="24"/>
+        </w:rPr>
+        <w:t>}</w:t>
+      </w:r>
+    </w:p>
+    <w:p>
+      <w:pPr>
+        <w:pStyle w:val="NoSpacing"/>
+        <w:rPr>
+          <w:rFonts w:ascii="Consolas" w:hAnsi="Consolas"/>
+          <w:sz w:val="24"/>
+          <w:szCs w:val="24"/>
+        </w:rPr>
+      </w:pPr>
+      <w:r>
+        <w:rPr>
+          <w:rFonts w:ascii="Consolas" w:hAnsi="Consolas"/>
+          <w:sz w:val="24"/>
+          <w:szCs w:val="24"/>
+        </w:rPr>
+        <w:t xml:space="preserve">        </w:t>
+      </w:r>
+    </w:p>
+    <w:p>
+      <w:pPr>
+        <w:pStyle w:val="NoSpacing"/>
+        <w:rPr>
+          <w:rFonts w:ascii="Consolas" w:hAnsi="Consolas"/>
+          <w:sz w:val="24"/>
+          <w:szCs w:val="24"/>
+        </w:rPr>
+      </w:pPr>
+      <w:r>
+        <w:rPr>
+          <w:rFonts w:ascii="Consolas" w:hAnsi="Consolas"/>
+          <w:sz w:val="24"/>
+          <w:szCs w:val="24"/>
+        </w:rPr>
+        <w:lastRenderedPageBreak/>
+        <w:t xml:space="preserve">        public static Logger GetInstance() </w:t>
+      </w:r>
+    </w:p>
+    <w:p>
+      <w:pPr>
+        <w:pStyle w:val="NoSpacing"/>
+        <w:rPr>
+          <w:rFonts w:ascii="Consolas" w:hAnsi="Consolas"/>
+          <w:sz w:val="24"/>
+          <w:szCs w:val="24"/>
+        </w:rPr>
+      </w:pPr>
+      <w:r>
+        <w:rPr>
+          <w:rFonts w:ascii="Consolas" w:hAnsi="Consolas"/>
+          <w:sz w:val="24"/>
+          <w:szCs w:val="24"/>
+        </w:rPr>
+        <w:t xml:space="preserve">        {</w:t>
+      </w:r>
+    </w:p>
+    <w:p>
+      <w:pPr>
+        <w:pStyle w:val="NoSpacing"/>
+        <w:rPr>
+          <w:rFonts w:ascii="Consolas" w:hAnsi="Consolas"/>
+          <w:sz w:val="24"/>
+          <w:szCs w:val="24"/>
+        </w:rPr>
+      </w:pPr>
+      <w:r>
+        <w:rPr>
+          <w:rFonts w:ascii="Consolas" w:hAnsi="Consolas"/>
+          <w:sz w:val="24"/>
+          <w:szCs w:val="24"/>
+        </w:rPr>
+        <w:t xml:space="preserve">            if (instance == null) </w:t>
+      </w:r>
+    </w:p>
+    <w:p>
+      <w:pPr>
+        <w:pStyle w:val="NoSpacing"/>
+        <w:rPr>
+          <w:rFonts w:ascii="Consolas" w:hAnsi="Consolas"/>
+          <w:sz w:val="24"/>
+          <w:szCs w:val="24"/>
+        </w:rPr>
+      </w:pPr>
+      <w:r>
+        <w:rPr>
+          <w:rFonts w:ascii="Consolas" w:hAnsi="Consolas"/>
+          <w:sz w:val="24"/>
+          <w:szCs w:val="24"/>
+        </w:rPr>
+        <w:t xml:space="preserve">            {</w:t>
+      </w:r>
+    </w:p>
+    <w:p>
+      <w:pPr>
+        <w:pStyle w:val="NoSpacing"/>
+        <w:rPr>
+          <w:rFonts w:ascii="Consolas" w:hAnsi="Consolas"/>
+          <w:sz w:val="24"/>
+          <w:szCs w:val="24"/>
+        </w:rPr>
+      </w:pPr>
+      <w:r>
+        <w:rPr>
+          <w:rFonts w:ascii="Consolas" w:hAnsi="Consolas"/>
+          <w:sz w:val="24"/>
+          <w:szCs w:val="24"/>
+        </w:rPr>
+        <w:t xml:space="preserve">                instance = new Logger();</w:t>
+      </w:r>
+    </w:p>
+    <w:p>
+      <w:pPr>
+        <w:pStyle w:val="NoSpacing"/>
+        <w:rPr>
+          <w:rFonts w:ascii="Consolas" w:hAnsi="Consolas"/>
+          <w:sz w:val="24"/>
+          <w:szCs w:val="24"/>
+        </w:rPr>
+      </w:pPr>
+      <w:r>
+        <w:rPr>
+          <w:rFonts w:ascii="Consolas" w:hAnsi="Consolas"/>
+          <w:sz w:val="24"/>
+          <w:szCs w:val="24"/>
+        </w:rPr>
+        <w:t xml:space="preserve">            }</w:t>
+      </w:r>
+    </w:p>
+    <w:p>
+      <w:pPr>
+        <w:pStyle w:val="NoSpacing"/>
+        <w:rPr>
+          <w:rFonts w:ascii="Consolas" w:hAnsi="Consolas"/>
+          <w:sz w:val="24"/>
+          <w:szCs w:val="24"/>
+        </w:rPr>
+      </w:pPr>
+      <w:r>
+        <w:rPr>
+          <w:rFonts w:ascii="Consolas" w:hAnsi="Consolas"/>
+          <w:sz w:val="24"/>
+          <w:szCs w:val="24"/>
+        </w:rPr>
+        <w:t xml:space="preserve">            return instance;</w:t>
+      </w:r>
+    </w:p>
+    <w:p>
+      <w:pPr>
+        <w:pStyle w:val="NoSpacing"/>
+        <w:rPr>
+          <w:rFonts w:ascii="Consolas" w:hAnsi="Consolas"/>
+          <w:sz w:val="24"/>
+          <w:szCs w:val="24"/>
+        </w:rPr>
+      </w:pPr>
+      <w:r>
+        <w:rPr>
+          <w:rFonts w:ascii="Consolas" w:hAnsi="Consolas"/>
+          <w:sz w:val="24"/>
+          <w:szCs w:val="24"/>
+        </w:rPr>
+        <w:t xml:space="preserve">        }</w:t>
+      </w:r>
+    </w:p>
+    <w:p>
+      <w:pPr>
+        <w:pStyle w:val="NoSpacing"/>
+        <w:rPr>
+          <w:rFonts w:ascii="Consolas" w:hAnsi="Consolas"/>
+          <w:sz w:val="24"/>
+          <w:szCs w:val="24"/>
+        </w:rPr>
+      </w:pPr>
+      <w:r>
+        <w:rPr>
+          <w:rFonts w:ascii="Consolas" w:hAnsi="Consolas"/>
+          <w:sz w:val="24"/>
+          <w:szCs w:val="24"/>
+        </w:rPr>
+        <w:t xml:space="preserve">        </w:t>
+      </w:r>
+    </w:p>
+    <w:p>
+      <w:pPr>
+        <w:pStyle w:val="NoSpacing"/>
+        <w:rPr>
+          <w:rFonts w:ascii="Consolas" w:hAnsi="Consolas"/>
+          <w:sz w:val="24"/>
+          <w:szCs w:val="24"/>
+        </w:rPr>
+      </w:pPr>
+      <w:r>
+        <w:rPr>
+          <w:rFonts w:ascii="Consolas" w:hAnsi="Consolas"/>
+          <w:sz w:val="24"/>
+          <w:szCs w:val="24"/>
+        </w:rPr>
+        <w:t xml:space="preserve">        </w:t>
+      </w:r>
+      <w:r>
+        <w:rPr>
+          <w:rFonts w:ascii="Consolas" w:hAnsi="Consolas"/>
+          <w:sz w:val="24"/>
+          <w:szCs w:val="24"/>
+        </w:rPr>
+        <w:t>//tri tačke predstavljaju sve potrebne parametre</w:t>
+      </w:r>
+    </w:p>
+    <w:p>
+      <w:pPr>
+        <w:pStyle w:val="NoSpacing"/>
+        <w:rPr>
+          <w:rFonts w:ascii="Consolas" w:hAnsi="Consolas"/>
+          <w:sz w:val="24"/>
+          <w:szCs w:val="24"/>
+        </w:rPr>
+      </w:pPr>
+      <w:r>
+        <w:rPr>
+          <w:rFonts w:ascii="Consolas" w:hAnsi="Consolas"/>
+          <w:sz w:val="24"/>
+          <w:szCs w:val="24"/>
+        </w:rPr>
+        <w:t xml:space="preserve">        public</w:t>
+      </w:r>
+      <w:r>
+        <w:rPr>
+          <w:rFonts w:ascii="Consolas" w:hAnsi="Consolas"/>
+          <w:sz w:val="24"/>
+          <w:szCs w:val="24"/>
+        </w:rPr>
+        <w:t xml:space="preserve"> void registrujStudenta</w:t>
+      </w:r>
+      <w:r>
+        <w:rPr>
+          <w:rFonts w:ascii="Consolas" w:hAnsi="Consolas"/>
+          <w:sz w:val="24"/>
+          <w:szCs w:val="24"/>
+        </w:rPr>
+        <w:t>(</w:t>
+      </w:r>
+      <w:r>
+        <w:rPr>
+          <w:rFonts w:ascii="Consolas" w:hAnsi="Consolas"/>
+          <w:sz w:val="24"/>
+          <w:szCs w:val="24"/>
+        </w:rPr>
+        <w:t>...</w:t>
+      </w:r>
+      <w:r>
+        <w:rPr>
+          <w:rFonts w:ascii="Consolas" w:hAnsi="Consolas"/>
+          <w:sz w:val="24"/>
+          <w:szCs w:val="24"/>
+        </w:rPr>
+        <w:t>)</w:t>
+      </w:r>
+    </w:p>
+    <w:p>
+      <w:pPr>
+        <w:pStyle w:val="NoSpacing"/>
+        <w:rPr>
+          <w:rFonts w:ascii="Consolas" w:hAnsi="Consolas"/>
+          <w:sz w:val="24"/>
+          <w:szCs w:val="24"/>
+        </w:rPr>
+      </w:pPr>
+      <w:r>
+        <w:rPr>
+          <w:rFonts w:ascii="Consolas" w:hAnsi="Consolas"/>
+          <w:sz w:val="24"/>
+          <w:szCs w:val="24"/>
+        </w:rPr>
+        <w:t xml:space="preserve">        {</w:t>
+      </w:r>
+    </w:p>
+    <w:p>
+      <w:pPr>
+        <w:pStyle w:val="NoSpacing"/>
+        <w:rPr>
+          <w:rFonts w:ascii="Consolas" w:hAnsi="Consolas"/>
+          <w:sz w:val="24"/>
+          <w:szCs w:val="24"/>
+        </w:rPr>
+      </w:pPr>
+      <w:r>
+        <w:rPr>
+          <w:rFonts w:ascii="Consolas" w:hAnsi="Consolas"/>
+          <w:sz w:val="24"/>
+          <w:szCs w:val="24"/>
+        </w:rPr>
+        <w:t xml:space="preserve">              </w:t>
+      </w:r>
+      <w:r>
+        <w:rPr>
+          <w:rFonts w:ascii="Consolas" w:hAnsi="Consolas"/>
+          <w:sz w:val="24"/>
+          <w:szCs w:val="24"/>
+        </w:rPr>
+        <w:t>//sql naredbe</w:t>
+      </w:r>
+    </w:p>
+    <w:p>
+      <w:pPr>
+        <w:pStyle w:val="NoSpacing"/>
+        <w:rPr>
+          <w:rFonts w:ascii="Consolas" w:hAnsi="Consolas"/>
+          <w:sz w:val="24"/>
+          <w:szCs w:val="24"/>
+        </w:rPr>
+      </w:pPr>
+      <w:r>
+        <w:rPr>
+          <w:rFonts w:ascii="Consolas" w:hAnsi="Consolas"/>
+          <w:sz w:val="24"/>
+          <w:szCs w:val="24"/>
+        </w:rPr>
+        <w:t xml:space="preserve">        }</w:t>
+      </w:r>
+    </w:p>
+    <w:p>
+      <w:pPr>
+        <w:pStyle w:val="NoSpacing"/>
+        <w:rPr>
+          <w:rFonts w:ascii="Consolas" w:hAnsi="Consolas"/>
+          <w:sz w:val="24"/>
+          <w:szCs w:val="24"/>
+        </w:rPr>
+      </w:pPr>
+      <w:r>
+        <w:rPr>
+          <w:rFonts w:ascii="Consolas" w:hAnsi="Consolas"/>
+          <w:sz w:val="24"/>
+          <w:szCs w:val="24"/>
+        </w:rPr>
+        <w:t xml:space="preserve">    </w:t>
+      </w:r>
+      <w:r>
+        <w:rPr>
+          <w:rFonts w:ascii="Consolas" w:hAnsi="Consolas"/>
+          <w:sz w:val="24"/>
+          <w:szCs w:val="24"/>
+        </w:rPr>
+        <w:tab/>
+        <w:t xml:space="preserve">  public void registrujNastavnoOsoblje(...)</w:t>
+      </w:r>
+    </w:p>
+    <w:p>
+      <w:pPr>
+        <w:pStyle w:val="NoSpacing"/>
+        <w:rPr>
+          <w:rFonts w:ascii="Consolas" w:hAnsi="Consolas"/>
+          <w:sz w:val="24"/>
+          <w:szCs w:val="24"/>
+        </w:rPr>
+      </w:pPr>
+      <w:r>
+        <w:rPr>
+          <w:rFonts w:ascii="Consolas" w:hAnsi="Consolas"/>
+          <w:sz w:val="24"/>
+          <w:szCs w:val="24"/>
+        </w:rPr>
+        <w:t xml:space="preserve">        </w:t>
+      </w:r>
+      <w:r>
+        <w:rPr>
+          <w:rFonts w:ascii="Consolas" w:hAnsi="Consolas"/>
+          <w:sz w:val="24"/>
+          <w:szCs w:val="24"/>
+        </w:rPr>
+        <w:t>{</w:t>
+      </w:r>
+    </w:p>
+    <w:p>
+      <w:pPr>
+        <w:pStyle w:val="NoSpacing"/>
+        <w:rPr>
+          <w:rFonts w:ascii="Consolas" w:hAnsi="Consolas"/>
+          <w:sz w:val="24"/>
+          <w:szCs w:val="24"/>
+        </w:rPr>
+      </w:pPr>
+      <w:r>
+        <w:rPr>
+          <w:rFonts w:ascii="Consolas" w:hAnsi="Consolas"/>
+          <w:sz w:val="24"/>
+          <w:szCs w:val="24"/>
+        </w:rPr>
+        <w:t xml:space="preserve">              </w:t>
+      </w:r>
+      <w:r>
+        <w:rPr>
+          <w:rFonts w:ascii="Consolas" w:hAnsi="Consolas"/>
+          <w:sz w:val="24"/>
+          <w:szCs w:val="24"/>
+        </w:rPr>
+        <w:t>//sql naredbe</w:t>
+      </w:r>
+    </w:p>
+    <w:p>
+      <w:pPr>
+        <w:pStyle w:val="NoSpacing"/>
+        <w:rPr>
+          <w:rFonts w:ascii="Consolas" w:hAnsi="Consolas"/>
+          <w:sz w:val="24"/>
+          <w:szCs w:val="24"/>
+        </w:rPr>
+      </w:pPr>
+      <w:r>
+        <w:rPr>
+          <w:rFonts w:ascii="Consolas" w:hAnsi="Consolas"/>
+          <w:sz w:val="24"/>
+          <w:szCs w:val="24"/>
+        </w:rPr>
+        <w:t xml:space="preserve">        }</w:t>
+      </w:r>
+    </w:p>
+    <w:p>
+      <w:pPr>
+        <w:pStyle w:val="NoSpacing"/>
+        <w:rPr>
+          <w:rFonts w:ascii="Consolas" w:hAnsi="Consolas"/>
+          <w:sz w:val="24"/>
+          <w:szCs w:val="24"/>
+        </w:rPr>
+      </w:pPr>
+    </w:p>
+    <w:p>
+      <w:pPr>
+        <w:pStyle w:val="NoSpacing"/>
+        <w:rPr>
+          <w:rFonts w:ascii="Consolas" w:hAnsi="Consolas"/>
+          <w:sz w:val="24"/>
+          <w:szCs w:val="24"/>
+        </w:rPr>
+      </w:pPr>
+      <w:r>
+        <w:rPr>
+          <w:rFonts w:ascii="Consolas" w:hAnsi="Consolas"/>
+          <w:sz w:val="24"/>
+          <w:szCs w:val="24"/>
+        </w:rPr>
+        <w:t>}</w:t>
+      </w:r>
+    </w:p>
+    <w:p>
+      <w:pPr>
+        <w:tabs>
+          <w:tab w:val="left" w:pos="2544"/>
+        </w:tabs>
+        <w:jc w:val="both"/>
+        <w:rPr>
+          <w:rFonts w:ascii="Cambria Math" w:hAnsi="Cambria Math"/>
+          <w:sz w:val="28"/>
+          <w:szCs w:val="28"/>
+        </w:rPr>
+      </w:pPr>
+      <w:r>
+        <w:rPr>
+          <w:rFonts w:ascii="Cambria Math" w:hAnsi="Cambria Math"/>
+          <w:sz w:val="28"/>
+          <w:szCs w:val="28"/>
+        </w:rPr>
+        <w:t xml:space="preserve">    </w:t>
+      </w:r>
+    </w:p>
+    <w:p>
+      <w:pPr>
+        <w:tabs>
+          <w:tab w:val="left" w:pos="2544"/>
+        </w:tabs>
+        <w:jc w:val="both"/>
+        <w:rPr>
+          <w:rFonts w:ascii="Cambria Math" w:hAnsi="Cambria Math"/>
+          <w:sz w:val="28"/>
+          <w:szCs w:val="28"/>
+        </w:rPr>
+      </w:pPr>
+      <w:r>
+        <w:rPr>
+          <w:rFonts w:ascii="Cambria Math" w:hAnsi="Cambria Math"/>
+          <w:sz w:val="28"/>
+          <w:szCs w:val="28"/>
+        </w:rPr>
+        <w:t xml:space="preserve">tako da u jednom kontroleru kada se </w:t>
+      </w:r>
+      <w:r>
+        <w:rPr>
+          <w:rFonts w:ascii="Cambria Math" w:hAnsi="Cambria Math"/>
+          <w:b/>
+          <w:bCs/>
+          <w:sz w:val="28"/>
+          <w:szCs w:val="28"/>
+        </w:rPr>
+        <w:t xml:space="preserve">StudentskaSlužba </w:t>
+      </w:r>
+      <w:r>
+        <w:rPr>
+          <w:rFonts w:ascii="Cambria Math" w:hAnsi="Cambria Math"/>
+          <w:sz w:val="28"/>
+          <w:szCs w:val="28"/>
+        </w:rPr>
+        <w:t xml:space="preserve">prijavi na sistem može jednostavno dobiti instancu ove klase i pristupiti </w:t>
+      </w:r>
+      <w:r>
+        <w:rPr>
+          <w:rFonts w:ascii="Cambria Math" w:hAnsi="Cambria Math"/>
+          <w:sz w:val="28"/>
+          <w:szCs w:val="28"/>
+        </w:rPr>
+        <w:t>ovim metodama nešto kao</w:t>
+      </w:r>
+    </w:p>
+    <w:p>
+      <w:pPr>
+        <w:pStyle w:val="NoSpacing"/>
+        <w:rPr>
+          <w:rFonts w:ascii="Consolas" w:hAnsi="Consolas"/>
+          <w:sz w:val="24"/>
+          <w:szCs w:val="24"/>
+        </w:rPr>
+      </w:pPr>
+      <w:r>
+        <w:rPr>
+          <w:rFonts w:ascii="Consolas" w:hAnsi="Consolas"/>
+          <w:i/>
+          <w:iCs/>
+          <w:sz w:val="24"/>
+          <w:szCs w:val="24"/>
+        </w:rPr>
+        <w:t>onAction</w:t>
+      </w:r>
+      <w:r>
+        <w:rPr>
+          <w:rFonts w:ascii="Consolas" w:hAnsi="Consolas"/>
+          <w:sz w:val="24"/>
+          <w:szCs w:val="24"/>
+        </w:rPr>
+        <w:t xml:space="preserve"> //neka onAction metoda u nekom kontroleru koji je dostupan samo </w:t>
+      </w:r>
+      <w:r>
+        <w:rPr>
+          <w:rFonts w:ascii="Consolas" w:hAnsi="Consolas"/>
+          <w:b/>
+          <w:bCs/>
+          <w:sz w:val="24"/>
+          <w:szCs w:val="24"/>
+        </w:rPr>
+        <w:t>StudentskojSlužbi</w:t>
+      </w:r>
+    </w:p>
+    <w:p>
+      <w:pPr>
+        <w:pStyle w:val="NoSpacing"/>
+        <w:rPr>
+          <w:rFonts w:ascii="Consolas" w:hAnsi="Consolas"/>
+          <w:sz w:val="24"/>
+          <w:szCs w:val="24"/>
+        </w:rPr>
+      </w:pPr>
+      <w:r>
+        <w:rPr>
+          <w:rFonts w:ascii="Consolas" w:hAnsi="Consolas"/>
+          <w:sz w:val="24"/>
+          <w:szCs w:val="24"/>
+        </w:rPr>
+        <w:t>{</w:t>
+      </w:r>
+    </w:p>
+    <w:p>
+      <w:pPr>
+        <w:pStyle w:val="NoSpacing"/>
+        <w:rPr>
+          <w:rFonts w:ascii="Consolas" w:hAnsi="Consolas"/>
+          <w:sz w:val="24"/>
+          <w:szCs w:val="24"/>
+        </w:rPr>
+      </w:pPr>
+      <w:r>
+        <w:rPr>
+          <w:rFonts w:ascii="Consolas" w:hAnsi="Consolas"/>
+          <w:sz w:val="24"/>
+          <w:szCs w:val="24"/>
+        </w:rPr>
+        <w:t xml:space="preserve">    </w:t>
+      </w:r>
+      <w:r>
+        <w:rPr>
+          <w:rFonts w:ascii="Consolas" w:hAnsi="Consolas"/>
+          <w:sz w:val="24"/>
+          <w:szCs w:val="24"/>
+        </w:rPr>
+        <w:t>var logger = Logger.GetInstance();</w:t>
+      </w:r>
+    </w:p>
+    <w:p>
+      <w:pPr>
+        <w:pStyle w:val="NoSpacing"/>
+        <w:rPr>
+          <w:rFonts w:ascii="Consolas" w:hAnsi="Consolas"/>
+          <w:sz w:val="24"/>
+          <w:szCs w:val="24"/>
+        </w:rPr>
+      </w:pPr>
+      <w:r>
+        <w:rPr>
+          <w:rFonts w:ascii="Consolas" w:hAnsi="Consolas"/>
+          <w:sz w:val="24"/>
+          <w:szCs w:val="24"/>
+        </w:rPr>
+        <w:t xml:space="preserve">    logger.</w:t>
+      </w:r>
+      <w:r>
+        <w:rPr>
+          <w:rFonts w:ascii="Consolas" w:hAnsi="Consolas"/>
+          <w:sz w:val="24"/>
+          <w:szCs w:val="24"/>
+        </w:rPr>
+        <w:t>registrujStudenta</w:t>
+      </w:r>
+      <w:r>
+        <w:rPr>
+          <w:rFonts w:ascii="Consolas" w:hAnsi="Consolas"/>
+          <w:sz w:val="24"/>
+          <w:szCs w:val="24"/>
+        </w:rPr>
+        <w:t>("</w:t>
+      </w:r>
+      <w:r>
+        <w:rPr>
+          <w:rFonts w:ascii="Consolas" w:hAnsi="Consolas"/>
+          <w:sz w:val="24"/>
+          <w:szCs w:val="24"/>
+        </w:rPr>
+        <w:t>Huso</w:t>
+      </w:r>
+      <w:r>
+        <w:rPr>
+          <w:rFonts w:ascii="Consolas" w:hAnsi="Consolas"/>
+          <w:sz w:val="24"/>
+          <w:szCs w:val="24"/>
+        </w:rPr>
+        <w:t>"</w:t>
+      </w:r>
+      <w:r>
+        <w:rPr>
+          <w:rFonts w:ascii="Consolas" w:hAnsi="Consolas"/>
+          <w:sz w:val="24"/>
+          <w:szCs w:val="24"/>
+        </w:rPr>
+        <w:t xml:space="preserve">, </w:t>
+      </w:r>
+      <w:r>
+        <w:rPr>
+          <w:rFonts w:ascii="Consolas" w:hAnsi="Consolas"/>
+          <w:sz w:val="24"/>
+          <w:szCs w:val="24"/>
+        </w:rPr>
+        <w:t>"</w:t>
+      </w:r>
+      <w:r>
+        <w:rPr>
+          <w:rFonts w:ascii="Consolas" w:hAnsi="Consolas"/>
+          <w:sz w:val="24"/>
+          <w:szCs w:val="24"/>
+        </w:rPr>
+        <w:t>Hamzić</w:t>
+      </w:r>
+      <w:r>
+        <w:rPr>
+          <w:rFonts w:ascii="Consolas" w:hAnsi="Consolas"/>
+          <w:sz w:val="24"/>
+          <w:szCs w:val="24"/>
+        </w:rPr>
+        <w:t>"</w:t>
+      </w:r>
+      <w:r>
+        <w:rPr>
+          <w:rFonts w:ascii="Consolas" w:hAnsi="Consolas"/>
+          <w:sz w:val="24"/>
+          <w:szCs w:val="24"/>
+        </w:rPr>
+        <w:t>, ....</w:t>
+      </w:r>
+      <w:r>
+        <w:rPr>
+          <w:rFonts w:ascii="Consolas" w:hAnsi="Consolas"/>
+          <w:sz w:val="24"/>
+          <w:szCs w:val="24"/>
+        </w:rPr>
+        <w:t>);</w:t>
+      </w:r>
+    </w:p>
+    <w:p>
+      <w:pPr>
+        <w:pStyle w:val="NoSpacing"/>
+        <w:rPr>
+          <w:rFonts w:ascii="Consolas" w:hAnsi="Consolas"/>
+          <w:sz w:val="24"/>
+          <w:szCs w:val="24"/>
+        </w:rPr>
+      </w:pPr>
+      <w:r>
+        <w:rPr>
+          <w:rFonts w:ascii="Consolas" w:hAnsi="Consolas"/>
+          <w:sz w:val="24"/>
+          <w:szCs w:val="24"/>
+        </w:rPr>
+        <w:t xml:space="preserve">    logger.</w:t>
+      </w:r>
+      <w:r>
+        <w:rPr>
+          <w:rFonts w:ascii="Consolas" w:hAnsi="Consolas"/>
+          <w:sz w:val="24"/>
+          <w:szCs w:val="24"/>
+        </w:rPr>
+        <w:t>registrujNastavnoOsoblje</w:t>
+      </w:r>
+      <w:r>
+        <w:rPr>
+          <w:rFonts w:ascii="Consolas" w:hAnsi="Consolas"/>
+          <w:sz w:val="24"/>
+          <w:szCs w:val="24"/>
+        </w:rPr>
+        <w:t>("</w:t>
+      </w:r>
+      <w:r>
+        <w:rPr>
+          <w:rFonts w:ascii="Consolas" w:hAnsi="Consolas"/>
+          <w:sz w:val="24"/>
+          <w:szCs w:val="24"/>
+        </w:rPr>
+        <w:t>Ehlimana</w:t>
+      </w:r>
+      <w:r>
+        <w:rPr>
+          <w:rFonts w:ascii="Consolas" w:hAnsi="Consolas"/>
+          <w:sz w:val="24"/>
+          <w:szCs w:val="24"/>
+        </w:rPr>
+        <w:t>"</w:t>
+      </w:r>
+      <w:r>
+        <w:rPr>
+          <w:rFonts w:ascii="Consolas" w:hAnsi="Consolas"/>
+          <w:sz w:val="24"/>
+          <w:szCs w:val="24"/>
+        </w:rPr>
+        <w:t xml:space="preserve">, </w:t>
+      </w:r>
+      <w:r>
+        <w:rPr>
+          <w:rFonts w:ascii="Consolas" w:hAnsi="Consolas"/>
+          <w:sz w:val="24"/>
+          <w:szCs w:val="24"/>
+        </w:rPr>
+        <w:t>"</w:t>
+      </w:r>
+      <w:r>
+        <w:rPr>
+          <w:rFonts w:ascii="Consolas" w:hAnsi="Consolas"/>
+          <w:sz w:val="24"/>
+          <w:szCs w:val="24"/>
+        </w:rPr>
+        <w:t>Krupalija</w:t>
+      </w:r>
+      <w:r>
+        <w:rPr>
+          <w:rFonts w:ascii="Consolas" w:hAnsi="Consolas"/>
+          <w:sz w:val="24"/>
+          <w:szCs w:val="24"/>
+        </w:rPr>
+        <w:t>"</w:t>
+      </w:r>
+      <w:r>
+        <w:rPr>
+          <w:rFonts w:ascii="Consolas" w:hAnsi="Consolas"/>
+          <w:sz w:val="24"/>
+          <w:szCs w:val="24"/>
+        </w:rPr>
+        <w:t>, ...</w:t>
+      </w:r>
+      <w:r>
+        <w:rPr>
+          <w:rFonts w:ascii="Consolas" w:hAnsi="Consolas"/>
+          <w:sz w:val="24"/>
+          <w:szCs w:val="24"/>
+        </w:rPr>
+        <w:t>);</w:t>
+      </w:r>
+    </w:p>
+    <w:p>
+      <w:pPr>
+        <w:pStyle w:val="NoSpacing"/>
+        <w:rPr>
+          <w:rFonts w:ascii="Consolas" w:hAnsi="Consolas"/>
+          <w:sz w:val="24"/>
+          <w:szCs w:val="24"/>
+        </w:rPr>
+      </w:pPr>
+      <w:r>
+        <w:rPr>
+          <w:rFonts w:ascii="Consolas" w:hAnsi="Consolas"/>
+          <w:sz w:val="24"/>
+          <w:szCs w:val="24"/>
+        </w:rPr>
+        <w:tab/>
+        <w:t>//i još dosta metoda koje bi se mogle implementirati</w:t>
+      </w:r>
+    </w:p>
+    <w:p>
+      <w:pPr>
+        <w:pStyle w:val="NoSpacing"/>
+        <w:rPr>
+          <w:rFonts w:ascii="Consolas" w:hAnsi="Consolas"/>
+          <w:sz w:val="24"/>
+          <w:szCs w:val="24"/>
+        </w:rPr>
+      </w:pPr>
+      <w:r>
+        <w:rPr>
+          <w:rFonts w:ascii="Consolas" w:hAnsi="Consolas"/>
+          <w:sz w:val="24"/>
+          <w:szCs w:val="24"/>
+        </w:rPr>
+        <w:t>}</w:t>
+      </w:r>
+    </w:p>
+    <w:p>
+      <w:pPr>
+        <w:tabs>
+          <w:tab w:val="left" w:pos="2544"/>
+        </w:tabs>
+        <w:jc w:val="both"/>
+        <w:rPr>
+          <w:rFonts w:ascii="Cambria Math" w:hAnsi="Cambria Math"/>
+          <w:sz w:val="28"/>
+          <w:szCs w:val="28"/>
+        </w:rPr>
+      </w:pPr>
+    </w:p>
+    <w:p>
+      <w:pPr>
+        <w:tabs>
+          <w:tab w:val="left" w:pos="2544"/>
+        </w:tabs>
+        <w:jc w:val="both"/>
+        <w:rPr>
+          <w:rFonts w:ascii="Cambria Math" w:hAnsi="Cambria Math"/>
+          <w:sz w:val="28"/>
+          <w:szCs w:val="28"/>
+        </w:rPr>
+      </w:pPr>
+      <w:r>
+        <w:rPr>
+          <w:rFonts w:ascii="Cambria Math" w:hAnsi="Cambria Math"/>
+          <w:sz w:val="28"/>
+          <w:szCs w:val="28"/>
+        </w:rPr>
+        <w:t>ova singleton klasa omoguć</w:t>
+      </w:r>
+      <w:r>
+        <w:rPr>
+          <w:rFonts w:ascii="Cambria Math" w:hAnsi="Cambria Math"/>
+          <w:sz w:val="28"/>
+          <w:szCs w:val="28"/>
+        </w:rPr>
+        <w:t>uje</w:t>
+      </w:r>
+      <w:r>
+        <w:rPr>
+          <w:rFonts w:ascii="Cambria Math" w:hAnsi="Cambria Math"/>
+          <w:sz w:val="28"/>
+          <w:szCs w:val="28"/>
+        </w:rPr>
+        <w:t xml:space="preserve"> da </w:t>
+      </w:r>
+      <w:r>
+        <w:rPr>
+          <w:rFonts w:ascii="Cambria Math" w:hAnsi="Cambria Math"/>
+          <w:b/>
+          <w:bCs/>
+          <w:sz w:val="28"/>
+          <w:szCs w:val="28"/>
+        </w:rPr>
+        <w:t>StudentskaSlužba</w:t>
+      </w:r>
+      <w:r>
+        <w:rPr>
+          <w:rFonts w:ascii="Cambria Math" w:hAnsi="Cambria Math"/>
+          <w:sz w:val="28"/>
+          <w:szCs w:val="28"/>
+        </w:rPr>
+        <w:t xml:space="preserve"> dobije ove mogućnosti kad god joj zatrebaju u bilo kojem kontroleru pozivom </w:t>
+      </w:r>
+      <w:r>
+        <w:rPr>
+          <w:rFonts w:ascii="Consolas" w:hAnsi="Consolas"/>
+          <w:sz w:val="24"/>
+          <w:szCs w:val="24"/>
+          <w:highlight w:val="lightGray"/>
+        </w:rPr>
+        <w:t>getInstance()</w:t>
+      </w:r>
+      <w:r>
+        <w:rPr>
+          <w:rFonts w:ascii="Cambria Math" w:hAnsi="Cambria Math"/>
+          <w:sz w:val="28"/>
+          <w:szCs w:val="28"/>
+        </w:rPr>
+        <w:t xml:space="preserve"> metode bez da svaki put moramo instancirati objekat ako je on već ranije instanciran</w:t>
+      </w:r>
+      <w:r>
+        <w:rPr>
+          <w:rFonts w:ascii="Cambria Math" w:hAnsi="Cambria Math"/>
+          <w:sz w:val="28"/>
+          <w:szCs w:val="28"/>
+        </w:rPr>
+        <w:t xml:space="preserve"> što znatno olakšava čitanje samog koda a i kompleksnost samih </w:t>
+      </w:r>
+      <w:r>
+        <w:rPr>
+          <w:rFonts w:ascii="Cambria Math" w:hAnsi="Cambria Math"/>
+          <w:i/>
+          <w:iCs/>
+          <w:sz w:val="28"/>
+          <w:szCs w:val="28"/>
+        </w:rPr>
+        <w:t>onAction</w:t>
+      </w:r>
+      <w:r>
+        <w:rPr>
+          <w:rFonts w:ascii="Cambria Math" w:hAnsi="Cambria Math"/>
+          <w:sz w:val="28"/>
+          <w:szCs w:val="28"/>
+        </w:rPr>
+        <w:t xml:space="preserve">  metoda u kontroleru.</w:t>
+      </w:r>
+    </w:p>
+    <w:p>
+      <w:pPr>
+        <w:tabs>
+          <w:tab w:val="left" w:pos="2544"/>
+        </w:tabs>
+        <w:jc w:val="both"/>
+        <w:rPr>
+          <w:rFonts w:ascii="Cambria Math" w:hAnsi="Cambria Math"/>
+          <w:sz w:val="28"/>
+          <w:szCs w:val="28"/>
+        </w:rPr>
+      </w:pPr>
+    </w:p>
+    <w:p>
+      <w:pPr>
+        <w:pStyle w:val="Heading1"/>
+        <w:jc w:val="both"/>
+        <w:rPr>
+          <w:color w:val="0D0D0D" w:themeColor="text1" w:themeTint="F2"/>
+          <w:sz w:val="28"/>
+          <w:szCs w:val="28"/>
+          <w:u w:val="single"/>
+        </w:rPr>
+      </w:pPr>
+      <w:r>
+        <w:rPr>
+          <w:rFonts w:ascii="Cambria Math" w:hAnsi="Cambria Math"/>
+          <w:b/>
+          <w:bCs/>
+          <w:color w:val="000000" w:themeColor="text1"/>
+          <w:sz w:val="28"/>
+          <w:szCs w:val="28"/>
+        </w:rPr>
+        <w:lastRenderedPageBreak/>
+        <w:t>Prototype</w:t>
+      </w:r>
+      <w:r>
+        <w:rPr>
+          <w:rFonts w:ascii="Cambria Math" w:hAnsi="Cambria Math"/>
+          <w:b/>
+          <w:bCs/>
+          <w:color w:val="000000" w:themeColor="text1"/>
+          <w:sz w:val="28"/>
+          <w:szCs w:val="28"/>
+        </w:rPr>
+        <w:t xml:space="preserve"> </w:t>
+      </w:r>
+      <w:r>
+        <w:rPr>
+          <w:rFonts w:ascii="Cambria Math" w:hAnsi="Cambria Math"/>
+          <w:b/>
+          <w:bCs/>
+          <w:color w:val="000000" w:themeColor="text1"/>
+          <w:sz w:val="28"/>
+          <w:szCs w:val="28"/>
+        </w:rPr>
+        <w:t>pattern:</w:t>
+      </w:r>
+      <w:r>
+        <w:rPr>
+          <w:rFonts w:ascii="Cambria Math" w:hAnsi="Cambria Math"/>
+          <w:color w:val="000000" w:themeColor="text1"/>
+          <w:sz w:val="28"/>
+          <w:szCs w:val="28"/>
+        </w:rPr>
+        <w:t xml:space="preserve"> </w:t>
+      </w:r>
+      <w:r>
+        <w:rPr>
+          <w:color w:val="0D0D0D" w:themeColor="text1" w:themeTint="F2"/>
+          <w:sz w:val="28"/>
+          <w:szCs w:val="28"/>
+          <w:u w:val="single"/>
+        </w:rPr>
+        <w:t>u</w:t>
+      </w:r>
+      <w:r>
+        <w:rPr>
+          <w:color w:val="0D0D0D" w:themeColor="text1" w:themeTint="F2"/>
+          <w:sz w:val="28"/>
+          <w:szCs w:val="28"/>
+          <w:u w:val="single"/>
+        </w:rPr>
+        <w:t>loga Prototype paterna je da kreira nove objekte klonirajući jednu od postojećih prototip</w:t>
+      </w:r>
+      <w:r>
+        <w:rPr>
+          <w:color w:val="0D0D0D" w:themeColor="text1" w:themeTint="F2"/>
+          <w:sz w:val="28"/>
+          <w:szCs w:val="28"/>
+          <w:u w:val="single"/>
+        </w:rPr>
+        <w:t xml:space="preserve"> </w:t>
+      </w:r>
+      <w:r>
+        <w:rPr>
+          <w:color w:val="0D0D0D" w:themeColor="text1" w:themeTint="F2"/>
+          <w:sz w:val="28"/>
+          <w:szCs w:val="28"/>
+          <w:u w:val="single"/>
+        </w:rPr>
+        <w:t>instanci (postojeći objekat)</w:t>
+      </w:r>
+      <w:r>
+        <w:rPr>
+          <w:color w:val="0D0D0D" w:themeColor="text1" w:themeTint="F2"/>
+          <w:sz w:val="28"/>
+          <w:szCs w:val="28"/>
+          <w:u w:val="single"/>
+        </w:rPr>
+        <w:t xml:space="preserve">. On </w:t>
+      </w:r>
+      <w:r>
+        <w:rPr>
+          <w:color w:val="0D0D0D" w:themeColor="text1" w:themeTint="F2"/>
+          <w:sz w:val="28"/>
+          <w:szCs w:val="28"/>
+          <w:u w:val="single"/>
+        </w:rPr>
+        <w:t>se koristi kada je potrebno da se sakriju konkretne klase od klijenta, dodaju</w:t>
+      </w:r>
+      <w:r>
+        <w:rPr>
+          <w:color w:val="0D0D0D" w:themeColor="text1" w:themeTint="F2"/>
+          <w:sz w:val="28"/>
+          <w:szCs w:val="28"/>
+          <w:u w:val="single"/>
+        </w:rPr>
+        <w:t xml:space="preserve"> </w:t>
+      </w:r>
+      <w:r>
+        <w:rPr>
+          <w:color w:val="0D0D0D" w:themeColor="text1" w:themeTint="F2"/>
+          <w:sz w:val="28"/>
+          <w:szCs w:val="28"/>
+          <w:u w:val="single"/>
+        </w:rPr>
+        <w:t>ili izbrišu nove klase za vrijeme izvršavanja, da se broj klasa u sistemu održi na minimumu,</w:t>
+      </w:r>
+      <w:r>
+        <w:rPr>
+          <w:color w:val="0D0D0D" w:themeColor="text1" w:themeTint="F2"/>
+          <w:sz w:val="28"/>
+          <w:szCs w:val="28"/>
+          <w:u w:val="single"/>
+        </w:rPr>
+        <w:t xml:space="preserve"> </w:t>
+      </w:r>
+      <w:r>
+        <w:rPr>
+          <w:color w:val="0D0D0D" w:themeColor="text1" w:themeTint="F2"/>
+          <w:sz w:val="28"/>
+          <w:szCs w:val="28"/>
+          <w:u w:val="single"/>
+        </w:rPr>
+        <w:t>kada je potrebna promjena strukture podataka za vrijeme izvršavanja. Composite i Decorator</w:t>
+      </w:r>
+      <w:r>
+        <w:rPr>
+          <w:color w:val="0D0D0D" w:themeColor="text1" w:themeTint="F2"/>
+          <w:sz w:val="28"/>
+          <w:szCs w:val="28"/>
+          <w:u w:val="single"/>
+        </w:rPr>
+        <w:t xml:space="preserve"> </w:t>
+      </w:r>
+      <w:r>
+        <w:rPr>
+          <w:color w:val="0D0D0D" w:themeColor="text1" w:themeTint="F2"/>
+          <w:sz w:val="28"/>
+          <w:szCs w:val="28"/>
+          <w:u w:val="single"/>
+        </w:rPr>
+        <w:t>paterni često imaju prednosti od</w:t>
+      </w:r>
+      <w:r>
+        <w:rPr>
+          <w:color w:val="0D0D0D" w:themeColor="text1" w:themeTint="F2"/>
+          <w:sz w:val="28"/>
+          <w:szCs w:val="28"/>
+          <w:u w:val="single"/>
+        </w:rPr>
+        <w:t xml:space="preserve"> </w:t>
+      </w:r>
+      <w:r>
+        <w:rPr>
+          <w:color w:val="0D0D0D" w:themeColor="text1" w:themeTint="F2"/>
+          <w:sz w:val="28"/>
+          <w:szCs w:val="28"/>
+          <w:u w:val="single"/>
+        </w:rPr>
+        <w:t>Prototype paterna.</w:t>
+      </w:r>
+      <w:r>
+        <w:rPr>
+          <w:color w:val="0D0D0D" w:themeColor="text1" w:themeTint="F2"/>
+          <w:sz w:val="28"/>
+          <w:szCs w:val="28"/>
+          <w:u w:val="single"/>
+        </w:rPr>
+        <w:t xml:space="preserve"> </w:t>
+      </w:r>
+      <w:r>
+        <w:rPr>
+          <w:color w:val="0D0D0D" w:themeColor="text1" w:themeTint="F2"/>
+          <w:sz w:val="28"/>
+          <w:szCs w:val="28"/>
+          <w:u w:val="single"/>
+        </w:rPr>
+        <w:t>Prototype patern je često koristan i prilikom višestrukog korištenja podataka iz baze: Npr.</w:t>
+      </w:r>
+      <w:r>
+        <w:rPr>
+          <w:color w:val="0D0D0D" w:themeColor="text1" w:themeTint="F2"/>
+          <w:sz w:val="28"/>
+          <w:szCs w:val="28"/>
+          <w:u w:val="single"/>
+        </w:rPr>
+        <w:t xml:space="preserve"> </w:t>
+      </w:r>
+      <w:r>
+        <w:rPr>
+          <w:color w:val="0D0D0D" w:themeColor="text1" w:themeTint="F2"/>
+          <w:sz w:val="28"/>
+          <w:szCs w:val="28"/>
+          <w:u w:val="single"/>
+        </w:rPr>
+        <w:t>Potrebno je uraditi analizu prodaje na skupu podataka iz baze. Potrebno je kopirati podatke iz</w:t>
+      </w:r>
+      <w:r>
+        <w:rPr>
+          <w:color w:val="0D0D0D" w:themeColor="text1" w:themeTint="F2"/>
+          <w:sz w:val="28"/>
+          <w:szCs w:val="28"/>
+          <w:u w:val="single"/>
+        </w:rPr>
+        <w:t xml:space="preserve"> </w:t>
+      </w:r>
+      <w:r>
+        <w:rPr>
+          <w:color w:val="0D0D0D" w:themeColor="text1" w:themeTint="F2"/>
+          <w:sz w:val="28"/>
+          <w:szCs w:val="28"/>
+          <w:u w:val="single"/>
+        </w:rPr>
+        <w:t>baze podataka, enkapsulirati ih u objekat i nad njima raditi analizu. Ako je potrebno uraditi i</w:t>
+      </w:r>
+      <w:r>
+        <w:rPr>
+          <w:color w:val="0D0D0D" w:themeColor="text1" w:themeTint="F2"/>
+          <w:sz w:val="28"/>
+          <w:szCs w:val="28"/>
+          <w:u w:val="single"/>
+        </w:rPr>
+        <w:t xml:space="preserve"> </w:t>
+      </w:r>
+      <w:r>
+        <w:rPr>
+          <w:color w:val="0D0D0D" w:themeColor="text1" w:themeTint="F2"/>
+          <w:sz w:val="28"/>
+          <w:szCs w:val="28"/>
+          <w:u w:val="single"/>
+        </w:rPr>
+        <w:t>druge analize nad istim skupom podataka nije dobra ideja ponovo pristupati bazi podataka,</w:t>
+      </w:r>
+      <w:r>
+        <w:rPr>
+          <w:color w:val="0D0D0D" w:themeColor="text1" w:themeTint="F2"/>
+          <w:sz w:val="28"/>
+          <w:szCs w:val="28"/>
+          <w:u w:val="single"/>
+        </w:rPr>
+        <w:t xml:space="preserve"> </w:t>
+      </w:r>
+      <w:r>
+        <w:rPr>
+          <w:color w:val="0D0D0D" w:themeColor="text1" w:themeTint="F2"/>
+          <w:sz w:val="28"/>
+          <w:szCs w:val="28"/>
+          <w:u w:val="single"/>
+        </w:rPr>
+        <w:t>čitati podatke i kreirati objekat za njihovo smještanje. Ako se koristi Prototype patern tada se</w:t>
+      </w:r>
+      <w:r>
+        <w:rPr>
+          <w:color w:val="0D0D0D" w:themeColor="text1" w:themeTint="F2"/>
+          <w:sz w:val="28"/>
+          <w:szCs w:val="28"/>
+          <w:u w:val="single"/>
+        </w:rPr>
+        <w:t xml:space="preserve"> </w:t>
+      </w:r>
+      <w:r>
+        <w:rPr>
+          <w:color w:val="0D0D0D" w:themeColor="text1" w:themeTint="F2"/>
+          <w:sz w:val="28"/>
+          <w:szCs w:val="28"/>
+          <w:u w:val="single"/>
+        </w:rPr>
+        <w:t>objekat koji se koristi za analizu prodaje klonira i koristi za drugu analizu.</w:t>
+      </w:r>
+    </w:p>
+    <w:p>
+      <w:pPr>
+        <w:tabs>
+          <w:tab w:val="left" w:pos="2544"/>
+        </w:tabs>
+        <w:jc w:val="both"/>
+        <w:rPr>
+          <w:rFonts w:ascii="Cambria Math" w:hAnsi="Cambria Math"/>
+          <w:sz w:val="28"/>
+          <w:szCs w:val="28"/>
+        </w:rPr>
+      </w:pPr>
+    </w:p>
+    <w:p>
+      <w:pPr>
+        <w:tabs>
+          <w:tab w:val="left" w:pos="2544"/>
+        </w:tabs>
+        <w:jc w:val="both"/>
+        <w:rPr>
+          <w:rFonts w:ascii="Cambria Math" w:hAnsi="Cambria Math"/>
+          <w:sz w:val="28"/>
+          <w:szCs w:val="28"/>
+        </w:rPr>
+      </w:pPr>
+      <w:r>
+        <w:rPr>
+          <w:rFonts w:ascii="Cambria Math" w:hAnsi="Cambria Math"/>
+          <w:sz w:val="28"/>
+          <w:szCs w:val="28"/>
+        </w:rPr>
+        <w:t>Imajući na umu o čemu govori ovaj pattern i razmišljajući kakve koristi bi autori imali od njegove primjene u sistemu, zaključujemo da njegova primjena nije nešto što ovom sistemu treba. Naime, kako sistem funkcioniše različito od korisnika do korisnika i kako su skoro svi objekti u sistemu unikatni(kada se dobiju iz baze, kako je svaki korisnik različit, svaki predmet</w:t>
+      </w:r>
+      <w:r>
+        <w:rPr>
+          <w:rFonts w:ascii="Cambria Math" w:hAnsi="Cambria Math"/>
+          <w:sz w:val="28"/>
+          <w:szCs w:val="28"/>
+        </w:rPr>
+        <w:t xml:space="preserve"> također</w:t>
+      </w:r>
+      <w:r>
+        <w:rPr>
+          <w:rFonts w:ascii="Cambria Math" w:hAnsi="Cambria Math"/>
+          <w:sz w:val="28"/>
+          <w:szCs w:val="28"/>
+        </w:rPr>
+        <w:t>) kopiranje neke prototip instance nekog objekta nema smisla, jer je se svi oni razlikuju u samoj osnovi. Što se tiče druge stavke o kojoj govori ovaj pattern, kod nas broj klasa koji se instancira u sistemu će</w:t>
+      </w:r>
+      <w:r>
+        <w:rPr>
+          <w:rFonts w:ascii="Cambria Math" w:hAnsi="Cambria Math"/>
+          <w:sz w:val="28"/>
+          <w:szCs w:val="28"/>
+        </w:rPr>
+        <w:t xml:space="preserve"> zaista</w:t>
+      </w:r>
+      <w:r>
+        <w:rPr>
+          <w:rFonts w:ascii="Cambria Math" w:hAnsi="Cambria Math"/>
+          <w:sz w:val="28"/>
+          <w:szCs w:val="28"/>
+        </w:rPr>
+        <w:t xml:space="preserve"> biti minimalan odnosno, kada se korisnik log</w:t>
+      </w:r>
+      <w:r>
+        <w:rPr>
+          <w:rFonts w:ascii="Cambria Math" w:hAnsi="Cambria Math"/>
+          <w:sz w:val="28"/>
+          <w:szCs w:val="28"/>
+        </w:rPr>
+        <w:t>g</w:t>
+      </w:r>
+      <w:r>
+        <w:rPr>
+          <w:rFonts w:ascii="Cambria Math" w:hAnsi="Cambria Math"/>
+          <w:sz w:val="28"/>
+          <w:szCs w:val="28"/>
+        </w:rPr>
+        <w:t>uje instancirat će se samo njegova klasa(onog tipa u zavisnosti kakvu funkciju on ima na sistemu) i popratne klase koje nose informacije o njemu</w:t>
+      </w:r>
+      <w:r>
+        <w:rPr>
+          <w:rFonts w:ascii="Cambria Math" w:hAnsi="Cambria Math"/>
+          <w:sz w:val="28"/>
+          <w:szCs w:val="28"/>
+        </w:rPr>
+        <w:t>(što neće preći neki velik broj)</w:t>
+      </w:r>
+      <w:r>
+        <w:rPr>
+          <w:rFonts w:ascii="Cambria Math" w:hAnsi="Cambria Math"/>
+          <w:sz w:val="28"/>
+          <w:szCs w:val="28"/>
+        </w:rPr>
+        <w:t>, a ni promjena struktura podataka</w:t>
+      </w:r>
+      <w:r>
+        <w:rPr>
+          <w:rFonts w:ascii="Cambria Math" w:hAnsi="Cambria Math"/>
+          <w:sz w:val="28"/>
+          <w:szCs w:val="28"/>
+        </w:rPr>
+        <w:t xml:space="preserve"> u sistem</w:t>
+      </w:r>
+      <w:r>
+        <w:rPr>
+          <w:rFonts w:ascii="Cambria Math" w:hAnsi="Cambria Math"/>
+          <w:sz w:val="28"/>
+          <w:szCs w:val="28"/>
+        </w:rPr>
+        <w:t xml:space="preserve"> nema jer je sve unaprijed već osmišljeno kako će se čuvati prvenstveno u bazi pa onda interno u sistemu(kolekcijama).</w:t>
+      </w:r>
+      <w:r>
+        <w:rPr>
+          <w:rFonts w:ascii="Cambria Math" w:hAnsi="Cambria Math"/>
+          <w:sz w:val="28"/>
+          <w:szCs w:val="28"/>
+        </w:rPr>
+        <w:t xml:space="preserve"> I na kraju da pojasnimo zadnju značajku o kojoj govori ovaj pattern(o prikupljanju podataka iz baze). Kada se korisnik logguje na sistem odmah se prikupe sve popratne informacije o njemu i to se smjesti u njegove kolekcije objekata koji nose te dodatne informacije. Znači za sve te „analize“ koje trebamo raditi nad npr. </w:t>
+      </w:r>
+      <w:r>
+        <w:rPr>
+          <w:rFonts w:ascii="Cambria Math" w:hAnsi="Cambria Math"/>
+          <w:b/>
+          <w:bCs/>
+          <w:sz w:val="28"/>
+          <w:szCs w:val="28"/>
+        </w:rPr>
+        <w:t>Studentom</w:t>
+      </w:r>
+      <w:r>
+        <w:rPr>
+          <w:rFonts w:ascii="Cambria Math" w:hAnsi="Cambria Math"/>
+          <w:sz w:val="28"/>
+          <w:szCs w:val="28"/>
+        </w:rPr>
+        <w:t xml:space="preserve"> ili </w:t>
+      </w:r>
+      <w:r>
+        <w:rPr>
+          <w:rFonts w:ascii="Cambria Math" w:hAnsi="Cambria Math"/>
+          <w:b/>
+          <w:bCs/>
+          <w:sz w:val="28"/>
+          <w:szCs w:val="28"/>
+        </w:rPr>
+        <w:t>NastavnimOsobljem</w:t>
+      </w:r>
+      <w:r>
+        <w:rPr>
+          <w:rFonts w:ascii="Cambria Math" w:hAnsi="Cambria Math"/>
+          <w:sz w:val="28"/>
+          <w:szCs w:val="28"/>
+        </w:rPr>
+        <w:t xml:space="preserve"> dovoljno je poseći u njegovu kolekciju koja je na samom </w:t>
+      </w:r>
+      <w:r>
+        <w:rPr>
+          <w:rFonts w:ascii="Cambria Math" w:hAnsi="Cambria Math"/>
+          <w:sz w:val="28"/>
+          <w:szCs w:val="28"/>
+        </w:rPr>
+        <w:lastRenderedPageBreak/>
+        <w:t>početku popunjena podacima iz baze, tako da u osnovi nema puno nepotrebnih poziva baze koje bi upotreba ovog patterna eliminisala.</w:t>
+      </w:r>
+    </w:p>
+    <w:p>
+      <w:pPr>
+        <w:tabs>
+          <w:tab w:val="left" w:pos="2544"/>
+        </w:tabs>
+        <w:jc w:val="both"/>
+        <w:rPr>
+          <w:rFonts w:ascii="Cambria Math" w:hAnsi="Cambria Math"/>
+          <w:sz w:val="28"/>
+          <w:szCs w:val="28"/>
+        </w:rPr>
+      </w:pPr>
+    </w:p>
+    <w:p>
+      <w:pPr>
+        <w:tabs>
+          <w:tab w:val="left" w:pos="2544"/>
+        </w:tabs>
+        <w:jc w:val="both"/>
+        <w:rPr>
+          <w:rFonts w:ascii="Cambria Math" w:hAnsi="Cambria Math"/>
+          <w:sz w:val="28"/>
+          <w:szCs w:val="28"/>
+          <w:u w:val="single"/>
+        </w:rPr>
+      </w:pPr>
+      <w:r>
+        <w:rPr>
+          <w:rFonts w:ascii="Cambria Math" w:hAnsi="Cambria Math"/>
+          <w:b/>
+          <w:bCs/>
+          <w:sz w:val="28"/>
+          <w:szCs w:val="28"/>
+        </w:rPr>
+        <w:t>Factory Method pattern</w:t>
+      </w:r>
+      <w:r>
+        <w:rPr>
+          <w:rFonts w:ascii="Cambria Math" w:hAnsi="Cambria Math"/>
+          <w:sz w:val="28"/>
+          <w:szCs w:val="28"/>
+        </w:rPr>
+        <w:t>:</w:t>
+      </w:r>
+      <w:r>
+        <w:rPr>
+          <w:rFonts w:ascii="Cambria Math" w:hAnsi="Cambria Math"/>
+          <w:sz w:val="28"/>
+          <w:szCs w:val="28"/>
+        </w:rPr>
+        <w:t xml:space="preserve"> </w:t>
+      </w:r>
+      <w:r>
+        <w:rPr>
+          <w:rFonts w:ascii="Cambria Math" w:hAnsi="Cambria Math"/>
+          <w:sz w:val="28"/>
+          <w:szCs w:val="28"/>
+          <w:u w:val="single"/>
+        </w:rPr>
+        <w:t>Uloga Factory Method paterna je da omogući kreiranje objekata na način da podklase odluče</w:t>
+      </w:r>
+      <w:r>
+        <w:rPr>
+          <w:rFonts w:ascii="Cambria Math" w:hAnsi="Cambria Math"/>
+          <w:sz w:val="28"/>
+          <w:szCs w:val="28"/>
+          <w:u w:val="single"/>
+        </w:rPr>
+        <w:t xml:space="preserve"> </w:t>
+      </w:r>
+      <w:r>
+        <w:rPr>
+          <w:rFonts w:ascii="Cambria Math" w:hAnsi="Cambria Math"/>
+          <w:sz w:val="28"/>
+          <w:szCs w:val="28"/>
+          <w:u w:val="single"/>
+        </w:rPr>
+        <w:t>koju klasu instancirati. Različite podklase mogu na različite načine implementirati interfejs.</w:t>
+      </w:r>
+      <w:r>
+        <w:rPr>
+          <w:rFonts w:ascii="Cambria Math" w:hAnsi="Cambria Math"/>
+          <w:sz w:val="28"/>
+          <w:szCs w:val="28"/>
+          <w:u w:val="single"/>
+        </w:rPr>
+        <w:t xml:space="preserve"> </w:t>
+      </w:r>
+      <w:r>
+        <w:rPr>
+          <w:rFonts w:ascii="Cambria Math" w:hAnsi="Cambria Math"/>
+          <w:sz w:val="28"/>
+          <w:szCs w:val="28"/>
+          <w:u w:val="single"/>
+        </w:rPr>
+        <w:t>Factory Method instancira odgovarajuću podklasu(izvedenu klasu) preko posebne metode na</w:t>
+      </w:r>
+      <w:r>
+        <w:rPr>
+          <w:rFonts w:ascii="Cambria Math" w:hAnsi="Cambria Math"/>
+          <w:sz w:val="28"/>
+          <w:szCs w:val="28"/>
+          <w:u w:val="single"/>
+        </w:rPr>
+        <w:t xml:space="preserve"> </w:t>
+      </w:r>
+      <w:r>
+        <w:rPr>
+          <w:rFonts w:ascii="Cambria Math" w:hAnsi="Cambria Math"/>
+          <w:sz w:val="28"/>
+          <w:szCs w:val="28"/>
+          <w:u w:val="single"/>
+        </w:rPr>
+        <w:t>osnovu informacije od strane klijenta ili na osnovu tekućeg stanja.</w:t>
+      </w:r>
+    </w:p>
+    <w:p>
+      <w:pPr>
+        <w:tabs>
+          <w:tab w:val="left" w:pos="2544"/>
+        </w:tabs>
+        <w:jc w:val="both"/>
+        <w:rPr>
+          <w:rFonts w:ascii="Cambria Math" w:hAnsi="Cambria Math"/>
+          <w:sz w:val="28"/>
+          <w:szCs w:val="28"/>
+          <w:u w:val="single"/>
+        </w:rPr>
+      </w:pPr>
+    </w:p>
+    <w:p>
+      <w:pPr>
+        <w:tabs>
+          <w:tab w:val="left" w:pos="2544"/>
+        </w:tabs>
+        <w:jc w:val="both"/>
+        <w:rPr>
+          <w:rFonts w:ascii="Cambria Math" w:hAnsi="Cambria Math"/>
+          <w:sz w:val="28"/>
+          <w:szCs w:val="28"/>
+        </w:rPr>
+      </w:pPr>
+      <w:r>
+        <w:rPr>
+          <w:rFonts w:ascii="Cambria Math" w:hAnsi="Cambria Math"/>
+          <w:noProof/>
+          <w:sz w:val="28"/>
+          <w:szCs w:val="28"/>
+        </w:rPr>
+        <w:drawing>
+          <wp:anchor distT="0" distB="0" distL="114300" distR="114300" simplePos="0" relativeHeight="251667968" behindDoc="0" locked="0" layoutInCell="1" allowOverlap="1" wp14:anchorId="0FEC9022" wp14:editId="7E4CE9C7">
+            <wp:simplePos x="0" y="0"/>
+            <wp:positionH relativeFrom="column">
+              <wp:posOffset>1409700</wp:posOffset>
+            </wp:positionH>
+            <wp:positionV relativeFrom="paragraph">
+              <wp:posOffset>2211070</wp:posOffset>
+            </wp:positionV>
+            <wp:extent cx="3304348" cy="3672840"/>
+            <wp:effectExtent l="0" t="0" r="0" b="3810"/>
+            <wp:wrapNone/>
+            <wp:docPr id="2" name="Picture 2" descr="A screenshot of text&#10;&#10;Description automatically generated"/>
+            <wp:cNvGraphicFramePr>
+              <a:graphicFrameLocks xmlns:a="http://schemas.openxmlformats.org/drawingml/2006/main" noChangeAspect="1"/>
+            </wp:cNvGraphicFramePr>
+            <a:graphic xmlns:a="http://schemas.openxmlformats.org/drawingml/2006/main">
+              <a:graphicData uri="http://schemas.openxmlformats.org/drawingml/2006/picture">
+                <pic:pic xmlns:pic="http://schemas.openxmlformats.org/drawingml/2006/picture">
+                  <pic:nvPicPr>
+                    <pic:cNvPr id="6" name="ProxyPattern.jpg"/>
+                    <pic:cNvPicPr/>
+                  </pic:nvPicPr>
+                  <pic:blipFill>
+                    <a:blip r:embed="rId8">
+                      <a:extLst>
+                        <a:ext uri="{28A0092B-C50C-407E-A947-70E740481C1C}">
+                          <a14:useLocalDpi xmlns:a14="http://schemas.microsoft.com/office/drawing/2010/main" val="0"/>
+                        </a:ext>
+                      </a:extLst>
+                    </a:blip>
+                    <a:stretch>
+                      <a:fillRect/>
+                    </a:stretch>
+                  </pic:blipFill>
+                  <pic:spPr>
+                    <a:xfrm>
+                      <a:off x="0" y="0"/>
+                      <a:ext cx="3304348" cy="3672840"/>
+                    </a:xfrm>
+                    <a:prstGeom prst="rect">
+                      <a:avLst/>
+                    </a:prstGeom>
+                  </pic:spPr>
+                </pic:pic>
+              </a:graphicData>
+            </a:graphic>
+            <wp14:sizeRelH relativeFrom="page">
+              <wp14:pctWidth>0</wp14:pctWidth>
+            </wp14:sizeRelH>
+            <wp14:sizeRelV relativeFrom="page">
+              <wp14:pctHeight>0</wp14:pctHeight>
+            </wp14:sizeRelV>
+          </wp:anchor>
+        </w:drawing>
+      </w:r>
+      <w:r>
+        <w:rPr>
+          <w:rFonts w:ascii="Cambria Math" w:hAnsi="Cambria Math"/>
+          <w:sz w:val="28"/>
+          <w:szCs w:val="28"/>
+        </w:rPr>
+        <w:t>Kako ovaj pattern spada u kreacijske patterne(patterne nam</w:t>
+      </w:r>
+      <w:r>
+        <w:rPr>
+          <w:rFonts w:ascii="Cambria Math" w:hAnsi="Cambria Math"/>
+          <w:sz w:val="28"/>
+          <w:szCs w:val="28"/>
+        </w:rPr>
+        <w:t>i</w:t>
+      </w:r>
+      <w:r>
+        <w:rPr>
+          <w:rFonts w:ascii="Cambria Math" w:hAnsi="Cambria Math"/>
+          <w:sz w:val="28"/>
+          <w:szCs w:val="28"/>
+        </w:rPr>
+        <w:t>jenjene za kreiranje objekata), možemo ga iskoristiti</w:t>
+      </w:r>
+      <w:r>
+        <w:rPr>
+          <w:rFonts w:ascii="Cambria Math" w:hAnsi="Cambria Math"/>
+          <w:sz w:val="28"/>
+          <w:szCs w:val="28"/>
+        </w:rPr>
+        <w:t xml:space="preserve"> na mjestu </w:t>
+      </w:r>
+      <w:r>
+        <w:rPr>
+          <w:rFonts w:ascii="Cambria Math" w:hAnsi="Cambria Math"/>
+          <w:sz w:val="28"/>
+          <w:szCs w:val="28"/>
+        </w:rPr>
+        <w:t xml:space="preserve">prilikom </w:t>
+      </w:r>
+      <w:r>
+        <w:rPr>
+          <w:rFonts w:ascii="Cambria Math" w:hAnsi="Cambria Math"/>
+          <w:sz w:val="28"/>
+          <w:szCs w:val="28"/>
+        </w:rPr>
+        <w:t xml:space="preserve">loggiranja korisnika na sistem, kada se </w:t>
+      </w:r>
+      <w:r>
+        <w:rPr>
+          <w:rFonts w:ascii="Cambria Math" w:hAnsi="Cambria Math"/>
+          <w:sz w:val="28"/>
+          <w:szCs w:val="28"/>
+        </w:rPr>
+        <w:t>kreira nek</w:t>
+      </w:r>
+      <w:r>
+        <w:rPr>
+          <w:rFonts w:ascii="Cambria Math" w:hAnsi="Cambria Math"/>
+          <w:sz w:val="28"/>
+          <w:szCs w:val="28"/>
+        </w:rPr>
+        <w:t>a</w:t>
+      </w:r>
+      <w:r>
+        <w:rPr>
+          <w:rFonts w:ascii="Cambria Math" w:hAnsi="Cambria Math"/>
+          <w:sz w:val="28"/>
+          <w:szCs w:val="28"/>
+        </w:rPr>
+        <w:t xml:space="preserve"> od naslijeđenih klasa naše apstraktne klase </w:t>
+      </w:r>
+      <w:r>
+        <w:rPr>
+          <w:rFonts w:ascii="Cambria Math" w:hAnsi="Cambria Math"/>
+          <w:b/>
+          <w:bCs/>
+          <w:sz w:val="28"/>
+          <w:szCs w:val="28"/>
+        </w:rPr>
+        <w:t>Korisnik</w:t>
+      </w:r>
+      <w:r>
+        <w:rPr>
+          <w:rFonts w:ascii="Cambria Math" w:hAnsi="Cambria Math"/>
+          <w:b/>
+          <w:bCs/>
+          <w:sz w:val="28"/>
+          <w:szCs w:val="28"/>
+        </w:rPr>
+        <w:t xml:space="preserve"> </w:t>
+      </w:r>
+      <w:r>
+        <w:rPr>
+          <w:rFonts w:ascii="Cambria Math" w:hAnsi="Cambria Math"/>
+          <w:sz w:val="28"/>
+          <w:szCs w:val="28"/>
+        </w:rPr>
+        <w:t xml:space="preserve">odnosno kada se treba zaključiti kojeg tipa će biti </w:t>
+      </w:r>
+      <w:r>
+        <w:rPr>
+          <w:rFonts w:ascii="Cambria Math" w:hAnsi="Cambria Math"/>
+          <w:i/>
+          <w:iCs/>
+          <w:sz w:val="28"/>
+          <w:szCs w:val="28"/>
+        </w:rPr>
+        <w:t>currentUser</w:t>
+      </w:r>
+      <w:r>
+        <w:rPr>
+          <w:rFonts w:ascii="Cambria Math" w:hAnsi="Cambria Math"/>
+          <w:sz w:val="28"/>
+          <w:szCs w:val="28"/>
+        </w:rPr>
+        <w:t xml:space="preserve">  koji je logovan trenutno na sistem(npr. </w:t>
+      </w:r>
+      <w:r>
+        <w:rPr>
+          <w:rFonts w:ascii="Cambria Math" w:hAnsi="Cambria Math"/>
+          <w:b/>
+          <w:bCs/>
+          <w:sz w:val="28"/>
+          <w:szCs w:val="28"/>
+        </w:rPr>
+        <w:t>Student</w:t>
+      </w:r>
+      <w:r>
+        <w:rPr>
+          <w:rFonts w:ascii="Cambria Math" w:hAnsi="Cambria Math"/>
+          <w:sz w:val="28"/>
+          <w:szCs w:val="28"/>
+        </w:rPr>
+        <w:t xml:space="preserve">, </w:t>
+      </w:r>
+      <w:r>
+        <w:rPr>
+          <w:rFonts w:ascii="Cambria Math" w:hAnsi="Cambria Math"/>
+          <w:b/>
+          <w:bCs/>
+          <w:sz w:val="28"/>
+          <w:szCs w:val="28"/>
+        </w:rPr>
+        <w:t>NastavnoOsoblje</w:t>
+      </w:r>
+      <w:r>
+        <w:rPr>
+          <w:rFonts w:ascii="Cambria Math" w:hAnsi="Cambria Math"/>
+          <w:sz w:val="28"/>
+          <w:szCs w:val="28"/>
+        </w:rPr>
+        <w:t xml:space="preserve">, </w:t>
+      </w:r>
+      <w:r>
+        <w:rPr>
+          <w:rFonts w:ascii="Cambria Math" w:hAnsi="Cambria Math"/>
+          <w:b/>
+          <w:bCs/>
+          <w:sz w:val="28"/>
+          <w:szCs w:val="28"/>
+        </w:rPr>
+        <w:t>Profesor</w:t>
+      </w:r>
+      <w:r>
+        <w:rPr>
+          <w:rFonts w:ascii="Cambria Math" w:hAnsi="Cambria Math"/>
+          <w:sz w:val="28"/>
+          <w:szCs w:val="28"/>
+        </w:rPr>
+        <w:t xml:space="preserve">, </w:t>
+      </w:r>
+      <w:r>
+        <w:rPr>
+          <w:rFonts w:ascii="Cambria Math" w:hAnsi="Cambria Math"/>
+          <w:b/>
+          <w:bCs/>
+          <w:sz w:val="28"/>
+          <w:szCs w:val="28"/>
+        </w:rPr>
+        <w:t>MasterStudent</w:t>
+      </w:r>
+      <w:r>
+        <w:rPr>
+          <w:rFonts w:ascii="Cambria Math" w:hAnsi="Cambria Math"/>
+          <w:sz w:val="28"/>
+          <w:szCs w:val="28"/>
+        </w:rPr>
+        <w:t xml:space="preserve"> ili pak </w:t>
+      </w:r>
+      <w:r>
+        <w:rPr>
+          <w:rFonts w:ascii="Cambria Math" w:hAnsi="Cambria Math"/>
+          <w:b/>
+          <w:bCs/>
+          <w:sz w:val="28"/>
+          <w:szCs w:val="28"/>
+        </w:rPr>
+        <w:t>StudentskaSlužba</w:t>
+      </w:r>
+      <w:r>
+        <w:rPr>
+          <w:rFonts w:ascii="Cambria Math" w:hAnsi="Cambria Math"/>
+          <w:sz w:val="28"/>
+          <w:szCs w:val="28"/>
+        </w:rPr>
+        <w:t xml:space="preserve">). Ovaj pattern možemo posmatrati kao neki pandan </w:t>
+      </w:r>
+      <w:r>
+        <w:rPr>
+          <w:rFonts w:ascii="Cambria Math" w:hAnsi="Cambria Math"/>
+          <w:b/>
+          <w:bCs/>
+          <w:sz w:val="28"/>
+          <w:szCs w:val="28"/>
+        </w:rPr>
+        <w:t>proxy</w:t>
+      </w:r>
+      <w:r>
+        <w:rPr>
+          <w:rFonts w:ascii="Cambria Math" w:hAnsi="Cambria Math"/>
+          <w:sz w:val="28"/>
+          <w:szCs w:val="28"/>
+        </w:rPr>
+        <w:t xml:space="preserve"> patternu, npr. kada bismo htjeli da implementiramo oba ova patterna(ako proxy implementiramo onako kako smo objasnili) odnosno ako smo imali sljedeće za proxy pattern:</w:t>
+      </w:r>
+    </w:p>
+    <w:p>
+      <w:pPr>
+        <w:tabs>
+          <w:tab w:val="left" w:pos="2544"/>
+        </w:tabs>
+        <w:jc w:val="both"/>
+        <w:rPr>
+          <w:rFonts w:ascii="Cambria Math" w:hAnsi="Cambria Math"/>
+          <w:sz w:val="28"/>
+          <w:szCs w:val="28"/>
+        </w:rPr>
+      </w:pPr>
+    </w:p>
+    <w:p>
+      <w:pPr>
+        <w:tabs>
+          <w:tab w:val="left" w:pos="2544"/>
+        </w:tabs>
+        <w:jc w:val="both"/>
+        <w:rPr>
+          <w:rFonts w:ascii="Cambria Math" w:hAnsi="Cambria Math"/>
+          <w:sz w:val="28"/>
+          <w:szCs w:val="28"/>
+        </w:rPr>
+      </w:pPr>
+    </w:p>
+    <w:p>
+      <w:pPr>
+        <w:tabs>
+          <w:tab w:val="left" w:pos="2544"/>
+        </w:tabs>
+        <w:jc w:val="both"/>
+        <w:rPr>
+          <w:rFonts w:ascii="Cambria Math" w:hAnsi="Cambria Math"/>
+          <w:sz w:val="28"/>
+          <w:szCs w:val="28"/>
+        </w:rPr>
+      </w:pPr>
+    </w:p>
+    <w:p>
+      <w:pPr>
+        <w:tabs>
+          <w:tab w:val="left" w:pos="2544"/>
+        </w:tabs>
+        <w:jc w:val="both"/>
+        <w:rPr>
+          <w:rFonts w:ascii="Cambria Math" w:hAnsi="Cambria Math"/>
+          <w:sz w:val="28"/>
+          <w:szCs w:val="28"/>
+        </w:rPr>
+      </w:pPr>
+    </w:p>
+    <w:p>
+      <w:pPr>
+        <w:tabs>
+          <w:tab w:val="left" w:pos="2544"/>
+        </w:tabs>
+        <w:jc w:val="both"/>
+        <w:rPr>
+          <w:rFonts w:ascii="Cambria Math" w:hAnsi="Cambria Math"/>
+          <w:sz w:val="28"/>
+          <w:szCs w:val="28"/>
+        </w:rPr>
+      </w:pPr>
+    </w:p>
+    <w:p>
+      <w:pPr>
+        <w:tabs>
+          <w:tab w:val="left" w:pos="2544"/>
+        </w:tabs>
+        <w:jc w:val="both"/>
+        <w:rPr>
+          <w:rFonts w:ascii="Cambria Math" w:hAnsi="Cambria Math"/>
+          <w:sz w:val="28"/>
+          <w:szCs w:val="28"/>
+        </w:rPr>
+      </w:pPr>
+    </w:p>
+    <w:p>
+      <w:pPr>
+        <w:tabs>
+          <w:tab w:val="left" w:pos="2544"/>
+        </w:tabs>
+        <w:jc w:val="both"/>
+        <w:rPr>
+          <w:rFonts w:ascii="Cambria Math" w:hAnsi="Cambria Math"/>
+          <w:sz w:val="28"/>
+          <w:szCs w:val="28"/>
+        </w:rPr>
+      </w:pPr>
+    </w:p>
+    <w:p>
+      <w:pPr>
+        <w:tabs>
+          <w:tab w:val="left" w:pos="2544"/>
+        </w:tabs>
+        <w:jc w:val="both"/>
+        <w:rPr>
+          <w:rFonts w:ascii="Cambria Math" w:hAnsi="Cambria Math"/>
+          <w:sz w:val="28"/>
+          <w:szCs w:val="28"/>
+        </w:rPr>
+      </w:pPr>
+    </w:p>
+    <w:p>
+      <w:pPr>
+        <w:tabs>
+          <w:tab w:val="left" w:pos="2544"/>
+        </w:tabs>
+        <w:jc w:val="both"/>
+        <w:rPr>
+          <w:rFonts w:ascii="Cambria Math" w:hAnsi="Cambria Math"/>
+          <w:sz w:val="28"/>
+          <w:szCs w:val="28"/>
+        </w:rPr>
+      </w:pPr>
+    </w:p>
+    <w:p>
+      <w:pPr>
+        <w:pStyle w:val="NoSpacing"/>
+        <w:rPr>
+          <w:rFonts w:ascii="Consolas" w:hAnsi="Consolas"/>
+          <w:sz w:val="24"/>
+          <w:szCs w:val="24"/>
+        </w:rPr>
+      </w:pPr>
+      <w:r>
+        <w:rPr>
+          <w:rFonts w:ascii="Consolas" w:hAnsi="Consolas"/>
+          <w:sz w:val="24"/>
+          <w:szCs w:val="24"/>
+          <w:highlight w:val="lightGray"/>
+        </w:rPr>
+        <w:lastRenderedPageBreak/>
+        <w:t>RezultatiStudentaProxy proxy = new RezultatiStudentaProxy();</w:t>
+      </w:r>
+    </w:p>
+    <w:p>
+      <w:pPr>
+        <w:pStyle w:val="NoSpacing"/>
+        <w:rPr>
+          <w:rFonts w:ascii="Consolas" w:hAnsi="Consolas"/>
+          <w:sz w:val="24"/>
+          <w:szCs w:val="24"/>
+        </w:rPr>
+      </w:pPr>
+      <w:r>
+        <w:rPr>
+          <w:rFonts w:ascii="Consolas" w:hAnsi="Consolas"/>
+          <w:sz w:val="24"/>
+          <w:szCs w:val="24"/>
+          <w:highlight w:val="lightGray"/>
+        </w:rPr>
+        <w:t>proxy.pristupi(„hhamzic1“, „ILoveOOAD&lt;3“);</w:t>
+      </w:r>
+    </w:p>
+    <w:p>
+      <w:pPr>
+        <w:tabs>
+          <w:tab w:val="left" w:pos="2544"/>
+        </w:tabs>
+        <w:jc w:val="both"/>
+      </w:pPr>
+    </w:p>
+    <w:p>
+      <w:pPr>
+        <w:tabs>
+          <w:tab w:val="left" w:pos="2544"/>
+        </w:tabs>
+        <w:jc w:val="both"/>
+        <w:rPr>
+          <w:rFonts w:ascii="Consolas" w:hAnsi="Consolas"/>
+          <w:sz w:val="24"/>
+          <w:szCs w:val="24"/>
+        </w:rPr>
+      </w:pPr>
+      <w:r>
+        <w:rPr>
+          <w:rFonts w:ascii="Cambria Math" w:hAnsi="Cambria Math"/>
+          <w:sz w:val="28"/>
+          <w:szCs w:val="28"/>
+        </w:rPr>
+        <w:t xml:space="preserve">Vidimo, a i kako je ranije objašnjeno da se </w:t>
+      </w:r>
+      <w:r>
+        <w:rPr>
+          <w:rFonts w:ascii="Cambria Math" w:hAnsi="Cambria Math"/>
+          <w:sz w:val="28"/>
+          <w:szCs w:val="28"/>
+        </w:rPr>
+        <w:t xml:space="preserve">atribut klase </w:t>
+      </w:r>
+      <w:r>
+        <w:rPr>
+          <w:rFonts w:ascii="Cambria Math" w:hAnsi="Cambria Math"/>
+          <w:b/>
+          <w:bCs/>
+          <w:sz w:val="28"/>
+          <w:szCs w:val="28"/>
+        </w:rPr>
+        <w:t xml:space="preserve">RezultatiZaStudentaProxy </w:t>
+      </w:r>
+      <w:r>
+        <w:rPr>
+          <w:rFonts w:ascii="Cambria Math" w:hAnsi="Cambria Math"/>
+          <w:sz w:val="28"/>
+          <w:szCs w:val="28"/>
+        </w:rPr>
+        <w:t>(</w:t>
+      </w:r>
+      <w:r>
+        <w:rPr>
+          <w:rFonts w:ascii="Cambria Math" w:hAnsi="Cambria Math"/>
+          <w:i/>
+          <w:iCs/>
+          <w:sz w:val="28"/>
+          <w:szCs w:val="28"/>
+          <w:u w:val="single"/>
+        </w:rPr>
+        <w:t>trenutniKorisnik</w:t>
+      </w:r>
+      <w:r>
+        <w:rPr>
+          <w:rFonts w:ascii="Cambria Math" w:hAnsi="Cambria Math"/>
+          <w:sz w:val="28"/>
+          <w:szCs w:val="28"/>
+        </w:rPr>
+        <w:t xml:space="preserve">) treba instancirati različito u ovisnosti od toga koju funkciju korisnik koji je pozvao metodu </w:t>
+      </w:r>
+      <w:r>
+        <w:rPr>
+          <w:rFonts w:ascii="Consolas" w:hAnsi="Consolas"/>
+          <w:sz w:val="24"/>
+          <w:szCs w:val="24"/>
+          <w:highlight w:val="lightGray"/>
+        </w:rPr>
+        <w:t>pristup</w:t>
+      </w:r>
+      <w:r>
+        <w:rPr>
+          <w:rFonts w:ascii="Consolas" w:hAnsi="Consolas"/>
+          <w:sz w:val="24"/>
+          <w:szCs w:val="24"/>
+          <w:highlight w:val="lightGray"/>
+        </w:rPr>
+        <w:t>i</w:t>
+      </w:r>
+      <w:r>
+        <w:rPr>
+          <w:rFonts w:ascii="Consolas" w:hAnsi="Consolas"/>
+          <w:sz w:val="24"/>
+          <w:szCs w:val="24"/>
+          <w:highlight w:val="lightGray"/>
+        </w:rPr>
+        <w:t>(</w:t>
+      </w:r>
+      <w:r>
+        <w:rPr>
+          <w:rFonts w:ascii="Consolas" w:hAnsi="Consolas"/>
+          <w:sz w:val="24"/>
+          <w:szCs w:val="24"/>
+          <w:highlight w:val="lightGray"/>
+        </w:rPr>
+        <w:t>...</w:t>
+      </w:r>
+      <w:r>
+        <w:rPr>
+          <w:rFonts w:ascii="Consolas" w:hAnsi="Consolas"/>
+          <w:sz w:val="24"/>
+          <w:szCs w:val="24"/>
+          <w:highlight w:val="lightGray"/>
+        </w:rPr>
+        <w:t>)</w:t>
+      </w:r>
+      <w:r>
+        <w:rPr>
+          <w:rFonts w:ascii="Consolas" w:hAnsi="Consolas"/>
+          <w:sz w:val="24"/>
+          <w:szCs w:val="24"/>
+        </w:rPr>
+        <w:t xml:space="preserve"> </w:t>
+      </w:r>
+      <w:r>
+        <w:rPr>
+          <w:rFonts w:ascii="Cambria Math" w:hAnsi="Cambria Math"/>
+          <w:sz w:val="28"/>
+          <w:szCs w:val="28"/>
+        </w:rPr>
+        <w:t xml:space="preserve">ima u sistemu, tako da ćemo tu implementirati ovaj pattern. Napravit ćemo klasu koja će se zvati </w:t>
+      </w:r>
+      <w:r>
+        <w:rPr>
+          <w:rFonts w:ascii="Cambria Math" w:hAnsi="Cambria Math"/>
+          <w:b/>
+          <w:bCs/>
+          <w:sz w:val="28"/>
+          <w:szCs w:val="28"/>
+        </w:rPr>
+        <w:t>KreatorKorisnika</w:t>
+      </w:r>
+      <w:r>
+        <w:rPr>
+          <w:rFonts w:ascii="Cambria Math" w:hAnsi="Cambria Math"/>
+          <w:sz w:val="28"/>
+          <w:szCs w:val="28"/>
+        </w:rPr>
+        <w:t xml:space="preserve">, koja će imati metodu </w:t>
+      </w:r>
+      <w:r>
+        <w:rPr>
+          <w:rFonts w:ascii="Consolas" w:hAnsi="Consolas"/>
+          <w:sz w:val="24"/>
+          <w:szCs w:val="24"/>
+          <w:highlight w:val="lightGray"/>
+        </w:rPr>
+        <w:t>factoryMethod</w:t>
+      </w:r>
+      <w:r>
+        <w:rPr>
+          <w:rFonts w:ascii="Consolas" w:hAnsi="Consolas"/>
+          <w:sz w:val="24"/>
+          <w:szCs w:val="24"/>
+          <w:highlight w:val="lightGray"/>
+        </w:rPr>
+        <w:t>(</w:t>
+      </w:r>
+      <w:r>
+        <w:rPr>
+          <w:rFonts w:ascii="Consolas" w:hAnsi="Consolas"/>
+          <w:sz w:val="24"/>
+          <w:szCs w:val="24"/>
+          <w:highlight w:val="lightGray"/>
+        </w:rPr>
+        <w:t>tipKorisnika: int</w:t>
+      </w:r>
+      <w:r>
+        <w:rPr>
+          <w:rFonts w:ascii="Consolas" w:hAnsi="Consolas"/>
+          <w:sz w:val="24"/>
+          <w:szCs w:val="24"/>
+          <w:highlight w:val="lightGray"/>
+        </w:rPr>
+        <w:t>)</w:t>
+      </w:r>
+      <w:r>
+        <w:rPr>
+          <w:rFonts w:ascii="Consolas" w:hAnsi="Consolas"/>
+          <w:sz w:val="24"/>
+          <w:szCs w:val="24"/>
+        </w:rPr>
+        <w:t xml:space="preserve"> </w:t>
+      </w:r>
+      <w:r>
+        <w:rPr>
+          <w:rFonts w:ascii="Cambria Math" w:hAnsi="Cambria Math"/>
+          <w:sz w:val="28"/>
+          <w:szCs w:val="28"/>
+        </w:rPr>
+        <w:t xml:space="preserve">gdje će se kreirati različiti tipovi korisnika u ovisnosti od parametra koji je dobijen iz baze a koji govori o tome kojeg je tipa korisnik koji je pozvao metodu </w:t>
+      </w:r>
+      <w:r>
+        <w:rPr>
+          <w:rFonts w:ascii="Consolas" w:hAnsi="Consolas"/>
+          <w:sz w:val="24"/>
+          <w:szCs w:val="24"/>
+          <w:highlight w:val="lightGray"/>
+        </w:rPr>
+        <w:t>pristup</w:t>
+      </w:r>
+      <w:r>
+        <w:rPr>
+          <w:rFonts w:ascii="Consolas" w:hAnsi="Consolas"/>
+          <w:sz w:val="24"/>
+          <w:szCs w:val="24"/>
+          <w:highlight w:val="lightGray"/>
+        </w:rPr>
+        <w:t>i(</w:t>
+      </w:r>
+      <w:r>
+        <w:rPr>
+          <w:rFonts w:ascii="Consolas" w:hAnsi="Consolas"/>
+          <w:sz w:val="24"/>
+          <w:szCs w:val="24"/>
+          <w:highlight w:val="lightGray"/>
+        </w:rPr>
+        <w:t>...</w:t>
+      </w:r>
+      <w:r>
+        <w:rPr>
+          <w:rFonts w:ascii="Consolas" w:hAnsi="Consolas"/>
+          <w:sz w:val="24"/>
+          <w:szCs w:val="24"/>
+          <w:highlight w:val="lightGray"/>
+        </w:rPr>
+        <w:t>)</w:t>
+      </w:r>
+      <w:r>
+        <w:rPr>
+          <w:rFonts w:ascii="Consolas" w:hAnsi="Consolas"/>
+          <w:sz w:val="24"/>
+          <w:szCs w:val="24"/>
+        </w:rPr>
+        <w:t>.</w:t>
+      </w:r>
+    </w:p>
+    <w:p>
+      <w:pPr>
+        <w:tabs>
+          <w:tab w:val="left" w:pos="2544"/>
+        </w:tabs>
+        <w:jc w:val="both"/>
+        <w:rPr>
+          <w:rFonts w:ascii="Cambria Math" w:hAnsi="Cambria Math"/>
+          <w:sz w:val="28"/>
+          <w:szCs w:val="28"/>
+        </w:rPr>
+      </w:pPr>
+      <w:r>
+        <w:rPr>
+          <w:rFonts w:ascii="Cambria Math" w:hAnsi="Cambria Math"/>
+          <w:sz w:val="28"/>
+          <w:szCs w:val="28"/>
+        </w:rPr>
+        <w:t>Pa ova metoda detaljnije raspisana bi izgledala nešto ovako:</w:t>
+      </w:r>
+    </w:p>
+    <w:p>
+      <w:pPr>
+        <w:pStyle w:val="NoSpacing"/>
+        <w:rPr>
+          <w:rFonts w:ascii="Consolas" w:hAnsi="Consolas"/>
+          <w:sz w:val="24"/>
+          <w:szCs w:val="24"/>
+        </w:rPr>
+      </w:pPr>
+      <w:r>
+        <w:rPr>
+          <w:rFonts w:ascii="Consolas" w:hAnsi="Consolas"/>
+          <w:sz w:val="24"/>
+          <w:szCs w:val="24"/>
+        </w:rPr>
+        <w:t>public void pristupi(String username, String password)</w:t>
+      </w:r>
+    </w:p>
+    <w:p>
+      <w:pPr>
+        <w:pStyle w:val="NoSpacing"/>
+        <w:rPr>
+          <w:rFonts w:ascii="Consolas" w:hAnsi="Consolas"/>
+          <w:sz w:val="24"/>
+          <w:szCs w:val="24"/>
+        </w:rPr>
+      </w:pPr>
+      <w:r>
+        <w:rPr>
+          <w:rFonts w:ascii="Consolas" w:hAnsi="Consolas"/>
+          <w:sz w:val="24"/>
+          <w:szCs w:val="24"/>
+        </w:rPr>
+        <w:t>{</w:t>
+      </w:r>
+    </w:p>
+    <w:p>
+      <w:pPr>
+        <w:pStyle w:val="NoSpacing"/>
+        <w:rPr>
+          <w:rFonts w:ascii="Consolas" w:hAnsi="Consolas"/>
+          <w:color w:val="808080" w:themeColor="background1" w:themeShade="80"/>
+          <w:sz w:val="24"/>
+          <w:szCs w:val="24"/>
+        </w:rPr>
+      </w:pPr>
+      <w:r>
+        <w:rPr>
+          <w:rFonts w:ascii="Consolas" w:hAnsi="Consolas"/>
+          <w:color w:val="808080" w:themeColor="background1" w:themeShade="80"/>
+          <w:sz w:val="24"/>
+          <w:szCs w:val="24"/>
+        </w:rPr>
+        <w:t xml:space="preserve">   </w:t>
+      </w:r>
+      <w:r>
+        <w:rPr>
+          <w:rFonts w:ascii="Consolas" w:hAnsi="Consolas"/>
+          <w:color w:val="808080" w:themeColor="background1" w:themeShade="80"/>
+          <w:sz w:val="24"/>
+          <w:szCs w:val="24"/>
+        </w:rPr>
+        <w:t xml:space="preserve">/* sql upit koji će vratiti informaciju o korisniku, i to vrijednost kolone tipKorisnika iz tabele KORISNICI i to pohraniti u lokalnu varijablu </w:t>
+      </w:r>
+      <w:r>
+        <w:rPr>
+          <w:rFonts w:ascii="Consolas" w:hAnsi="Consolas"/>
+          <w:color w:val="808080" w:themeColor="background1" w:themeShade="80"/>
+          <w:sz w:val="24"/>
+          <w:szCs w:val="24"/>
+          <w:u w:val="single"/>
+        </w:rPr>
+        <w:t>tipKorisnika</w:t>
+      </w:r>
+      <w:r>
+        <w:rPr>
+          <w:rFonts w:ascii="Consolas" w:hAnsi="Consolas"/>
+          <w:color w:val="808080" w:themeColor="background1" w:themeShade="80"/>
+          <w:sz w:val="24"/>
+          <w:szCs w:val="24"/>
+        </w:rPr>
+        <w:t xml:space="preserve">. Nakon toga kreiramo instancu </w:t>
+      </w:r>
+      <w:r>
+        <w:rPr>
+          <w:rFonts w:ascii="Consolas" w:hAnsi="Consolas"/>
+          <w:b/>
+          <w:bCs/>
+          <w:color w:val="808080" w:themeColor="background1" w:themeShade="80"/>
+          <w:sz w:val="24"/>
+          <w:szCs w:val="24"/>
+        </w:rPr>
+        <w:t>KreatorKorisnika</w:t>
+      </w:r>
+      <w:r>
+        <w:rPr>
+          <w:rFonts w:ascii="Consolas" w:hAnsi="Consolas"/>
+          <w:color w:val="808080" w:themeColor="background1" w:themeShade="80"/>
+          <w:sz w:val="24"/>
+          <w:szCs w:val="24"/>
+        </w:rPr>
+        <w:t>*/</w:t>
+      </w:r>
+    </w:p>
+    <w:p>
+      <w:pPr>
+        <w:pStyle w:val="NoSpacing"/>
+        <w:rPr>
+          <w:rFonts w:ascii="Consolas" w:hAnsi="Consolas"/>
+          <w:color w:val="808080" w:themeColor="background1" w:themeShade="80"/>
+          <w:sz w:val="24"/>
+          <w:szCs w:val="24"/>
+        </w:rPr>
+      </w:pPr>
+    </w:p>
+    <w:p>
+      <w:pPr>
+        <w:pStyle w:val="NoSpacing"/>
+        <w:rPr>
+          <w:rFonts w:ascii="Consolas" w:hAnsi="Consolas"/>
+          <w:sz w:val="24"/>
+          <w:szCs w:val="24"/>
+        </w:rPr>
+      </w:pPr>
+      <w:r>
+        <w:rPr>
+          <w:rFonts w:ascii="Consolas" w:hAnsi="Consolas"/>
+          <w:sz w:val="24"/>
+          <w:szCs w:val="24"/>
+        </w:rPr>
+        <w:t>KreatorKorisnika creator = new KreatorKorisnika;</w:t>
+      </w:r>
+    </w:p>
+    <w:p>
+      <w:pPr>
+        <w:pStyle w:val="NoSpacing"/>
+        <w:rPr>
+          <w:rFonts w:ascii="Consolas" w:hAnsi="Consolas"/>
+          <w:sz w:val="24"/>
+          <w:szCs w:val="24"/>
+        </w:rPr>
+      </w:pPr>
+      <w:r>
+        <w:rPr>
+          <w:rFonts w:ascii="Consolas" w:hAnsi="Consolas"/>
+          <w:sz w:val="24"/>
+          <w:szCs w:val="24"/>
+        </w:rPr>
+        <w:t xml:space="preserve">this.trenutniKorisnik = creator.factoryMethod(tipKorisnika); </w:t>
+      </w:r>
+    </w:p>
+    <w:p>
+      <w:pPr>
+        <w:pStyle w:val="NoSpacing"/>
+        <w:rPr>
+          <w:rFonts w:ascii="Consolas" w:hAnsi="Consolas"/>
+          <w:sz w:val="24"/>
+          <w:szCs w:val="24"/>
+        </w:rPr>
+      </w:pPr>
+    </w:p>
+    <w:p>
+      <w:pPr>
+        <w:pStyle w:val="NoSpacing"/>
+        <w:rPr>
+          <w:rFonts w:ascii="Consolas" w:hAnsi="Consolas"/>
+          <w:color w:val="808080" w:themeColor="background1" w:themeShade="80"/>
+          <w:sz w:val="24"/>
+          <w:szCs w:val="24"/>
+        </w:rPr>
+      </w:pPr>
+      <w:r>
+        <w:rPr>
+          <w:rFonts w:ascii="Consolas" w:hAnsi="Consolas"/>
+          <w:color w:val="808080" w:themeColor="background1" w:themeShade="80"/>
+          <w:sz w:val="24"/>
+          <w:szCs w:val="24"/>
+        </w:rPr>
+        <w:t xml:space="preserve">/* gdje će se vratiti odgovarajući objekat u zavisnosti od poslanog parametra, nakon čega će se i konačno moći postaviti i drugi atribut klase </w:t>
+      </w:r>
+      <w:r>
+        <w:rPr>
+          <w:rFonts w:ascii="Consolas" w:hAnsi="Consolas"/>
+          <w:b/>
+          <w:bCs/>
+          <w:color w:val="808080" w:themeColor="background1" w:themeShade="80"/>
+          <w:sz w:val="24"/>
+          <w:szCs w:val="24"/>
+        </w:rPr>
+        <w:t>RezultatiZaStudentaProxy</w:t>
+      </w:r>
+      <w:r>
+        <w:rPr>
+          <w:rFonts w:ascii="Consolas" w:hAnsi="Consolas"/>
+          <w:color w:val="808080" w:themeColor="background1" w:themeShade="80"/>
+          <w:sz w:val="24"/>
+          <w:szCs w:val="24"/>
+        </w:rPr>
+        <w:t xml:space="preserve"> odnosno </w:t>
+      </w:r>
+      <w:r>
+        <w:rPr>
+          <w:rFonts w:ascii="Consolas" w:hAnsi="Consolas"/>
+          <w:color w:val="808080" w:themeColor="background1" w:themeShade="80"/>
+          <w:sz w:val="24"/>
+          <w:szCs w:val="24"/>
+          <w:u w:val="single"/>
+        </w:rPr>
+        <w:t>nivoPristupa</w:t>
+      </w:r>
+      <w:r>
+        <w:rPr>
+          <w:rFonts w:ascii="Consolas" w:hAnsi="Consolas"/>
+          <w:color w:val="808080" w:themeColor="background1" w:themeShade="80"/>
+          <w:sz w:val="24"/>
+          <w:szCs w:val="24"/>
+        </w:rPr>
+        <w:t xml:space="preserve">(npr. ako creator vrati instancu </w:t>
+      </w:r>
+      <w:r>
+        <w:rPr>
+          <w:rFonts w:ascii="Consolas" w:hAnsi="Consolas"/>
+          <w:b/>
+          <w:bCs/>
+          <w:color w:val="808080" w:themeColor="background1" w:themeShade="80"/>
+          <w:sz w:val="24"/>
+          <w:szCs w:val="24"/>
+        </w:rPr>
+        <w:t xml:space="preserve">Student </w:t>
+      </w:r>
+      <w:r>
+        <w:rPr>
+          <w:rFonts w:ascii="Consolas" w:hAnsi="Consolas"/>
+          <w:color w:val="808080" w:themeColor="background1" w:themeShade="80"/>
+          <w:sz w:val="24"/>
+          <w:szCs w:val="24"/>
+        </w:rPr>
+        <w:t>on će imati nivo pristupa 1). */</w:t>
+      </w:r>
+    </w:p>
+    <w:p>
+      <w:pPr>
+        <w:pStyle w:val="NoSpacing"/>
+        <w:rPr>
+          <w:rFonts w:ascii="Consolas" w:hAnsi="Consolas"/>
+          <w:color w:val="000000" w:themeColor="text1"/>
+          <w:sz w:val="24"/>
+          <w:szCs w:val="24"/>
+        </w:rPr>
+      </w:pPr>
+      <w:r>
+        <w:rPr>
+          <w:rFonts w:ascii="Consolas" w:hAnsi="Consolas"/>
+          <w:color w:val="808080" w:themeColor="background1" w:themeShade="80"/>
+          <w:sz w:val="24"/>
+          <w:szCs w:val="24"/>
+        </w:rPr>
+        <w:tab/>
+      </w:r>
+      <w:r>
+        <w:rPr>
+          <w:rFonts w:ascii="Consolas" w:hAnsi="Consolas"/>
+          <w:color w:val="000000" w:themeColor="text1"/>
+          <w:sz w:val="24"/>
+          <w:szCs w:val="24"/>
+        </w:rPr>
+        <w:t>.</w:t>
+      </w:r>
+    </w:p>
+    <w:p>
+      <w:pPr>
+        <w:pStyle w:val="NoSpacing"/>
+        <w:rPr>
+          <w:rFonts w:ascii="Consolas" w:hAnsi="Consolas"/>
+          <w:color w:val="000000" w:themeColor="text1"/>
+          <w:sz w:val="24"/>
+          <w:szCs w:val="24"/>
+        </w:rPr>
+      </w:pPr>
+      <w:r>
+        <w:rPr>
+          <w:rFonts w:ascii="Consolas" w:hAnsi="Consolas"/>
+          <w:color w:val="000000" w:themeColor="text1"/>
+          <w:sz w:val="24"/>
+          <w:szCs w:val="24"/>
+        </w:rPr>
+        <w:tab/>
+        <w:t>.</w:t>
+      </w:r>
+    </w:p>
+    <w:p>
+      <w:pPr>
+        <w:pStyle w:val="NoSpacing"/>
+        <w:rPr>
+          <w:rFonts w:ascii="Consolas" w:hAnsi="Consolas"/>
+          <w:color w:val="000000" w:themeColor="text1"/>
+          <w:sz w:val="24"/>
+          <w:szCs w:val="24"/>
+        </w:rPr>
+      </w:pPr>
+      <w:r>
+        <w:rPr>
+          <w:rFonts w:ascii="Consolas" w:hAnsi="Consolas"/>
+          <w:color w:val="000000" w:themeColor="text1"/>
+          <w:sz w:val="24"/>
+          <w:szCs w:val="24"/>
+        </w:rPr>
+        <w:tab/>
+        <w:t>.</w:t>
+      </w:r>
+    </w:p>
+    <w:p>
+      <w:pPr>
+        <w:pStyle w:val="NoSpacing"/>
+        <w:rPr>
+          <w:rFonts w:ascii="Consolas" w:hAnsi="Consolas"/>
+          <w:sz w:val="24"/>
+          <w:szCs w:val="24"/>
+        </w:rPr>
+      </w:pPr>
+      <w:r>
+        <w:rPr>
+          <w:rFonts w:ascii="Consolas" w:hAnsi="Consolas"/>
+          <w:sz w:val="24"/>
+          <w:szCs w:val="24"/>
+        </w:rPr>
+        <w:t>}</w:t>
+      </w:r>
+    </w:p>
+    <w:p>
+      <w:pPr>
+        <w:pStyle w:val="NoSpacing"/>
+        <w:rPr>
+          <w:rFonts w:ascii="Consolas" w:hAnsi="Consolas"/>
+          <w:sz w:val="24"/>
+          <w:szCs w:val="24"/>
+        </w:rPr>
+      </w:pPr>
+    </w:p>
+    <w:p>
+      <w:pPr>
+        <w:pStyle w:val="NoSpacing"/>
+        <w:jc w:val="both"/>
+        <w:rPr>
+          <w:rFonts w:ascii="Cambria Math" w:hAnsi="Cambria Math"/>
+          <w:sz w:val="28"/>
+          <w:szCs w:val="28"/>
+        </w:rPr>
+      </w:pPr>
+      <w:r>
+        <w:rPr>
+          <w:rFonts w:ascii="Cambria Math" w:hAnsi="Cambria Math"/>
+          <w:sz w:val="28"/>
+          <w:szCs w:val="28"/>
+        </w:rPr>
+        <w:t>nakon čega imamo sve potrebno</w:t>
+      </w:r>
+      <w:r>
+        <w:rPr>
+          <w:rFonts w:ascii="Cambria Math" w:hAnsi="Cambria Math"/>
+          <w:sz w:val="28"/>
+          <w:szCs w:val="28"/>
+        </w:rPr>
+        <w:t xml:space="preserve"> za pozivanje metoda klase </w:t>
+      </w:r>
+      <w:r>
+        <w:rPr>
+          <w:rFonts w:ascii="Cambria Math" w:hAnsi="Cambria Math"/>
+          <w:b/>
+          <w:bCs/>
+          <w:sz w:val="28"/>
+          <w:szCs w:val="28"/>
+        </w:rPr>
+        <w:t>RezultatiZaStudentaProxy</w:t>
+      </w:r>
+      <w:r>
+        <w:rPr>
+          <w:rFonts w:ascii="Cambria Math" w:hAnsi="Cambria Math"/>
+          <w:sz w:val="28"/>
+          <w:szCs w:val="28"/>
+        </w:rPr>
+        <w:t xml:space="preserve"> (koje će vraćati podatke, odnosno neće sve u zavisnosti da li </w:t>
+      </w:r>
+      <w:r>
+        <w:rPr>
+          <w:rFonts w:ascii="Cambria Math" w:hAnsi="Cambria Math"/>
+          <w:i/>
+          <w:iCs/>
+          <w:sz w:val="28"/>
+          <w:szCs w:val="28"/>
+          <w:u w:val="single"/>
+        </w:rPr>
+        <w:t>trenutniKorisnik</w:t>
+      </w:r>
+      <w:r>
+        <w:rPr>
+          <w:rFonts w:ascii="Cambria Math" w:hAnsi="Cambria Math"/>
+          <w:sz w:val="28"/>
+          <w:szCs w:val="28"/>
+        </w:rPr>
+        <w:t xml:space="preserve"> ima za to predviđeni nivo pristupa).</w:t>
+      </w:r>
+    </w:p>
+    <w:p>
+      <w:pPr>
+        <w:pStyle w:val="NoSpacing"/>
+        <w:jc w:val="both"/>
+        <w:rPr>
+          <w:rFonts w:ascii="Cambria Math" w:hAnsi="Cambria Math"/>
+          <w:sz w:val="28"/>
+          <w:szCs w:val="28"/>
+        </w:rPr>
+      </w:pPr>
+      <w:r>
+        <w:rPr>
+          <w:rFonts w:ascii="Cambria Math" w:hAnsi="Cambria Math"/>
+          <w:sz w:val="28"/>
+          <w:szCs w:val="28"/>
+        </w:rPr>
+        <w:t xml:space="preserve">Bitno je napomenuti da su imena ovih svih klasa odabrana na način kako je autoru prvo palo na pamet, pa zbog toga kod možda ne izgleda intuitivno, no autori smatraju da to nije toliko bitno(klasa se zove </w:t>
+      </w:r>
+      <w:r>
+        <w:rPr>
+          <w:rFonts w:ascii="Cambria Math" w:hAnsi="Cambria Math"/>
+          <w:b/>
+          <w:bCs/>
+          <w:sz w:val="28"/>
+          <w:szCs w:val="28"/>
+        </w:rPr>
+        <w:t>RezultatiZaStudentaProxy</w:t>
+      </w:r>
+      <w:r>
+        <w:rPr>
+          <w:rFonts w:ascii="Cambria Math" w:hAnsi="Cambria Math"/>
+          <w:sz w:val="28"/>
+          <w:szCs w:val="28"/>
+        </w:rPr>
+        <w:t xml:space="preserve">, a zapravo bi se trebala zvati </w:t>
+      </w:r>
+      <w:r>
+        <w:rPr>
+          <w:rFonts w:ascii="Cambria Math" w:hAnsi="Cambria Math"/>
+          <w:b/>
+          <w:bCs/>
+          <w:sz w:val="28"/>
+          <w:szCs w:val="28"/>
+        </w:rPr>
+        <w:t>UserProxy</w:t>
+      </w:r>
+      <w:r>
+        <w:rPr>
+          <w:rFonts w:ascii="Cambria Math" w:hAnsi="Cambria Math"/>
+          <w:sz w:val="28"/>
+          <w:szCs w:val="28"/>
+        </w:rPr>
+        <w:t xml:space="preserve"> te bi imala još tonu metoda koje nisu vezane samo za neke rezultate, kao što će i imati u budućnosti) te da bi kod </w:t>
+      </w:r>
+      <w:r>
+        <w:rPr>
+          <w:rFonts w:ascii="Cambria Math" w:hAnsi="Cambria Math"/>
+          <w:sz w:val="28"/>
+          <w:szCs w:val="28"/>
+        </w:rPr>
+        <w:lastRenderedPageBreak/>
+        <w:t>zaista ovakav mogao raditi. Autori su mišljenja da je bitno pokazati principe i hipotetska razmatranja kao i tok misli, a ne da sve odmah na prvu djeluje očito i da se odmah može preći na implementaciju.</w:t>
+      </w:r>
     </w:p>
     <w:sectPr>
       <w:pgSz w:w="12240" w:h="15840"/>
@@ -4116,7 +7411,6 @@
   <w:style w:type="character" w:default="1" w:styleId="DefaultParagraphFont">
     <w:name w:val="Default Paragraph Font"/>
     <w:uiPriority w:val="1"/>
-    <w:semiHidden/>
     <w:unhideWhenUsed/>
   </w:style>
   <w:style w:type="table" w:default="1" w:styleId="TableNormal">
@@ -4151,6 +7445,18 @@
       <w:color w:val="365F91" w:themeColor="accent1" w:themeShade="BF"/>
       <w:sz w:val="32"/>
       <w:szCs w:val="32"/>
+      <w:lang w:val="bs-Latn-BA"/>
+    </w:rPr>
+  </w:style>
+  <w:style w:type="paragraph" w:styleId="NoSpacing">
+    <w:name w:val="No Spacing"/>
+    <w:uiPriority w:val="1"/>
+    <w:qFormat/>
+    <w:rsid w:val="00D9075A"/>
+    <w:pPr>
+      <w:spacing w:after="0" w:line="240" w:lineRule="auto"/>
+    </w:pPr>
+    <w:rPr>
       <w:lang w:val="bs-Latn-BA"/>
     </w:rPr>
   </w:style>
@@ -4447,7 +7753,7 @@
 </file>
 
 <file path=customXml/itemProps1.xml><?xml version="1.0" encoding="utf-8"?>
-<ds:datastoreItem xmlns:ds="http://schemas.openxmlformats.org/officeDocument/2006/customXml" ds:itemID="{B2A78328-1118-4821-8AAF-A73003316D31}">
+<ds:datastoreItem xmlns:ds="http://schemas.openxmlformats.org/officeDocument/2006/customXml" ds:itemID="{1E415ACE-F89A-431D-8D4D-B157ED822166}">
   <ds:schemaRefs>
     <ds:schemaRef ds:uri="http://schemas.openxmlformats.org/officeDocument/2006/bibliography"/>
   </ds:schemaRefs>

</xml_diff>

<commit_message>
Napravaljene izmjene u DesignPatternima
</commit_message>
<xml_diff>
--- a/DesignPatterns/ZamgerDesignPatterns.docx
+++ b/DesignPatterns/ZamgerDesignPatterns.docx
@@ -1,6 +1,6 @@
 
 <file path=word/document.xml><?xml version="1.0" encoding="utf-8"?>
-<w:document xmlns:wpc="http://schemas.microsoft.com/office/word/2010/wordprocessingCanvas" xmlns:cx="http://schemas.microsoft.com/office/drawing/2014/chartex" xmlns:cx1="http://schemas.microsoft.com/office/drawing/2015/9/8/chartex" xmlns:cx2="http://schemas.microsoft.com/office/drawing/2015/10/21/chartex" xmlns:cx3="http://schemas.microsoft.com/office/drawing/2016/5/9/chartex" xmlns:cx4="http://schemas.microsoft.com/office/drawing/2016/5/10/chartex" xmlns:cx5="http://schemas.microsoft.com/office/drawing/2016/5/11/chartex" xmlns:cx6="http://schemas.microsoft.com/office/drawing/2016/5/12/chartex" xmlns:cx7="http://schemas.microsoft.com/office/drawing/2016/5/13/chartex" xmlns:cx8="http://schemas.microsoft.com/office/drawing/2016/5/14/chartex" xmlns:mc="http://schemas.openxmlformats.org/markup-compatibility/2006" xmlns:aink="http://schemas.microsoft.com/office/drawing/2016/ink" xmlns:am3d="http://schemas.microsoft.com/office/drawing/2017/model3d" xmlns:o="urn:schemas-microsoft-com:office:office" xmlns:r="http://schemas.openxmlformats.org/officeDocument/2006/relationships" xmlns:m="http://schemas.openxmlformats.org/officeDocument/2006/math" xmlns:v="urn:schemas-microsoft-com:vml" xmlns:wp14="http://schemas.microsoft.com/office/word/2010/wordprocessingDrawing" xmlns:wp="http://schemas.openxmlformats.org/drawingml/2006/wordprocessingDrawing" xmlns:w10="urn:schemas-microsoft-com:office:word" xmlns:w="http://schemas.openxmlformats.org/wordprocessingml/2006/main" xmlns:w14="http://schemas.microsoft.com/office/word/2010/wordml" xmlns:w15="http://schemas.microsoft.com/office/word/2012/wordml" xmlns:w16cex="http://schemas.microsoft.com/office/word/2018/wordml/cex" xmlns:w16cid="http://schemas.microsoft.com/office/word/2016/wordml/cid" xmlns:w16="http://schemas.microsoft.com/office/word/2018/wordml" xmlns:w16se="http://schemas.microsoft.com/office/word/2015/wordml/symex" xmlns:wpg="http://schemas.microsoft.com/office/word/2010/wordprocessingGroup" xmlns:wpi="http://schemas.microsoft.com/office/word/2010/wordprocessingInk" xmlns:wne="http://schemas.microsoft.com/office/word/2006/wordml" xmlns:wps="http://schemas.microsoft.com/office/word/2010/wordprocessingShape" mc:Ignorable="w14 w15 w16se w16cid w16 w16cex wp14">
+<w:document xmlns:wpc="http://schemas.microsoft.com/office/word/2010/wordprocessingCanvas" xmlns:mc="http://schemas.openxmlformats.org/markup-compatibility/2006" xmlns:o="urn:schemas-microsoft-com:office:office" xmlns:r="http://schemas.openxmlformats.org/officeDocument/2006/relationships" xmlns:m="http://schemas.openxmlformats.org/officeDocument/2006/math" xmlns:v="urn:schemas-microsoft-com:vml" xmlns:wp14="http://schemas.microsoft.com/office/word/2010/wordprocessingDrawing" xmlns:wp="http://schemas.openxmlformats.org/drawingml/2006/wordprocessingDrawing" xmlns:w10="urn:schemas-microsoft-com:office:word" xmlns:w="http://schemas.openxmlformats.org/wordprocessingml/2006/main" xmlns:w14="http://schemas.microsoft.com/office/word/2010/wordml" xmlns:wpg="http://schemas.microsoft.com/office/word/2010/wordprocessingGroup" xmlns:wpi="http://schemas.microsoft.com/office/word/2010/wordprocessingInk" xmlns:wne="http://schemas.microsoft.com/office/word/2006/wordml" xmlns:wps="http://schemas.microsoft.com/office/word/2010/wordprocessingShape" mc:Ignorable="w14 wp14">
   <w:body>
     <w:p>
       <w:pPr>
@@ -392,7 +392,7 @@
               </wp:anchor>
             </w:drawing>
           </mc:Choice>
-          <mc:Fallback>
+          <mc:Fallback xmlns:w16se="http://schemas.microsoft.com/office/word/2015/wordml/symex" xmlns:w16="http://schemas.microsoft.com/office/word/2018/wordml" xmlns:w16cid="http://schemas.microsoft.com/office/word/2016/wordml/cid" xmlns:w16cex="http://schemas.microsoft.com/office/word/2018/wordml/cex" xmlns:w15="http://schemas.microsoft.com/office/word/2012/wordml" xmlns:am3d="http://schemas.microsoft.com/office/drawing/2017/model3d" xmlns:aink="http://schemas.microsoft.com/office/drawing/2016/ink" xmlns:cx8="http://schemas.microsoft.com/office/drawing/2016/5/14/chartex" xmlns:cx7="http://schemas.microsoft.com/office/drawing/2016/5/13/chartex" xmlns:cx6="http://schemas.microsoft.com/office/drawing/2016/5/12/chartex" xmlns:cx5="http://schemas.microsoft.com/office/drawing/2016/5/11/chartex" xmlns:cx4="http://schemas.microsoft.com/office/drawing/2016/5/10/chartex" xmlns:cx3="http://schemas.microsoft.com/office/drawing/2016/5/9/chartex" xmlns:cx2="http://schemas.microsoft.com/office/drawing/2015/10/21/chartex" xmlns:cx1="http://schemas.microsoft.com/office/drawing/2015/9/8/chartex" xmlns:cx="http://schemas.microsoft.com/office/drawing/2014/chartex">
             <w:pict>
               <v:shapetype w14:anchorId="4F5AAB66" id="_x0000_t202" coordsize="21600,21600" o:spt="202" path="m,l,21600r21600,l21600,xe">
                 <v:stroke joinstyle="miter"/>
@@ -578,7 +578,7 @@
                     <pic:cNvPicPr/>
                   </pic:nvPicPr>
                   <pic:blipFill>
-                    <a:blip r:embed="rId5">
+                    <a:blip r:embed="rId6">
                       <a:extLst>
                         <a:ext uri="{28A0092B-C50C-407E-A947-70E740481C1C}">
                           <a14:useLocalDpi xmlns:a14="http://schemas.microsoft.com/office/drawing/2010/main" val="0"/>
@@ -1131,7 +1131,7 @@
             <wp:docPr id="4" name="Picture 4" descr="A screenshot of a social media post&#10;&#10;Description automatically generated">
               <a:extLst xmlns:a="http://schemas.openxmlformats.org/drawingml/2006/main">
                 <a:ext uri="{C183D7F6-B498-43B3-948B-1728B52AA6E4}">
-                  <adec:decorative xmlns:adec="http://schemas.microsoft.com/office/drawing/2017/decorative" val="0"/>
+                  <adec:decorative xmlns:adec="http://schemas.microsoft.com/office/drawing/2017/decorative" xmlns:w16se="http://schemas.microsoft.com/office/word/2015/wordml/symex" xmlns:w16="http://schemas.microsoft.com/office/word/2018/wordml" xmlns:w16cid="http://schemas.microsoft.com/office/word/2016/wordml/cid" xmlns:w16cex="http://schemas.microsoft.com/office/word/2018/wordml/cex" xmlns:w15="http://schemas.microsoft.com/office/word/2012/wordml" xmlns:w="http://schemas.openxmlformats.org/wordprocessingml/2006/main" xmlns:w10="urn:schemas-microsoft-com:office:word" xmlns:v="urn:schemas-microsoft-com:vml" xmlns:o="urn:schemas-microsoft-com:office:office" xmlns:am3d="http://schemas.microsoft.com/office/drawing/2017/model3d" xmlns:aink="http://schemas.microsoft.com/office/drawing/2016/ink" xmlns:cx8="http://schemas.microsoft.com/office/drawing/2016/5/14/chartex" xmlns:cx7="http://schemas.microsoft.com/office/drawing/2016/5/13/chartex" xmlns:cx6="http://schemas.microsoft.com/office/drawing/2016/5/12/chartex" xmlns:cx5="http://schemas.microsoft.com/office/drawing/2016/5/11/chartex" xmlns:cx4="http://schemas.microsoft.com/office/drawing/2016/5/10/chartex" xmlns:cx3="http://schemas.microsoft.com/office/drawing/2016/5/9/chartex" xmlns:cx2="http://schemas.microsoft.com/office/drawing/2015/10/21/chartex" xmlns:cx1="http://schemas.microsoft.com/office/drawing/2015/9/8/chartex" xmlns:cx="http://schemas.microsoft.com/office/drawing/2014/chartex" xmlns="" val="0"/>
                 </a:ext>
               </a:extLst>
             </wp:docPr>
@@ -1146,7 +1146,7 @@
                     <pic:cNvPicPr/>
                   </pic:nvPicPr>
                   <pic:blipFill>
-                    <a:blip r:embed="rId6" cstate="print">
+                    <a:blip r:embed="rId7" cstate="print">
                       <a:extLst>
                         <a:ext uri="{28A0092B-C50C-407E-A947-70E740481C1C}">
                           <a14:useLocalDpi xmlns:a14="http://schemas.microsoft.com/office/drawing/2010/main" val="0"/>
@@ -1847,6 +1847,111 @@
           <w:szCs w:val="28"/>
         </w:rPr>
       </w:pPr>
+      <w:r>
+        <w:rPr>
+          <w:rFonts w:ascii="Cambria Math" w:hAnsi="Cambria Math"/>
+          <w:sz w:val="28"/>
+          <w:szCs w:val="28"/>
+        </w:rPr>
+        <w:t xml:space="preserve">Posmatrajmo hipotetičku situaciju u kojoj bi se ovaj pattern mogao primijeniti na naš sistem (dodavanjem funkcionalnosti koje bi svojim opsegom premašile prvobitno zamišljenu kompleksnost projekta). Recimo da želimo omogućiti editovanje već popunjene ankete. Koristeći decorator pattern, to bi bilo moguće i to na način da se prvobitno popunjena anketa ne bi mijenjala u smislu da se prepravljaju atributi, nego bi se u Decorator klasi dodale </w:t>
+      </w:r>
+      <w:r>
+        <w:rPr>
+          <w:rFonts w:ascii="Cambria Math" w:hAnsi="Cambria Math"/>
+          <w:sz w:val="28"/>
+          <w:szCs w:val="28"/>
+        </w:rPr>
+        <w:t xml:space="preserve">određene </w:t>
+      </w:r>
+      <w:r>
+        <w:rPr>
+          <w:rFonts w:ascii="Cambria Math" w:hAnsi="Cambria Math"/>
+          <w:sz w:val="28"/>
+          <w:szCs w:val="28"/>
+        </w:rPr>
+        <w:t>funkcionalnosti</w:t>
+      </w:r>
+      <w:r>
+        <w:rPr>
+          <w:rFonts w:ascii="Cambria Math" w:hAnsi="Cambria Math"/>
+          <w:sz w:val="28"/>
+          <w:szCs w:val="28"/>
+        </w:rPr>
+        <w:t>.</w:t>
+      </w:r>
+      <w:r>
+        <w:rPr>
+          <w:rFonts w:ascii="Cambria Math" w:hAnsi="Cambria Math"/>
+          <w:sz w:val="28"/>
+          <w:szCs w:val="28"/>
+        </w:rPr>
+        <w:t xml:space="preserve"> Klasa Ankete se može posmatrati kao Component </w:t>
+      </w:r>
+      <w:r>
+        <w:rPr>
+          <w:rFonts w:ascii="Cambria Math" w:hAnsi="Cambria Math"/>
+          <w:sz w:val="28"/>
+          <w:szCs w:val="28"/>
+        </w:rPr>
+        <w:lastRenderedPageBreak/>
+        <w:t>klasa. Ona implementira interfejs iComponent. Dekorator klasa je ona klasa koja također mora implementirati taj isti interfejs, kao i sadržavati instancu interfejsa. To se koristi da bi se iskoristila funkcionalnost klase Component (</w:t>
+      </w:r>
+      <w:r>
+        <w:rPr>
+          <w:rFonts w:ascii="Cambria Math" w:hAnsi="Cambria Math"/>
+          <w:sz w:val="28"/>
+          <w:szCs w:val="28"/>
+        </w:rPr>
+        <w:t>kod nas je to klasa</w:t>
+      </w:r>
+      <w:r>
+        <w:rPr>
+          <w:rFonts w:ascii="Cambria Math" w:hAnsi="Cambria Math"/>
+          <w:sz w:val="28"/>
+          <w:szCs w:val="28"/>
+        </w:rPr>
+        <w:t xml:space="preserve"> Anketa). U Decorator klasi upravo dodajemo nove funkcionalnosti dinamički (u našem slučaju bi to bilo </w:t>
+      </w:r>
+      <w:r>
+        <w:rPr>
+          <w:rFonts w:ascii="Cambria Math" w:hAnsi="Cambria Math"/>
+          <w:sz w:val="28"/>
+          <w:szCs w:val="28"/>
+        </w:rPr>
+        <w:t xml:space="preserve">omogućavanje unosa </w:t>
+      </w:r>
+      <w:r>
+        <w:rPr>
+          <w:rFonts w:ascii="Cambria Math" w:hAnsi="Cambria Math"/>
+          <w:sz w:val="28"/>
+          <w:szCs w:val="28"/>
+        </w:rPr>
+        <w:t>ispravki prvobitnog odgovora na anketu</w:t>
+      </w:r>
+      <w:r>
+        <w:rPr>
+          <w:rFonts w:ascii="Cambria Math" w:hAnsi="Cambria Math"/>
+          <w:sz w:val="28"/>
+          <w:szCs w:val="28"/>
+        </w:rPr>
+        <w:t>, u vidu novog polja, te bi bila omogućena funkcionalnost za prikaz ažuriranog odogovora.</w:t>
+      </w:r>
+      <w:r>
+        <w:rPr>
+          <w:rFonts w:ascii="Cambria Math" w:hAnsi="Cambria Math"/>
+          <w:sz w:val="28"/>
+          <w:szCs w:val="28"/>
+        </w:rPr>
+        <w:t>)</w:t>
+      </w:r>
+      <w:r>
+        <w:rPr>
+          <w:rFonts w:ascii="Cambria Math" w:hAnsi="Cambria Math"/>
+          <w:sz w:val="28"/>
+          <w:szCs w:val="28"/>
+        </w:rPr>
+        <w:t xml:space="preserve">. </w:t>
+      </w:r>
     </w:p>
     <w:p>
       <w:pPr>
@@ -1971,7 +2076,6 @@
           <w:sz w:val="28"/>
           <w:szCs w:val="28"/>
         </w:rPr>
-        <w:lastRenderedPageBreak/>
         <w:t xml:space="preserve">Ovaj pattern je također našao primjenu u našem sistemu. Naime nije na odmet imati pri ruci funkcionalnost koja može računati platu za korisnike na sistemu koji zarađuju istu(zbog statistike i neke analitike) međutim primjetimo da na sistemu imamo više različitih korisnika koji u realnom svijetu nemaju isti iznos plate odnosno da se isti drugačije računaju. Tu nam pomaže </w:t>
       </w:r>
       <w:r>
@@ -2073,6 +2177,58 @@
           <w:szCs w:val="28"/>
         </w:rPr>
       </w:pPr>
+    </w:p>
+    <w:p>
+      <w:pPr>
+        <w:tabs>
+          <w:tab w:val="left" w:pos="2544"/>
+        </w:tabs>
+        <w:jc w:val="both"/>
+        <w:rPr>
+          <w:rFonts w:ascii="Cambria Math" w:hAnsi="Cambria Math"/>
+          <w:sz w:val="28"/>
+          <w:szCs w:val="28"/>
+        </w:rPr>
+      </w:pPr>
+    </w:p>
+    <w:p>
+      <w:pPr>
+        <w:tabs>
+          <w:tab w:val="left" w:pos="2544"/>
+        </w:tabs>
+        <w:jc w:val="both"/>
+        <w:rPr>
+          <w:rFonts w:ascii="Cambria Math" w:hAnsi="Cambria Math"/>
+          <w:sz w:val="28"/>
+          <w:szCs w:val="28"/>
+        </w:rPr>
+      </w:pPr>
+    </w:p>
+    <w:p>
+      <w:pPr>
+        <w:tabs>
+          <w:tab w:val="left" w:pos="2544"/>
+        </w:tabs>
+        <w:jc w:val="both"/>
+        <w:rPr>
+          <w:rFonts w:ascii="Cambria Math" w:hAnsi="Cambria Math"/>
+          <w:sz w:val="28"/>
+          <w:szCs w:val="28"/>
+        </w:rPr>
+      </w:pPr>
+    </w:p>
+    <w:p>
+      <w:pPr>
+        <w:tabs>
+          <w:tab w:val="left" w:pos="2544"/>
+        </w:tabs>
+        <w:jc w:val="both"/>
+        <w:rPr>
+          <w:rFonts w:ascii="Cambria Math" w:hAnsi="Cambria Math"/>
+          <w:sz w:val="28"/>
+          <w:szCs w:val="28"/>
+        </w:rPr>
+      </w:pPr>
       <w:r>
         <w:rPr>
           <w:rFonts w:ascii="Cambria Math" w:hAnsi="Cambria Math"/>
@@ -2081,14 +2237,15 @@
           <w:szCs w:val="28"/>
           <w:lang w:val="en-US"/>
         </w:rPr>
+        <w:lastRenderedPageBreak/>
         <w:drawing>
-          <wp:anchor distT="0" distB="0" distL="114300" distR="114300" simplePos="0" relativeHeight="251656192" behindDoc="0" locked="0" layoutInCell="1" allowOverlap="1" wp14:anchorId="7055BD2A" wp14:editId="4ABE454E">
+          <wp:anchor distT="0" distB="0" distL="114300" distR="114300" simplePos="0" relativeHeight="251656192" behindDoc="0" locked="0" layoutInCell="1" allowOverlap="1" wp14:anchorId="7055BD2A" wp14:editId="379B78BB">
             <wp:simplePos x="0" y="0"/>
             <wp:positionH relativeFrom="margin">
-              <wp:posOffset>-792480</wp:posOffset>
+              <wp:posOffset>-769620</wp:posOffset>
             </wp:positionH>
             <wp:positionV relativeFrom="paragraph">
-              <wp:posOffset>53340</wp:posOffset>
+              <wp:posOffset>-875030</wp:posOffset>
             </wp:positionV>
             <wp:extent cx="7597140" cy="2926080"/>
             <wp:effectExtent l="0" t="0" r="3810" b="7620"/>
@@ -2105,7 +2262,7 @@
                     <pic:cNvPicPr/>
                   </pic:nvPicPr>
                   <pic:blipFill>
-                    <a:blip r:embed="rId7" cstate="print">
+                    <a:blip r:embed="rId8" cstate="print">
                       <a:extLst>
                         <a:ext uri="{28A0092B-C50C-407E-A947-70E740481C1C}">
                           <a14:useLocalDpi xmlns:a14="http://schemas.microsoft.com/office/drawing/2010/main" val="0"/>
@@ -2215,6 +2372,222 @@
           <w:szCs w:val="28"/>
         </w:rPr>
       </w:pPr>
+      <w:r>
+        <w:rPr>
+          <w:rFonts w:ascii="Cambria Math" w:hAnsi="Cambria Math"/>
+          <w:sz w:val="28"/>
+          <w:szCs w:val="28"/>
+        </w:rPr>
+        <w:t xml:space="preserve">Imamo interface </w:t>
+      </w:r>
+      <w:r>
+        <w:rPr>
+          <w:rFonts w:ascii="Cambria Math" w:hAnsi="Cambria Math"/>
+          <w:i/>
+          <w:iCs/>
+          <w:sz w:val="28"/>
+          <w:szCs w:val="28"/>
+        </w:rPr>
+        <w:t>IPlataOsoblja</w:t>
+      </w:r>
+      <w:r>
+        <w:rPr>
+          <w:rFonts w:ascii="Cambria Math" w:hAnsi="Cambria Math"/>
+          <w:sz w:val="28"/>
+          <w:szCs w:val="28"/>
+        </w:rPr>
+        <w:t xml:space="preserve"> kojeg implementiraju klase </w:t>
+      </w:r>
+      <w:r>
+        <w:rPr>
+          <w:rFonts w:ascii="Cambria Math" w:hAnsi="Cambria Math"/>
+          <w:b/>
+          <w:bCs/>
+          <w:sz w:val="28"/>
+          <w:szCs w:val="28"/>
+        </w:rPr>
+        <w:t xml:space="preserve">Profesor </w:t>
+      </w:r>
+      <w:r>
+        <w:rPr>
+          <w:rFonts w:ascii="Cambria Math" w:hAnsi="Cambria Math"/>
+          <w:sz w:val="28"/>
+          <w:szCs w:val="28"/>
+        </w:rPr>
+        <w:t xml:space="preserve">i </w:t>
+      </w:r>
+      <w:r>
+        <w:rPr>
+          <w:rFonts w:ascii="Cambria Math" w:hAnsi="Cambria Math"/>
+          <w:b/>
+          <w:bCs/>
+          <w:sz w:val="28"/>
+          <w:szCs w:val="28"/>
+        </w:rPr>
+        <w:t>NastavnoOsoblje</w:t>
+      </w:r>
+      <w:r>
+        <w:rPr>
+          <w:rFonts w:ascii="Cambria Math" w:hAnsi="Cambria Math"/>
+          <w:sz w:val="28"/>
+          <w:szCs w:val="28"/>
+        </w:rPr>
+        <w:t xml:space="preserve"> naravno svaka na svoj način, ranije je navedeno zašto(računaju preostali dio svoje plate u zavisnosti od svojih različitih koeficijenata). To sve spajamo u klasi </w:t>
+      </w:r>
+      <w:r>
+        <w:rPr>
+          <w:rFonts w:ascii="Cambria Math" w:hAnsi="Cambria Math"/>
+          <w:b/>
+          <w:bCs/>
+          <w:sz w:val="28"/>
+          <w:szCs w:val="28"/>
+        </w:rPr>
+        <w:t>BridgePlata</w:t>
+      </w:r>
+      <w:r>
+        <w:rPr>
+          <w:rFonts w:ascii="Cambria Math" w:hAnsi="Cambria Math"/>
+          <w:sz w:val="28"/>
+          <w:szCs w:val="28"/>
+        </w:rPr>
+        <w:t xml:space="preserve"> koji ima atribut tipa </w:t>
+      </w:r>
+      <w:r>
+        <w:rPr>
+          <w:rFonts w:ascii="Cambria Math" w:hAnsi="Cambria Math"/>
+          <w:i/>
+          <w:iCs/>
+          <w:sz w:val="28"/>
+          <w:szCs w:val="28"/>
+        </w:rPr>
+        <w:t xml:space="preserve">IPlataOsoblja </w:t>
+      </w:r>
+      <w:r>
+        <w:rPr>
+          <w:rFonts w:ascii="Cambria Math" w:hAnsi="Cambria Math"/>
+          <w:sz w:val="28"/>
+          <w:szCs w:val="28"/>
+        </w:rPr>
+        <w:t xml:space="preserve">koja također implementira istoimeni interfejs te na dodatni dio plate koji je izračunat u zavisnosti u metodi </w:t>
+      </w:r>
+      <w:r>
+        <w:rPr>
+          <w:rFonts w:ascii="Consolas" w:hAnsi="Consolas"/>
+          <w:sz w:val="24"/>
+          <w:szCs w:val="24"/>
+          <w:highlight w:val="lightGray"/>
+        </w:rPr>
+        <w:t>dajPlatu()</w:t>
+      </w:r>
+      <w:r>
+        <w:rPr>
+          <w:rFonts w:ascii="Consolas" w:hAnsi="Consolas"/>
+          <w:sz w:val="24"/>
+          <w:szCs w:val="24"/>
+        </w:rPr>
+        <w:t xml:space="preserve"> </w:t>
+      </w:r>
+      <w:r>
+        <w:rPr>
+          <w:rFonts w:ascii="Cambria Math" w:hAnsi="Cambria Math"/>
+          <w:sz w:val="28"/>
+          <w:szCs w:val="28"/>
+        </w:rPr>
+        <w:t>ove klase se računa konačna plata koju određeni član akademskog osoblja prima, i to na način da se na njegov dodatak(koji zavisi od koeficijenta te osobe) dodaje fiksni dio plate koji je regulisan na toj instuticiji/u toj državi i tako.</w:t>
+      </w:r>
+    </w:p>
+    <w:p>
+      <w:pPr>
+        <w:pStyle w:val="Heading1"/>
+        <w:rPr>
+          <w:rFonts w:ascii="Cambria Math" w:hAnsi="Cambria Math"/>
+          <w:color w:val="000000" w:themeColor="text1"/>
+          <w:sz w:val="28"/>
+          <w:szCs w:val="28"/>
+          <w:u w:val="single"/>
+        </w:rPr>
+      </w:pPr>
+      <w:r>
+        <w:rPr>
+          <w:rFonts w:ascii="Cambria Math" w:hAnsi="Cambria Math"/>
+          <w:b/>
+          <w:bCs/>
+          <w:color w:val="000000" w:themeColor="text1"/>
+          <w:sz w:val="28"/>
+          <w:szCs w:val="28"/>
+        </w:rPr>
+        <w:t>Kompozitni</w:t>
+      </w:r>
+      <w:r>
+        <w:rPr>
+          <w:rFonts w:ascii="Cambria Math" w:hAnsi="Cambria Math"/>
+          <w:b/>
+          <w:bCs/>
+          <w:color w:val="000000" w:themeColor="text1"/>
+          <w:sz w:val="28"/>
+          <w:szCs w:val="28"/>
+        </w:rPr>
+        <w:t xml:space="preserve"> pattern:</w:t>
+      </w:r>
+      <w:r>
+        <w:rPr>
+          <w:rFonts w:ascii="Cambria Math" w:hAnsi="Cambria Math"/>
+          <w:color w:val="000000" w:themeColor="text1"/>
+          <w:sz w:val="28"/>
+          <w:szCs w:val="28"/>
+        </w:rPr>
+        <w:t xml:space="preserve"> </w:t>
+      </w:r>
+      <w:r>
+        <w:rPr>
+          <w:rFonts w:ascii="Cambria Math" w:hAnsi="Cambria Math"/>
+          <w:color w:val="000000" w:themeColor="text1"/>
+          <w:sz w:val="28"/>
+          <w:szCs w:val="28"/>
+          <w:u w:val="single"/>
+        </w:rPr>
+        <w:t>služi za kreiranje hijerarhije objekata - koristi se kada svi objekti imaju</w:t>
+      </w:r>
+      <w:r>
+        <w:rPr>
+          <w:rFonts w:ascii="Cambria Math" w:hAnsi="Cambria Math"/>
+          <w:color w:val="000000" w:themeColor="text1"/>
+          <w:sz w:val="28"/>
+          <w:szCs w:val="28"/>
+          <w:u w:val="single"/>
+        </w:rPr>
+        <w:t xml:space="preserve"> </w:t>
+      </w:r>
+      <w:r>
+        <w:rPr>
+          <w:rFonts w:ascii="Cambria Math" w:hAnsi="Cambria Math"/>
+          <w:color w:val="000000" w:themeColor="text1"/>
+          <w:sz w:val="28"/>
+          <w:szCs w:val="28"/>
+          <w:u w:val="single"/>
+        </w:rPr>
+        <w:t>različite implementacije nekih metoda, no potrebno im je svima pristupati na</w:t>
+      </w:r>
+      <w:r>
+        <w:rPr>
+          <w:rFonts w:ascii="Cambria Math" w:hAnsi="Cambria Math"/>
+          <w:color w:val="000000" w:themeColor="text1"/>
+          <w:sz w:val="28"/>
+          <w:szCs w:val="28"/>
+          <w:u w:val="single"/>
+        </w:rPr>
+        <w:t xml:space="preserve"> </w:t>
+      </w:r>
+      <w:r>
+        <w:rPr>
+          <w:rFonts w:ascii="Cambria Math" w:hAnsi="Cambria Math"/>
+          <w:color w:val="000000" w:themeColor="text1"/>
+          <w:sz w:val="28"/>
+          <w:szCs w:val="28"/>
+          <w:u w:val="single"/>
+        </w:rPr>
+        <w:t>isti način</w:t>
+      </w:r>
     </w:p>
     <w:p>
       <w:pPr>
@@ -2241,6 +2614,68 @@
           <w:szCs w:val="28"/>
         </w:rPr>
       </w:pPr>
+      <w:r>
+        <w:rPr>
+          <w:rFonts w:ascii="Cambria Math" w:hAnsi="Cambria Math"/>
+          <w:sz w:val="28"/>
+          <w:szCs w:val="28"/>
+        </w:rPr>
+        <w:t xml:space="preserve">Što se ovog patterna tiče, mogao bi se iskoristiti na istom mjestu kao i </w:t>
+      </w:r>
+      <w:r>
+        <w:rPr>
+          <w:rFonts w:ascii="Cambria Math" w:hAnsi="Cambria Math"/>
+          <w:b/>
+          <w:bCs/>
+          <w:sz w:val="28"/>
+          <w:szCs w:val="28"/>
+        </w:rPr>
+        <w:t>Bridge pattern</w:t>
+      </w:r>
+      <w:r>
+        <w:rPr>
+          <w:rFonts w:ascii="Cambria Math" w:hAnsi="Cambria Math"/>
+          <w:sz w:val="28"/>
+          <w:szCs w:val="28"/>
+        </w:rPr>
+        <w:t xml:space="preserve"> da su autori sistema odlučili da plate računaju ne po nekim koeficijentima za profesore i za nastavno osoblje već da plata svakog od članova nastavnog osoblja zavisi npr od broja studenata kojima isti predaju, ili od broja predmeta koje isti drže. Tada bi naravno koristili onaj „jaki“ polimorfizam prilikom skupljanja podataka o plaći čitavog ansambla klasično </w:t>
+      </w:r>
+      <w:r>
+        <w:rPr>
+          <w:rFonts w:ascii="Cambria Math" w:hAnsi="Cambria Math"/>
+          <w:b/>
+          <w:bCs/>
+          <w:sz w:val="28"/>
+          <w:szCs w:val="28"/>
+        </w:rPr>
+        <w:t>foreach</w:t>
+      </w:r>
+      <w:r>
+        <w:rPr>
+          <w:rFonts w:ascii="Cambria Math" w:hAnsi="Cambria Math"/>
+          <w:sz w:val="28"/>
+          <w:szCs w:val="28"/>
+        </w:rPr>
+        <w:t xml:space="preserve"> petljom koristeći interfejs kojeg su sve klase osoblja naslijedile. Kako je </w:t>
+      </w:r>
+      <w:r>
+        <w:rPr>
+          <w:rFonts w:ascii="Cambria Math" w:hAnsi="Cambria Math"/>
+          <w:b/>
+          <w:bCs/>
+          <w:sz w:val="28"/>
+          <w:szCs w:val="28"/>
+        </w:rPr>
+        <w:t xml:space="preserve">Bridge pattern </w:t>
+      </w:r>
+      <w:r>
+        <w:rPr>
+          <w:rFonts w:ascii="Cambria Math" w:hAnsi="Cambria Math"/>
+          <w:sz w:val="28"/>
+          <w:szCs w:val="28"/>
+        </w:rPr>
+        <w:t>iskorišten, a i prepoznato je i hipotetičko mjesto uporabe ovog patterna sa razmatranjem istog možemo završiti(u suštini naš sistem uopće nema puno interface-a koji su implementirani od strane različitih klasa da bi ovaj pattern mogao naći upotrebu negdje drugo).</w:t>
+      </w:r>
     </w:p>
     <w:p>
       <w:pPr>
@@ -2254,67 +2689,117 @@
           <w:szCs w:val="28"/>
         </w:rPr>
       </w:pPr>
-      <w:r>
-        <w:rPr>
-          <w:rFonts w:ascii="Cambria Math" w:hAnsi="Cambria Math"/>
-          <w:sz w:val="28"/>
-          <w:szCs w:val="28"/>
-        </w:rPr>
-        <w:t xml:space="preserve">Imamo interface </w:t>
-      </w:r>
-      <w:r>
-        <w:rPr>
-          <w:rFonts w:ascii="Cambria Math" w:hAnsi="Cambria Math"/>
-          <w:i/>
-          <w:iCs/>
-          <w:sz w:val="28"/>
-          <w:szCs w:val="28"/>
-        </w:rPr>
-        <w:t>IPlataOsoblja</w:t>
-      </w:r>
-      <w:r>
-        <w:rPr>
-          <w:rFonts w:ascii="Cambria Math" w:hAnsi="Cambria Math"/>
-          <w:sz w:val="28"/>
-          <w:szCs w:val="28"/>
-        </w:rPr>
-        <w:t xml:space="preserve"> kojeg implementiraju klase </w:t>
-      </w:r>
+    </w:p>
+    <w:p>
+      <w:pPr>
+        <w:pStyle w:val="Heading1"/>
+        <w:rPr>
+          <w:rFonts w:ascii="Cambria Math" w:hAnsi="Cambria Math"/>
+          <w:color w:val="000000" w:themeColor="text1"/>
+          <w:sz w:val="28"/>
+          <w:szCs w:val="28"/>
+          <w:u w:val="single"/>
+        </w:rPr>
+      </w:pPr>
       <w:r>
         <w:rPr>
           <w:rFonts w:ascii="Cambria Math" w:hAnsi="Cambria Math"/>
           <w:b/>
           <w:bCs/>
-          <w:sz w:val="28"/>
-          <w:szCs w:val="28"/>
-        </w:rPr>
-        <w:t xml:space="preserve">Profesor </w:t>
-      </w:r>
-      <w:r>
-        <w:rPr>
-          <w:rFonts w:ascii="Cambria Math" w:hAnsi="Cambria Math"/>
-          <w:sz w:val="28"/>
-          <w:szCs w:val="28"/>
-        </w:rPr>
-        <w:t xml:space="preserve">i </w:t>
+          <w:color w:val="000000" w:themeColor="text1"/>
+          <w:sz w:val="28"/>
+          <w:szCs w:val="28"/>
+        </w:rPr>
+        <w:t>Proxy</w:t>
       </w:r>
       <w:r>
         <w:rPr>
           <w:rFonts w:ascii="Cambria Math" w:hAnsi="Cambria Math"/>
           <w:b/>
           <w:bCs/>
-          <w:sz w:val="28"/>
-          <w:szCs w:val="28"/>
-        </w:rPr>
-        <w:t>NastavnoOsoblje</w:t>
-      </w:r>
-      <w:r>
-        <w:rPr>
-          <w:rFonts w:ascii="Cambria Math" w:hAnsi="Cambria Math"/>
-          <w:sz w:val="28"/>
-          <w:szCs w:val="28"/>
-        </w:rPr>
-        <w:t xml:space="preserve"> naravno svaka na svoj način, ranije je navedeno zašto(računaju preostali dio svoje plate u zavisnosti od svojih različitih koeficijenata). To sve spajamo u klasi </w:t>
+          <w:color w:val="000000" w:themeColor="text1"/>
+          <w:sz w:val="28"/>
+          <w:szCs w:val="28"/>
+        </w:rPr>
+        <w:t xml:space="preserve"> pattern:</w:t>
+      </w:r>
+      <w:r>
+        <w:rPr>
+          <w:rFonts w:ascii="Cambria Math" w:hAnsi="Cambria Math"/>
+          <w:color w:val="000000" w:themeColor="text1"/>
+          <w:sz w:val="28"/>
+          <w:szCs w:val="28"/>
+        </w:rPr>
+        <w:t xml:space="preserve"> </w:t>
+      </w:r>
+      <w:r>
+        <w:rPr>
+          <w:rFonts w:ascii="Cambria Math" w:hAnsi="Cambria Math"/>
+          <w:color w:val="000000" w:themeColor="text1"/>
+          <w:sz w:val="28"/>
+          <w:szCs w:val="28"/>
+          <w:u w:val="single"/>
+        </w:rPr>
+        <w:t>služi za dodatno osiguravanje objekata od pogrešne ili zlonamjerne upotrebe</w:t>
+      </w:r>
+      <w:r>
+        <w:rPr>
+          <w:rFonts w:ascii="Cambria Math" w:hAnsi="Cambria Math"/>
+          <w:color w:val="000000" w:themeColor="text1"/>
+          <w:sz w:val="28"/>
+          <w:szCs w:val="28"/>
+          <w:u w:val="single"/>
+        </w:rPr>
+        <w:t xml:space="preserve"> </w:t>
+      </w:r>
+      <w:r>
+        <w:rPr>
+          <w:rFonts w:ascii="Cambria Math" w:hAnsi="Cambria Math"/>
+          <w:color w:val="000000" w:themeColor="text1"/>
+          <w:sz w:val="28"/>
+          <w:szCs w:val="28"/>
+          <w:u w:val="single"/>
+        </w:rPr>
+        <w:t>- omogućava se kontrola pristupa objektima, te se onemogućava manipulacija</w:t>
+      </w:r>
+      <w:r>
+        <w:rPr>
+          <w:rFonts w:ascii="Cambria Math" w:hAnsi="Cambria Math"/>
+          <w:color w:val="000000" w:themeColor="text1"/>
+          <w:sz w:val="28"/>
+          <w:szCs w:val="28"/>
+          <w:u w:val="single"/>
+        </w:rPr>
+        <w:t xml:space="preserve"> </w:t>
+      </w:r>
+      <w:r>
+        <w:rPr>
+          <w:rFonts w:ascii="Cambria Math" w:hAnsi="Cambria Math"/>
+          <w:color w:val="000000" w:themeColor="text1"/>
+          <w:sz w:val="28"/>
+          <w:szCs w:val="28"/>
+          <w:u w:val="single"/>
+        </w:rPr>
+        <w:t>objektima ukoliko korisnik nema prava pristupa traženom objektu</w:t>
+      </w:r>
+    </w:p>
+    <w:p/>
+    <w:p>
+      <w:pPr>
+        <w:jc w:val="both"/>
+        <w:rPr>
+          <w:rFonts w:ascii="Cambria Math" w:hAnsi="Cambria Math"/>
+          <w:sz w:val="28"/>
+          <w:szCs w:val="28"/>
+        </w:rPr>
+      </w:pPr>
+      <w:r>
+        <w:rPr>
+          <w:rFonts w:ascii="Cambria Math" w:hAnsi="Cambria Math"/>
+          <w:sz w:val="28"/>
+          <w:szCs w:val="28"/>
+        </w:rPr>
+        <w:t xml:space="preserve">Ovaj pattern je idealan za uporabu na ovom sistemu, koji je i zamišljen da se koristi i da se različito ponaša u zavisnosti koju ulogu trenutni korisnik ima na sistemu. Naravno očita upotreba ovog patterna je u dijelu pristupa nekim „senzitivnijim“ podacima konkretno nekog studenta. Nema smisla da profesor ili nastavno osoblje koje nije zaduženo na određenom predmetu mogu vidjeti/imaju uvid u rezultate nekog studenta/studenata na tom istom predmetu. Primjetno je da će se morati uspostaviti neki nivoi pristupa koji će tačno definisati kojim podacima ko na sistemu može pristupiti odnosno koje podatke ko može dobiti. To rješavamo korištenjem </w:t>
       </w:r>
       <w:r>
         <w:rPr>
@@ -2324,383 +2809,6 @@
           <w:sz w:val="28"/>
           <w:szCs w:val="28"/>
         </w:rPr>
-        <w:t>BridgePlata</w:t>
-      </w:r>
-      <w:r>
-        <w:rPr>
-          <w:rFonts w:ascii="Cambria Math" w:hAnsi="Cambria Math"/>
-          <w:sz w:val="28"/>
-          <w:szCs w:val="28"/>
-        </w:rPr>
-        <w:t xml:space="preserve"> koji ima atribut tipa </w:t>
-      </w:r>
-      <w:r>
-        <w:rPr>
-          <w:rFonts w:ascii="Cambria Math" w:hAnsi="Cambria Math"/>
-          <w:i/>
-          <w:iCs/>
-          <w:sz w:val="28"/>
-          <w:szCs w:val="28"/>
-        </w:rPr>
-        <w:lastRenderedPageBreak/>
-        <w:t xml:space="preserve">IPlataOsoblja </w:t>
-      </w:r>
-      <w:r>
-        <w:rPr>
-          <w:rFonts w:ascii="Cambria Math" w:hAnsi="Cambria Math"/>
-          <w:sz w:val="28"/>
-          <w:szCs w:val="28"/>
-        </w:rPr>
-        <w:t xml:space="preserve">koja također implementira istoimeni interfejs te na dodatni dio plate koji je izračunat u zavisnosti u metodi </w:t>
-      </w:r>
-      <w:r>
-        <w:rPr>
-          <w:rFonts w:ascii="Consolas" w:hAnsi="Consolas"/>
-          <w:sz w:val="24"/>
-          <w:szCs w:val="24"/>
-          <w:highlight w:val="lightGray"/>
-        </w:rPr>
-        <w:t>dajPlatu()</w:t>
-      </w:r>
-      <w:r>
-        <w:rPr>
-          <w:rFonts w:ascii="Consolas" w:hAnsi="Consolas"/>
-          <w:sz w:val="24"/>
-          <w:szCs w:val="24"/>
-        </w:rPr>
-        <w:t xml:space="preserve"> </w:t>
-      </w:r>
-      <w:r>
-        <w:rPr>
-          <w:rFonts w:ascii="Cambria Math" w:hAnsi="Cambria Math"/>
-          <w:sz w:val="28"/>
-          <w:szCs w:val="28"/>
-        </w:rPr>
-        <w:t>ove klase se računa konačna plata koju određeni član akademskog osoblja prima, i to na način da se na njegov dodatak(koji zavisi od koeficijenta te osobe) dodaje fiksni dio plate koji je regulisan na toj instuticiji/u toj državi i tako.</w:t>
-      </w:r>
-    </w:p>
-    <w:p>
-      <w:pPr>
-        <w:pStyle w:val="Heading1"/>
-        <w:rPr>
-          <w:rFonts w:ascii="Cambria Math" w:hAnsi="Cambria Math"/>
-          <w:color w:val="000000" w:themeColor="text1"/>
-          <w:sz w:val="28"/>
-          <w:szCs w:val="28"/>
-          <w:u w:val="single"/>
-        </w:rPr>
-      </w:pPr>
-      <w:r>
-        <w:rPr>
-          <w:rFonts w:ascii="Cambria Math" w:hAnsi="Cambria Math"/>
-          <w:b/>
-          <w:bCs/>
-          <w:color w:val="000000" w:themeColor="text1"/>
-          <w:sz w:val="28"/>
-          <w:szCs w:val="28"/>
-        </w:rPr>
-        <w:t>Kompozitni</w:t>
-      </w:r>
-      <w:r>
-        <w:rPr>
-          <w:rFonts w:ascii="Cambria Math" w:hAnsi="Cambria Math"/>
-          <w:b/>
-          <w:bCs/>
-          <w:color w:val="000000" w:themeColor="text1"/>
-          <w:sz w:val="28"/>
-          <w:szCs w:val="28"/>
-        </w:rPr>
-        <w:t xml:space="preserve"> pattern:</w:t>
-      </w:r>
-      <w:r>
-        <w:rPr>
-          <w:rFonts w:ascii="Cambria Math" w:hAnsi="Cambria Math"/>
-          <w:color w:val="000000" w:themeColor="text1"/>
-          <w:sz w:val="28"/>
-          <w:szCs w:val="28"/>
-        </w:rPr>
-        <w:t xml:space="preserve"> </w:t>
-      </w:r>
-      <w:r>
-        <w:rPr>
-          <w:rFonts w:ascii="Cambria Math" w:hAnsi="Cambria Math"/>
-          <w:color w:val="000000" w:themeColor="text1"/>
-          <w:sz w:val="28"/>
-          <w:szCs w:val="28"/>
-          <w:u w:val="single"/>
-        </w:rPr>
-        <w:t>služi za kreiranje hijerarhije objekata - koristi se kada svi objekti imaju</w:t>
-      </w:r>
-      <w:r>
-        <w:rPr>
-          <w:rFonts w:ascii="Cambria Math" w:hAnsi="Cambria Math"/>
-          <w:color w:val="000000" w:themeColor="text1"/>
-          <w:sz w:val="28"/>
-          <w:szCs w:val="28"/>
-          <w:u w:val="single"/>
-        </w:rPr>
-        <w:t xml:space="preserve"> </w:t>
-      </w:r>
-      <w:r>
-        <w:rPr>
-          <w:rFonts w:ascii="Cambria Math" w:hAnsi="Cambria Math"/>
-          <w:color w:val="000000" w:themeColor="text1"/>
-          <w:sz w:val="28"/>
-          <w:szCs w:val="28"/>
-          <w:u w:val="single"/>
-        </w:rPr>
-        <w:t>različite implementacije nekih metoda, no potrebno im je svima pristupati na</w:t>
-      </w:r>
-      <w:r>
-        <w:rPr>
-          <w:rFonts w:ascii="Cambria Math" w:hAnsi="Cambria Math"/>
-          <w:color w:val="000000" w:themeColor="text1"/>
-          <w:sz w:val="28"/>
-          <w:szCs w:val="28"/>
-          <w:u w:val="single"/>
-        </w:rPr>
-        <w:t xml:space="preserve"> </w:t>
-      </w:r>
-      <w:r>
-        <w:rPr>
-          <w:rFonts w:ascii="Cambria Math" w:hAnsi="Cambria Math"/>
-          <w:color w:val="000000" w:themeColor="text1"/>
-          <w:sz w:val="28"/>
-          <w:szCs w:val="28"/>
-          <w:u w:val="single"/>
-        </w:rPr>
-        <w:t>isti način</w:t>
-      </w:r>
-    </w:p>
-    <w:p>
-      <w:pPr>
-        <w:tabs>
-          <w:tab w:val="left" w:pos="2544"/>
-        </w:tabs>
-        <w:jc w:val="both"/>
-        <w:rPr>
-          <w:rFonts w:ascii="Cambria Math" w:hAnsi="Cambria Math"/>
-          <w:sz w:val="28"/>
-          <w:szCs w:val="28"/>
-        </w:rPr>
-      </w:pPr>
-    </w:p>
-    <w:p>
-      <w:pPr>
-        <w:tabs>
-          <w:tab w:val="left" w:pos="2544"/>
-        </w:tabs>
-        <w:jc w:val="both"/>
-        <w:rPr>
-          <w:rFonts w:ascii="Cambria Math" w:hAnsi="Cambria Math"/>
-          <w:sz w:val="28"/>
-          <w:szCs w:val="28"/>
-        </w:rPr>
-      </w:pPr>
-      <w:r>
-        <w:rPr>
-          <w:rFonts w:ascii="Cambria Math" w:hAnsi="Cambria Math"/>
-          <w:sz w:val="28"/>
-          <w:szCs w:val="28"/>
-        </w:rPr>
-        <w:t xml:space="preserve">Što se ovog patterna tiče, mogao bi se iskoristiti na istom mjestu kao i </w:t>
-      </w:r>
-      <w:r>
-        <w:rPr>
-          <w:rFonts w:ascii="Cambria Math" w:hAnsi="Cambria Math"/>
-          <w:b/>
-          <w:bCs/>
-          <w:sz w:val="28"/>
-          <w:szCs w:val="28"/>
-        </w:rPr>
-        <w:t>Bridge pattern</w:t>
-      </w:r>
-      <w:r>
-        <w:rPr>
-          <w:rFonts w:ascii="Cambria Math" w:hAnsi="Cambria Math"/>
-          <w:sz w:val="28"/>
-          <w:szCs w:val="28"/>
-        </w:rPr>
-        <w:t xml:space="preserve"> da su autori sistema odlučili da plate računaju ne po nekim koeficijentima za profesore i za nastavno osoblje već da plata svakog od članova nastavnog osoblja zavisi npr od broja studenata kojima isti predaju, ili od broja predmeta koje isti drže. Tada bi naravno koristili onaj „jaki“ polimorfizam prilikom skupljanja podataka o plaći čitavog ansambla klasično </w:t>
-      </w:r>
-      <w:r>
-        <w:rPr>
-          <w:rFonts w:ascii="Cambria Math" w:hAnsi="Cambria Math"/>
-          <w:b/>
-          <w:bCs/>
-          <w:sz w:val="28"/>
-          <w:szCs w:val="28"/>
-        </w:rPr>
-        <w:t>foreach</w:t>
-      </w:r>
-      <w:r>
-        <w:rPr>
-          <w:rFonts w:ascii="Cambria Math" w:hAnsi="Cambria Math"/>
-          <w:sz w:val="28"/>
-          <w:szCs w:val="28"/>
-        </w:rPr>
-        <w:t xml:space="preserve"> petljom koristeći interfejs kojeg su sve klase osoblja naslijedile. Kako je </w:t>
-      </w:r>
-      <w:r>
-        <w:rPr>
-          <w:rFonts w:ascii="Cambria Math" w:hAnsi="Cambria Math"/>
-          <w:b/>
-          <w:bCs/>
-          <w:sz w:val="28"/>
-          <w:szCs w:val="28"/>
-        </w:rPr>
-        <w:t xml:space="preserve">Bridge pattern </w:t>
-      </w:r>
-      <w:r>
-        <w:rPr>
-          <w:rFonts w:ascii="Cambria Math" w:hAnsi="Cambria Math"/>
-          <w:sz w:val="28"/>
-          <w:szCs w:val="28"/>
-        </w:rPr>
-        <w:t>iskorišten, a i prepoznato je i hipotetičko mjesto uporabe ovog patterna sa razmatranjem istog možemo završiti(u suštini naš sistem uopće nema puno interface-a koji su implementirani od strane različitih klasa da bi ovaj pattern mogao naći upotrebu negdje drugo).</w:t>
-      </w:r>
-    </w:p>
-    <w:p>
-      <w:pPr>
-        <w:tabs>
-          <w:tab w:val="left" w:pos="2544"/>
-        </w:tabs>
-        <w:jc w:val="both"/>
-        <w:rPr>
-          <w:rFonts w:ascii="Cambria Math" w:hAnsi="Cambria Math"/>
-          <w:sz w:val="28"/>
-          <w:szCs w:val="28"/>
-        </w:rPr>
-      </w:pPr>
-    </w:p>
-    <w:p>
-      <w:pPr>
-        <w:pStyle w:val="Heading1"/>
-        <w:rPr>
-          <w:rFonts w:ascii="Cambria Math" w:hAnsi="Cambria Math"/>
-          <w:color w:val="000000" w:themeColor="text1"/>
-          <w:sz w:val="28"/>
-          <w:szCs w:val="28"/>
-          <w:u w:val="single"/>
-        </w:rPr>
-      </w:pPr>
-      <w:r>
-        <w:rPr>
-          <w:rFonts w:ascii="Cambria Math" w:hAnsi="Cambria Math"/>
-          <w:b/>
-          <w:bCs/>
-          <w:color w:val="000000" w:themeColor="text1"/>
-          <w:sz w:val="28"/>
-          <w:szCs w:val="28"/>
-        </w:rPr>
-        <w:t>Proxy</w:t>
-      </w:r>
-      <w:r>
-        <w:rPr>
-          <w:rFonts w:ascii="Cambria Math" w:hAnsi="Cambria Math"/>
-          <w:b/>
-          <w:bCs/>
-          <w:color w:val="000000" w:themeColor="text1"/>
-          <w:sz w:val="28"/>
-          <w:szCs w:val="28"/>
-        </w:rPr>
-        <w:t xml:space="preserve"> pattern:</w:t>
-      </w:r>
-      <w:r>
-        <w:rPr>
-          <w:rFonts w:ascii="Cambria Math" w:hAnsi="Cambria Math"/>
-          <w:color w:val="000000" w:themeColor="text1"/>
-          <w:sz w:val="28"/>
-          <w:szCs w:val="28"/>
-        </w:rPr>
-        <w:t xml:space="preserve"> </w:t>
-      </w:r>
-      <w:r>
-        <w:rPr>
-          <w:rFonts w:ascii="Cambria Math" w:hAnsi="Cambria Math"/>
-          <w:color w:val="000000" w:themeColor="text1"/>
-          <w:sz w:val="28"/>
-          <w:szCs w:val="28"/>
-          <w:u w:val="single"/>
-        </w:rPr>
-        <w:t>služi za dodatno osiguravanje objekata od pogrešne ili zlonamjerne upotrebe</w:t>
-      </w:r>
-      <w:r>
-        <w:rPr>
-          <w:rFonts w:ascii="Cambria Math" w:hAnsi="Cambria Math"/>
-          <w:color w:val="000000" w:themeColor="text1"/>
-          <w:sz w:val="28"/>
-          <w:szCs w:val="28"/>
-          <w:u w:val="single"/>
-        </w:rPr>
-        <w:t xml:space="preserve"> </w:t>
-      </w:r>
-      <w:r>
-        <w:rPr>
-          <w:rFonts w:ascii="Cambria Math" w:hAnsi="Cambria Math"/>
-          <w:color w:val="000000" w:themeColor="text1"/>
-          <w:sz w:val="28"/>
-          <w:szCs w:val="28"/>
-          <w:u w:val="single"/>
-        </w:rPr>
-        <w:t>- omogućava se kontrola pristupa objektima, te se onemogućava manipulacija</w:t>
-      </w:r>
-      <w:r>
-        <w:rPr>
-          <w:rFonts w:ascii="Cambria Math" w:hAnsi="Cambria Math"/>
-          <w:color w:val="000000" w:themeColor="text1"/>
-          <w:sz w:val="28"/>
-          <w:szCs w:val="28"/>
-          <w:u w:val="single"/>
-        </w:rPr>
-        <w:t xml:space="preserve"> </w:t>
-      </w:r>
-      <w:r>
-        <w:rPr>
-          <w:rFonts w:ascii="Cambria Math" w:hAnsi="Cambria Math"/>
-          <w:color w:val="000000" w:themeColor="text1"/>
-          <w:sz w:val="28"/>
-          <w:szCs w:val="28"/>
-          <w:u w:val="single"/>
-        </w:rPr>
-        <w:t>objektima ukoliko korisnik nema prava pristupa traženom objektu</w:t>
-      </w:r>
-    </w:p>
-    <w:p/>
-    <w:p>
-      <w:pPr>
-        <w:jc w:val="both"/>
-        <w:rPr>
-          <w:rFonts w:ascii="Cambria Math" w:hAnsi="Cambria Math"/>
-          <w:sz w:val="28"/>
-          <w:szCs w:val="28"/>
-        </w:rPr>
-      </w:pPr>
-      <w:r>
-        <w:rPr>
-          <w:rFonts w:ascii="Cambria Math" w:hAnsi="Cambria Math"/>
-          <w:sz w:val="28"/>
-          <w:szCs w:val="28"/>
-        </w:rPr>
-        <w:t xml:space="preserve">Ovaj pattern je idealan za uporabu na ovom sistemu, koji je i zamišljen da se koristi i da se različito ponaša u zavisnosti koju ulogu trenutni korisnik ima na sistemu. Naravno očita upotreba ovog patterna je u dijelu pristupa nekim „senzitivnijim“ podacima konkretno nekog studenta. Nema smisla da profesor ili nastavno osoblje koje nije zaduženo na određenom predmetu mogu </w:t>
-      </w:r>
-      <w:r>
-        <w:rPr>
-          <w:rFonts w:ascii="Cambria Math" w:hAnsi="Cambria Math"/>
-          <w:sz w:val="28"/>
-          <w:szCs w:val="28"/>
-        </w:rPr>
-        <w:lastRenderedPageBreak/>
-        <w:t xml:space="preserve">vidjeti/imaju uvid u rezultate nekog studenta/studenata na tom istom predmetu. Primjetno je da će se morati uspostaviti neki nivoi pristupa koji će tačno definisati kojim podacima ko na sistemu može pristupiti odnosno koje podatke ko može dobiti. To rješavamo korištenjem </w:t>
-      </w:r>
-      <w:r>
-        <w:rPr>
-          <w:rFonts w:ascii="Cambria Math" w:hAnsi="Cambria Math"/>
-          <w:b/>
-          <w:bCs/>
-          <w:sz w:val="28"/>
-          <w:szCs w:val="28"/>
-        </w:rPr>
         <w:t>proxy patterna</w:t>
       </w:r>
       <w:r>
@@ -2709,8 +2817,18 @@
           <w:sz w:val="28"/>
           <w:szCs w:val="28"/>
         </w:rPr>
-        <w:t xml:space="preserve"> i to </w:t>
-      </w:r>
+        <w:t xml:space="preserve"> i to konkretno na sljedeći način:</w:t>
+      </w:r>
+    </w:p>
+    <w:p>
+      <w:pPr>
+        <w:jc w:val="both"/>
+        <w:rPr>
+          <w:rFonts w:ascii="Cambria Math" w:hAnsi="Cambria Math"/>
+          <w:sz w:val="28"/>
+          <w:szCs w:val="28"/>
+        </w:rPr>
+      </w:pPr>
       <w:r>
         <w:rPr>
           <w:rFonts w:ascii="Cambria Math" w:hAnsi="Cambria Math"/>
@@ -2720,15 +2838,15 @@
           <w:lang w:val="en-US"/>
         </w:rPr>
         <w:drawing>
-          <wp:anchor distT="0" distB="0" distL="114300" distR="114300" simplePos="0" relativeHeight="251658240" behindDoc="0" locked="0" layoutInCell="1" allowOverlap="1" wp14:anchorId="40BCF2A2" wp14:editId="3190623E">
+          <wp:anchor distT="0" distB="0" distL="114300" distR="114300" simplePos="0" relativeHeight="251658240" behindDoc="0" locked="0" layoutInCell="1" allowOverlap="1" wp14:anchorId="40BCF2A2" wp14:editId="3EA0891A">
             <wp:simplePos x="0" y="0"/>
             <wp:positionH relativeFrom="column">
-              <wp:posOffset>1470660</wp:posOffset>
+              <wp:posOffset>1424940</wp:posOffset>
             </wp:positionH>
             <wp:positionV relativeFrom="paragraph">
-              <wp:posOffset>1310640</wp:posOffset>
+              <wp:posOffset>219075</wp:posOffset>
             </wp:positionV>
-            <wp:extent cx="3304348" cy="3672840"/>
+            <wp:extent cx="3303905" cy="3672840"/>
             <wp:effectExtent l="0" t="0" r="0" b="3810"/>
             <wp:wrapNone/>
             <wp:docPr id="6" name="Picture 6" descr="A screenshot of text&#10;&#10;Description automatically generated"/>
@@ -2743,7 +2861,7 @@
                     <pic:cNvPicPr/>
                   </pic:nvPicPr>
                   <pic:blipFill>
-                    <a:blip r:embed="rId8">
+                    <a:blip r:embed="rId9">
                       <a:extLst>
                         <a:ext uri="{28A0092B-C50C-407E-A947-70E740481C1C}">
                           <a14:useLocalDpi xmlns:a14="http://schemas.microsoft.com/office/drawing/2010/main" val="0"/>
@@ -2757,7 +2875,7 @@
                   <pic:spPr>
                     <a:xfrm>
                       <a:off x="0" y="0"/>
-                      <a:ext cx="3304348" cy="3672840"/>
+                      <a:ext cx="3303905" cy="3672840"/>
                     </a:xfrm>
                     <a:prstGeom prst="rect">
                       <a:avLst/>
@@ -2775,24 +2893,6 @@
           </wp:anchor>
         </w:drawing>
       </w:r>
-      <w:r>
-        <w:rPr>
-          <w:rFonts w:ascii="Cambria Math" w:hAnsi="Cambria Math"/>
-          <w:sz w:val="28"/>
-          <w:szCs w:val="28"/>
-        </w:rPr>
-        <w:t>konkretno na sljedeći način:</w:t>
-      </w:r>
-    </w:p>
-    <w:p>
-      <w:pPr>
-        <w:jc w:val="both"/>
-        <w:rPr>
-          <w:rFonts w:ascii="Cambria Math" w:hAnsi="Cambria Math"/>
-          <w:sz w:val="28"/>
-          <w:szCs w:val="28"/>
-        </w:rPr>
-      </w:pPr>
     </w:p>
     <w:p>
       <w:pPr>
@@ -2942,6 +3042,7 @@
           <w:sz w:val="28"/>
           <w:szCs w:val="28"/>
         </w:rPr>
+        <w:lastRenderedPageBreak/>
         <w:t xml:space="preserve">Imamo interface </w:t>
       </w:r>
       <w:r>
@@ -3072,16 +3173,7 @@
           <w:sz w:val="28"/>
           <w:szCs w:val="28"/>
         </w:rPr>
-        <w:t xml:space="preserve">. Nakon toga u istoj metodi će se tome korisniku dodijeliti određeni nivo pristupa pomoću kojeg će isti moći pozivati odnosno koristiti funkcionalnosti koje će implementirati ova </w:t>
-      </w:r>
-      <w:r>
-        <w:rPr>
-          <w:rFonts w:ascii="Cambria Math" w:hAnsi="Cambria Math"/>
-          <w:sz w:val="28"/>
-          <w:szCs w:val="28"/>
-        </w:rPr>
-        <w:lastRenderedPageBreak/>
-        <w:t>klasa(većina funkcionalnosti radi sa bazom). Pa neki blok koda bi glasio ovako:</w:t>
+        <w:t>. Nakon toga u istoj metodi će se tome korisniku dodijeliti određeni nivo pristupa pomoću kojeg će isti moći pozivati odnosno koristiti funkcionalnosti koje će implementirati ova klasa(većina funkcionalnosti radi sa bazom). Pa neki blok koda bi glasio ovako:</w:t>
       </w:r>
     </w:p>
     <w:p>
@@ -3479,16 +3571,59 @@
           <w:sz w:val="28"/>
           <w:szCs w:val="28"/>
         </w:rPr>
-        <w:t xml:space="preserve">Kako je navedeno u tutorijalu i primjer sa igricom i bespotrebnim pravljenjem istih karaktera, primjetimo da ovaj pattern ne možemo iskoristiti u našem </w:t>
-      </w:r>
-      <w:r>
-        <w:rPr>
-          <w:rFonts w:ascii="Cambria Math" w:hAnsi="Cambria Math"/>
-          <w:sz w:val="28"/>
-          <w:szCs w:val="28"/>
-        </w:rPr>
-        <w:lastRenderedPageBreak/>
-        <w:t>sistemu iz jednog jednostavnog razloga. Svaki korisnik na sistemu je unikatan/jedinstven. Svaki student ima jedinstven broj indeksa, predmete koje sluša i tako dalje, tako da ne možemo nikako upotrijebiti ono kopiranje objekata ako su oni isti (npr karikature u igrici kao što je navedeno u tutorijalu, da ne pravimo svaki put novu figuru). Pored korisnika imamo npr predmete, ankete i ostale stvari, ali opet je to sve unikatno. Svaki predmet je unikatan(različit broj zadaća, različite zadaće/ispiti, studenti na njemu itd...), svaka anketa je unikatna(različita pitanja itd...). Nažalost poboljšanja o kojima govori ovaj pattern ne možemo iskoristiti u našem sistemu, no međutim to ne pravi neku veliku razliku zato što se nikad neće za vrijeme trajanja jedne sesije instancirati više od 1 korisnika i određenog broja predmeta.</w:t>
+        <w:t xml:space="preserve">Kako je navedeno u tutorijalu i primjer sa igricom i bespotrebnim pravljenjem istih karaktera, primjetimo da ovaj pattern ne možemo iskoristiti u našem sistemu iz jednog jednostavnog razloga. Svaki korisnik na sistemu je unikatan/jedinstven. Svaki student ima jedinstven broj indeksa, predmete koje sluša i tako dalje, tako da ne možemo nikako upotrijebiti ono kopiranje objekata ako su oni isti (npr karikature u igrici kao što je navedeno u tutorijalu, da ne pravimo svaki put novu figuru). Pored korisnika imamo npr predmete, ankete i ostale stvari, ali opet je to sve unikatno. Svaki predmet je unikatan(različit broj zadaća, različite zadaće/ispiti, studenti na njemu itd...), svaka anketa je unikatna(različita pitanja itd...). </w:t>
+      </w:r>
+    </w:p>
+    <w:p>
+      <w:pPr>
+        <w:jc w:val="both"/>
+        <w:rPr>
+          <w:rFonts w:ascii="Cambria Math" w:hAnsi="Cambria Math"/>
+          <w:sz w:val="28"/>
+          <w:szCs w:val="28"/>
+        </w:rPr>
+      </w:pPr>
+      <w:r>
+        <w:rPr>
+          <w:rFonts w:ascii="Cambria Math" w:hAnsi="Cambria Math"/>
+          <w:sz w:val="28"/>
+          <w:szCs w:val="28"/>
+        </w:rPr>
+        <w:t>Pattern bi se</w:t>
+      </w:r>
+      <w:r>
+        <w:rPr>
+          <w:rFonts w:ascii="Cambria Math" w:hAnsi="Cambria Math"/>
+          <w:sz w:val="28"/>
+          <w:szCs w:val="28"/>
+        </w:rPr>
+        <w:t xml:space="preserve"> mogao primijeniti u slučaju da klasa PredmetZaStudenta ne određuje jednoznačno jednog studenta. To se ogleda u činjenici da klasa PredmetZaStudenta kao atribute ima bodove, ocjene i idStudenta, koji zavisne od uspjeha konkretnog studenta. Kada klasa PredmetZaStudenta ne bi sadržavala ove atribute (oni bi se umjesto toga spremali na nekom drugom mjestu), onda bi bilo smisleno napraviti kolekciju predmeta koju bi sistem dijeljeno koristio, a ne posebno instancirao za svakog studenta kao što je slučaj u našem sistemu. </w:t>
+      </w:r>
+    </w:p>
+    <w:p>
+      <w:pPr>
+        <w:jc w:val="both"/>
+        <w:rPr>
+          <w:rFonts w:ascii="Cambria Math" w:hAnsi="Cambria Math"/>
+          <w:sz w:val="28"/>
+          <w:szCs w:val="28"/>
+        </w:rPr>
+      </w:pPr>
+      <w:r>
+        <w:rPr>
+          <w:rFonts w:ascii="Cambria Math" w:hAnsi="Cambria Math"/>
+          <w:sz w:val="28"/>
+          <w:szCs w:val="28"/>
+        </w:rPr>
+        <w:t xml:space="preserve">Da bi se pattern realizovao, potrebno je imati </w:t>
+      </w:r>
+      <w:r>
+        <w:rPr>
+          <w:rFonts w:ascii="Cambria Math" w:hAnsi="Cambria Math"/>
+          <w:sz w:val="28"/>
+          <w:szCs w:val="28"/>
+        </w:rPr>
+        <w:t xml:space="preserve">klasu FlyweightFactory, koja će u sebi sadržavati Flyweight interfejs. Klasa ConcreteFlyweight će implementirati Flyweight interfejs i ona će sadržavati konkretne realizacije predmeta. Da bi sistem dobio jedan flyweight objekat na korištenje, pozivat će se metoda iz FlyweightFactory-ja koja će ga vraćati. Na taj način je omogućeno dijeljeno korištenje predmeta od strane sistema. </w:t>
       </w:r>
     </w:p>
     <w:p>
@@ -3509,6 +3644,7 @@
           <w:noProof/>
           <w:lang w:val="en-US"/>
         </w:rPr>
+        <w:lastRenderedPageBreak/>
         <mc:AlternateContent>
           <mc:Choice Requires="wps">
             <w:drawing>
@@ -3623,7 +3759,7 @@
               </wp:anchor>
             </w:drawing>
           </mc:Choice>
-          <mc:Fallback>
+          <mc:Fallback xmlns:w16se="http://schemas.microsoft.com/office/word/2015/wordml/symex" xmlns:w16="http://schemas.microsoft.com/office/word/2018/wordml" xmlns:w16cid="http://schemas.microsoft.com/office/word/2016/wordml/cid" xmlns:w16cex="http://schemas.microsoft.com/office/word/2018/wordml/cex" xmlns:w15="http://schemas.microsoft.com/office/word/2012/wordml" xmlns:am3d="http://schemas.microsoft.com/office/drawing/2017/model3d" xmlns:aink="http://schemas.microsoft.com/office/drawing/2016/ink" xmlns:cx8="http://schemas.microsoft.com/office/drawing/2016/5/14/chartex" xmlns:cx7="http://schemas.microsoft.com/office/drawing/2016/5/13/chartex" xmlns:cx6="http://schemas.microsoft.com/office/drawing/2016/5/12/chartex" xmlns:cx5="http://schemas.microsoft.com/office/drawing/2016/5/11/chartex" xmlns:cx4="http://schemas.microsoft.com/office/drawing/2016/5/10/chartex" xmlns:cx3="http://schemas.microsoft.com/office/drawing/2016/5/9/chartex" xmlns:cx2="http://schemas.microsoft.com/office/drawing/2015/10/21/chartex" xmlns:cx1="http://schemas.microsoft.com/office/drawing/2015/9/8/chartex" xmlns:cx="http://schemas.microsoft.com/office/drawing/2014/chartex">
             <w:pict>
               <v:shape w14:anchorId="2AC3CE33" id="Text Box 7" o:spid="_x0000_s1027" type="#_x0000_t202" style="position:absolute;left:0;text-align:left;margin-left:0;margin-top:0;width:2in;height:2in;z-index:251665920;visibility:visible;mso-wrap-style:none;mso-wrap-distance-left:9pt;mso-wrap-distance-top:0;mso-wrap-distance-right:9pt;mso-wrap-distance-bottom:0;mso-position-horizontal:absolute;mso-position-horizontal-relative:text;mso-position-vertical:absolute;mso-position-vertical-relative:text;v-text-anchor:top" o:gfxdata="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" filled="f" stroked="f">
                 <v:textbox style="mso-fit-shape-to-text:t">
@@ -4000,7 +4136,6 @@
           <w:sz w:val="24"/>
           <w:szCs w:val="24"/>
         </w:rPr>
-        <w:lastRenderedPageBreak/>
         <w:t xml:space="preserve">        private static Logger instance = null;</w:t>
       </w:r>
     </w:p>
@@ -4306,6 +4441,7 @@
           <w:sz w:val="24"/>
           <w:szCs w:val="24"/>
         </w:rPr>
+        <w:lastRenderedPageBreak/>
         <w:t xml:space="preserve">        </w:t>
       </w:r>
     </w:p>
@@ -4832,7 +4968,6 @@
           <w:sz w:val="24"/>
           <w:szCs w:val="24"/>
         </w:rPr>
-        <w:lastRenderedPageBreak/>
         <w:t>onAction</w:t>
       </w:r>
       <w:r>
@@ -5574,7 +5709,95 @@
           <w:sz w:val="28"/>
           <w:szCs w:val="28"/>
         </w:rPr>
-        <w:t xml:space="preserve">Imajući na umu o čemu govori ovaj pattern i razmišljajući kakve koristi bi autori imali od njegove primjene u sistemu, zaključujemo da njegova primjena nije nešto što ovom sistemu treba. Naime, kako sistem funkcioniše različito od korisnika do korisnika i kako su skoro svi objekti u sistemu unikatni(kada se </w:t>
+        <w:t>Imajući na umu o čemu govori ovaj pattern i razmišljajući kakve koristi bi autori imali od njegove primjene u sistemu, zaključujemo da njegova primjena nije nešto što ovom sistemu treba. Naime, kako sistem funkcioniše različito od korisnika do korisnika i kako su skoro svi objekti u sistemu unikatni(kada se dobiju iz baze, kako je svaki korisnik različit, svaki predmet</w:t>
+      </w:r>
+      <w:r>
+        <w:rPr>
+          <w:rFonts w:ascii="Cambria Math" w:hAnsi="Cambria Math"/>
+          <w:sz w:val="28"/>
+          <w:szCs w:val="28"/>
+        </w:rPr>
+        <w:t xml:space="preserve"> također</w:t>
+      </w:r>
+      <w:r>
+        <w:rPr>
+          <w:rFonts w:ascii="Cambria Math" w:hAnsi="Cambria Math"/>
+          <w:sz w:val="28"/>
+          <w:szCs w:val="28"/>
+        </w:rPr>
+        <w:t>) kopiranje neke prototip instance nekog objekta nema smisla, jer je se svi oni razlikuju u samoj osnovi. Što se tiče druge stavke o kojoj govori ovaj pattern, kod nas broj klasa koji se instancira u sistemu će</w:t>
+      </w:r>
+      <w:r>
+        <w:rPr>
+          <w:rFonts w:ascii="Cambria Math" w:hAnsi="Cambria Math"/>
+          <w:sz w:val="28"/>
+          <w:szCs w:val="28"/>
+        </w:rPr>
+        <w:t xml:space="preserve"> zaista</w:t>
+      </w:r>
+      <w:r>
+        <w:rPr>
+          <w:rFonts w:ascii="Cambria Math" w:hAnsi="Cambria Math"/>
+          <w:sz w:val="28"/>
+          <w:szCs w:val="28"/>
+        </w:rPr>
+        <w:t xml:space="preserve"> biti minimalan odnosno, kada se korisnik log</w:t>
+      </w:r>
+      <w:r>
+        <w:rPr>
+          <w:rFonts w:ascii="Cambria Math" w:hAnsi="Cambria Math"/>
+          <w:sz w:val="28"/>
+          <w:szCs w:val="28"/>
+        </w:rPr>
+        <w:t>g</w:t>
+      </w:r>
+      <w:r>
+        <w:rPr>
+          <w:rFonts w:ascii="Cambria Math" w:hAnsi="Cambria Math"/>
+          <w:sz w:val="28"/>
+          <w:szCs w:val="28"/>
+        </w:rPr>
+        <w:t>uje instancirat će se samo njegova klasa(onog tipa u zavisnosti kakvu funkciju on ima na sistemu) i popratne klase koje nose informacije o njemu</w:t>
+      </w:r>
+      <w:r>
+        <w:rPr>
+          <w:rFonts w:ascii="Cambria Math" w:hAnsi="Cambria Math"/>
+          <w:sz w:val="28"/>
+          <w:szCs w:val="28"/>
+        </w:rPr>
+        <w:t>(što neće preći neki velik broj)</w:t>
+      </w:r>
+      <w:r>
+        <w:rPr>
+          <w:rFonts w:ascii="Cambria Math" w:hAnsi="Cambria Math"/>
+          <w:sz w:val="28"/>
+          <w:szCs w:val="28"/>
+        </w:rPr>
+        <w:t>, a ni promjena struktura podataka</w:t>
+      </w:r>
+      <w:r>
+        <w:rPr>
+          <w:rFonts w:ascii="Cambria Math" w:hAnsi="Cambria Math"/>
+          <w:sz w:val="28"/>
+          <w:szCs w:val="28"/>
+        </w:rPr>
+        <w:t xml:space="preserve"> u sistem</w:t>
+      </w:r>
+      <w:r>
+        <w:rPr>
+          <w:rFonts w:ascii="Cambria Math" w:hAnsi="Cambria Math"/>
+          <w:sz w:val="28"/>
+          <w:szCs w:val="28"/>
+        </w:rPr>
+        <w:t xml:space="preserve"> nema jer je sve unaprijed već osmišljeno kako će se čuvati prvenstveno u bazi pa onda interno u sistemu(kolekcijama).</w:t>
+      </w:r>
+      <w:r>
+        <w:rPr>
+          <w:rFonts w:ascii="Cambria Math" w:hAnsi="Cambria Math"/>
+          <w:sz w:val="28"/>
+          <w:szCs w:val="28"/>
+        </w:rPr>
+        <w:t xml:space="preserve"> I na kraju da pojasnimo zadnju značajku o kojoj govori ovaj pattern(o prikupljanju podataka iz baze). Kada se korisnik logguje na sistem odmah se prikupe sve popratne informacije o njemu i to se smjesti u njegove kolekcije objekata koji nose te dodatne informacije. Znači za sve te „analize“ koje trebamo raditi nad </w:t>
       </w:r>
       <w:r>
         <w:rPr>
@@ -5583,95 +5806,7 @@
           <w:szCs w:val="28"/>
         </w:rPr>
         <w:lastRenderedPageBreak/>
-        <w:t>dobiju iz baze, kako je svaki korisnik različit, svaki predmet</w:t>
-      </w:r>
-      <w:r>
-        <w:rPr>
-          <w:rFonts w:ascii="Cambria Math" w:hAnsi="Cambria Math"/>
-          <w:sz w:val="28"/>
-          <w:szCs w:val="28"/>
-        </w:rPr>
-        <w:t xml:space="preserve"> također</w:t>
-      </w:r>
-      <w:r>
-        <w:rPr>
-          <w:rFonts w:ascii="Cambria Math" w:hAnsi="Cambria Math"/>
-          <w:sz w:val="28"/>
-          <w:szCs w:val="28"/>
-        </w:rPr>
-        <w:t>) kopiranje neke prototip instance nekog objekta nema smisla, jer je se svi oni razlikuju u samoj osnovi. Što se tiče druge stavke o kojoj govori ovaj pattern, kod nas broj klasa koji se instancira u sistemu će</w:t>
-      </w:r>
-      <w:r>
-        <w:rPr>
-          <w:rFonts w:ascii="Cambria Math" w:hAnsi="Cambria Math"/>
-          <w:sz w:val="28"/>
-          <w:szCs w:val="28"/>
-        </w:rPr>
-        <w:t xml:space="preserve"> zaista</w:t>
-      </w:r>
-      <w:r>
-        <w:rPr>
-          <w:rFonts w:ascii="Cambria Math" w:hAnsi="Cambria Math"/>
-          <w:sz w:val="28"/>
-          <w:szCs w:val="28"/>
-        </w:rPr>
-        <w:t xml:space="preserve"> biti minimalan odnosno, kada se korisnik log</w:t>
-      </w:r>
-      <w:r>
-        <w:rPr>
-          <w:rFonts w:ascii="Cambria Math" w:hAnsi="Cambria Math"/>
-          <w:sz w:val="28"/>
-          <w:szCs w:val="28"/>
-        </w:rPr>
-        <w:t>g</w:t>
-      </w:r>
-      <w:r>
-        <w:rPr>
-          <w:rFonts w:ascii="Cambria Math" w:hAnsi="Cambria Math"/>
-          <w:sz w:val="28"/>
-          <w:szCs w:val="28"/>
-        </w:rPr>
-        <w:t>uje instancirat će se samo njegova klasa(onog tipa u zavisnosti kakvu funkciju on ima na sistemu) i popratne klase koje nose informacije o njemu</w:t>
-      </w:r>
-      <w:r>
-        <w:rPr>
-          <w:rFonts w:ascii="Cambria Math" w:hAnsi="Cambria Math"/>
-          <w:sz w:val="28"/>
-          <w:szCs w:val="28"/>
-        </w:rPr>
-        <w:t>(što neće preći neki velik broj)</w:t>
-      </w:r>
-      <w:r>
-        <w:rPr>
-          <w:rFonts w:ascii="Cambria Math" w:hAnsi="Cambria Math"/>
-          <w:sz w:val="28"/>
-          <w:szCs w:val="28"/>
-        </w:rPr>
-        <w:t>, a ni promjena struktura podataka</w:t>
-      </w:r>
-      <w:r>
-        <w:rPr>
-          <w:rFonts w:ascii="Cambria Math" w:hAnsi="Cambria Math"/>
-          <w:sz w:val="28"/>
-          <w:szCs w:val="28"/>
-        </w:rPr>
-        <w:t xml:space="preserve"> u sistem</w:t>
-      </w:r>
-      <w:r>
-        <w:rPr>
-          <w:rFonts w:ascii="Cambria Math" w:hAnsi="Cambria Math"/>
-          <w:sz w:val="28"/>
-          <w:szCs w:val="28"/>
-        </w:rPr>
-        <w:t xml:space="preserve"> nema jer je sve unaprijed već osmišljeno kako će se čuvati prvenstveno u bazi pa onda interno u sistemu(kolekcijama).</w:t>
-      </w:r>
-      <w:r>
-        <w:rPr>
-          <w:rFonts w:ascii="Cambria Math" w:hAnsi="Cambria Math"/>
-          <w:sz w:val="28"/>
-          <w:szCs w:val="28"/>
-        </w:rPr>
-        <w:t xml:space="preserve"> I na kraju da pojasnimo zadnju značajku o kojoj govori ovaj pattern(o prikupljanju podataka iz baze). Kada se korisnik logguje na sistem odmah se prikupe sve popratne informacije o njemu i to se smjesti u njegove kolekcije objekata koji nose te dodatne informacije. Znači za sve te „analize“ koje trebamo raditi nad npr. </w:t>
+        <w:t xml:space="preserve">npr. </w:t>
       </w:r>
       <w:r>
         <w:rPr>
@@ -5708,6 +5843,61 @@
           <w:szCs w:val="28"/>
         </w:rPr>
         <w:t xml:space="preserve"> dovoljno je poseći u njegovu kolekciju koja je na samom početku popunjena podacima iz baze, tako da u osnovi nema puno nepotrebnih poziva baze koje bi upotreba ovog patterna eliminisala.</w:t>
+      </w:r>
+    </w:p>
+    <w:p>
+      <w:pPr>
+        <w:tabs>
+          <w:tab w:val="left" w:pos="2544"/>
+        </w:tabs>
+        <w:jc w:val="both"/>
+        <w:rPr>
+          <w:rFonts w:ascii="Cambria Math" w:hAnsi="Cambria Math"/>
+          <w:sz w:val="28"/>
+          <w:szCs w:val="28"/>
+        </w:rPr>
+      </w:pPr>
+      <w:r>
+        <w:rPr>
+          <w:rFonts w:ascii="Cambria Math" w:hAnsi="Cambria Math"/>
+          <w:sz w:val="28"/>
+          <w:szCs w:val="28"/>
+        </w:rPr>
+        <w:t>Ovaj pattern bismo mogli iskoristiti efikasno u našem sistemu kada bi vrijednosti atributa neke klase bili jednake za sve instance u sistemu. Posmatrajmo klasu Predmeti</w:t>
+      </w:r>
+      <w:r>
+        <w:rPr>
+          <w:rFonts w:ascii="Cambria Math" w:hAnsi="Cambria Math"/>
+          <w:sz w:val="28"/>
+          <w:szCs w:val="28"/>
+        </w:rPr>
+        <w:t>ZaStudenta</w:t>
+      </w:r>
+      <w:r>
+        <w:rPr>
+          <w:rFonts w:ascii="Cambria Math" w:hAnsi="Cambria Math"/>
+          <w:sz w:val="28"/>
+          <w:szCs w:val="28"/>
+        </w:rPr>
+        <w:t xml:space="preserve">. </w:t>
+      </w:r>
+      <w:r>
+        <w:rPr>
+          <w:rFonts w:ascii="Cambria Math" w:hAnsi="Cambria Math"/>
+          <w:sz w:val="28"/>
+          <w:szCs w:val="28"/>
+        </w:rPr>
+        <w:t>Ona sadrži dosta atributa koji zadovoljavaju navedeni kriterij. Dakle, nju bismo koristili kao protitip na osnovu kojega bismo vršili kloniranje, te izvršavali eventualne izmjene vrijednosti atributa nakon instanciranja posmatrane klase (moguće je imati više različitih prototipa u zavisnsti od srodnosti predmeta</w:t>
+      </w:r>
+      <w:bookmarkStart w:id="0" w:name="_GoBack"/>
+      <w:bookmarkEnd w:id="0"/>
+      <w:r>
+        <w:rPr>
+          <w:rFonts w:ascii="Cambria Math" w:hAnsi="Cambria Math"/>
+          <w:sz w:val="28"/>
+          <w:szCs w:val="28"/>
+        </w:rPr>
+        <w:t>). Da bi se primjenio ovaj pattern, potrebno je i imati interfejs InterfejsPredmetZaStudenta koji bi definisao metodu za kloniranje. Ovaj pattern bi bio koristan u slučaju da se u jednoj sesiji instancira mnogo primjeraka klase ili da se stalno pristupa bazi podataka za pribavljanje određenih vrijednosti. Kako to nije slučaj, kao što je već spomenuto, ovaj pattern nije našao primjenu u našem sistemu.</w:t>
       </w:r>
     </w:p>
     <w:p>
@@ -6136,7 +6326,7 @@
                     <pic:cNvPicPr/>
                   </pic:nvPicPr>
                   <pic:blipFill>
-                    <a:blip r:embed="rId8">
+                    <a:blip r:embed="rId9">
                       <a:extLst>
                         <a:ext uri="{28A0092B-C50C-407E-A947-70E740481C1C}">
                           <a14:useLocalDpi xmlns:a14="http://schemas.microsoft.com/office/drawing/2010/main" val="0"/>
@@ -7372,6 +7562,25 @@
           <w:rFonts w:ascii="Cambria Math" w:hAnsi="Cambria Math"/>
           <w:sz w:val="28"/>
           <w:szCs w:val="28"/>
+        </w:rPr>
+      </w:pPr>
+      <w:r>
+        <w:rPr>
+          <w:rFonts w:ascii="Cambria Math" w:hAnsi="Cambria Math"/>
+          <w:sz w:val="28"/>
+          <w:szCs w:val="28"/>
+        </w:rPr>
+        <w:t>Pattern bi se mogao iskoristiti u sljedećoj situaciji (za funkcionalnost koja nije predviđena u našem sistemu, jer trenutno smatramo da bi projekat bio preopširan ukoliko bismo dodali tu funkcionalnost), a to je slučaj instanciranja objekta Ispit na različite načine. Za to je potrebno uvesti interfejs IBuilder, koji bi se pozivao iz klase Director. IBuilder bi sadržavao općenite metode za kreiranje ispita kao što su dodajIParcijalni, dodajIIParcijalni, dodajOnlineKviz, skalirajBodove i dr. Sada, za svaki tip ispita treba dodati klasu, koja će implementirati ovaj interfejs. To bi bile klase IParcijalniBuilder, IIParcijalniBuilder, analogno za ostale vrste ispita. Ove Klase moraju biti povezane sa klasom Product, koja sadrži listu komponenata koje su sastavne u finalnom proizvodu. Svaka od ovih klasa će pozivati neke od implementiranih metoda (pozivi mogu varirati u redoslijedu i broju pozvanih metoda), što će na kraju rezultirati instanciranim objektom Ispit.</w:t>
+      </w:r>
+    </w:p>
+    <w:p>
+      <w:pPr>
+        <w:pStyle w:val="NoSpacing"/>
+        <w:jc w:val="both"/>
+        <w:rPr>
+          <w:rFonts w:ascii="Cambria Math" w:hAnsi="Cambria Math"/>
+          <w:sz w:val="28"/>
+          <w:szCs w:val="28"/>
           <w:u w:val="single"/>
         </w:rPr>
       </w:pPr>
@@ -7420,7 +7629,7 @@
 </file>
 
 <file path=word/styles.xml><?xml version="1.0" encoding="utf-8"?>
-<w:styles xmlns:mc="http://schemas.openxmlformats.org/markup-compatibility/2006" xmlns:r="http://schemas.openxmlformats.org/officeDocument/2006/relationships" xmlns:w="http://schemas.openxmlformats.org/wordprocessingml/2006/main" xmlns:w14="http://schemas.microsoft.com/office/word/2010/wordml" xmlns:w15="http://schemas.microsoft.com/office/word/2012/wordml" xmlns:w16cex="http://schemas.microsoft.com/office/word/2018/wordml/cex" xmlns:w16cid="http://schemas.microsoft.com/office/word/2016/wordml/cid" xmlns:w16="http://schemas.microsoft.com/office/word/2018/wordml" xmlns:w16se="http://schemas.microsoft.com/office/word/2015/wordml/symex" mc:Ignorable="w14 w15 w16se w16cid w16 w16cex">
+<w:styles xmlns:mc="http://schemas.openxmlformats.org/markup-compatibility/2006" xmlns:r="http://schemas.openxmlformats.org/officeDocument/2006/relationships" xmlns:w="http://schemas.openxmlformats.org/wordprocessingml/2006/main" xmlns:w14="http://schemas.microsoft.com/office/word/2010/wordml" mc:Ignorable="w14">
   <w:docDefaults>
     <w:rPrDefault>
       <w:rPr>
@@ -7436,383 +7645,384 @@
       </w:pPr>
     </w:pPrDefault>
   </w:docDefaults>
-  <w:latentStyles w:defLockedState="0" w:defUIPriority="99" w:defSemiHidden="0" w:defUnhideWhenUsed="0" w:defQFormat="0" w:count="376">
-    <w:lsdException w:name="Normal" w:uiPriority="0" w:qFormat="1"/>
-    <w:lsdException w:name="heading 1" w:uiPriority="9" w:qFormat="1"/>
-    <w:lsdException w:name="heading 2" w:semiHidden="1" w:uiPriority="9" w:unhideWhenUsed="1" w:qFormat="1"/>
-    <w:lsdException w:name="heading 3" w:semiHidden="1" w:uiPriority="9" w:unhideWhenUsed="1" w:qFormat="1"/>
-    <w:lsdException w:name="heading 4" w:semiHidden="1" w:uiPriority="9" w:unhideWhenUsed="1" w:qFormat="1"/>
-    <w:lsdException w:name="heading 5" w:semiHidden="1" w:uiPriority="9" w:unhideWhenUsed="1" w:qFormat="1"/>
-    <w:lsdException w:name="heading 6" w:semiHidden="1" w:uiPriority="9" w:unhideWhenUsed="1" w:qFormat="1"/>
-    <w:lsdException w:name="heading 7" w:semiHidden="1" w:uiPriority="9" w:unhideWhenUsed="1" w:qFormat="1"/>
-    <w:lsdException w:name="heading 8" w:semiHidden="1" w:uiPriority="9" w:unhideWhenUsed="1" w:qFormat="1"/>
-    <w:lsdException w:name="heading 9" w:semiHidden="1" w:uiPriority="9" w:unhideWhenUsed="1" w:qFormat="1"/>
-    <w:lsdException w:name="index 1" w:semiHidden="1" w:unhideWhenUsed="1"/>
-    <w:lsdException w:name="index 2" w:semiHidden="1" w:unhideWhenUsed="1"/>
-    <w:lsdException w:name="index 3" w:semiHidden="1" w:unhideWhenUsed="1"/>
-    <w:lsdException w:name="index 4" w:semiHidden="1" w:unhideWhenUsed="1"/>
-    <w:lsdException w:name="index 5" w:semiHidden="1" w:unhideWhenUsed="1"/>
-    <w:lsdException w:name="index 6" w:semiHidden="1" w:unhideWhenUsed="1"/>
-    <w:lsdException w:name="index 7" w:semiHidden="1" w:unhideWhenUsed="1"/>
-    <w:lsdException w:name="index 8" w:semiHidden="1" w:unhideWhenUsed="1"/>
-    <w:lsdException w:name="index 9" w:semiHidden="1" w:unhideWhenUsed="1"/>
-    <w:lsdException w:name="toc 1" w:semiHidden="1" w:uiPriority="39" w:unhideWhenUsed="1"/>
-    <w:lsdException w:name="toc 2" w:semiHidden="1" w:uiPriority="39" w:unhideWhenUsed="1"/>
-    <w:lsdException w:name="toc 3" w:semiHidden="1" w:uiPriority="39" w:unhideWhenUsed="1"/>
-    <w:lsdException w:name="toc 4" w:semiHidden="1" w:uiPriority="39" w:unhideWhenUsed="1"/>
-    <w:lsdException w:name="toc 5" w:semiHidden="1" w:uiPriority="39" w:unhideWhenUsed="1"/>
-    <w:lsdException w:name="toc 6" w:semiHidden="1" w:uiPriority="39" w:unhideWhenUsed="1"/>
-    <w:lsdException w:name="toc 7" w:semiHidden="1" w:uiPriority="39" w:unhideWhenUsed="1"/>
-    <w:lsdException w:name="toc 8" w:semiHidden="1" w:uiPriority="39" w:unhideWhenUsed="1"/>
-    <w:lsdException w:name="toc 9" w:semiHidden="1" w:uiPriority="39" w:unhideWhenUsed="1"/>
-    <w:lsdException w:name="Normal Indent" w:semiHidden="1" w:unhideWhenUsed="1"/>
-    <w:lsdException w:name="footnote text" w:semiHidden="1" w:unhideWhenUsed="1"/>
-    <w:lsdException w:name="annotation text" w:semiHidden="1" w:unhideWhenUsed="1"/>
-    <w:lsdException w:name="header" w:semiHidden="1" w:unhideWhenUsed="1"/>
-    <w:lsdException w:name="footer" w:semiHidden="1" w:unhideWhenUsed="1"/>
-    <w:lsdException w:name="index heading" w:semiHidden="1" w:unhideWhenUsed="1"/>
-    <w:lsdException w:name="caption" w:semiHidden="1" w:uiPriority="35" w:unhideWhenUsed="1" w:qFormat="1"/>
-    <w:lsdException w:name="table of figures" w:semiHidden="1" w:unhideWhenUsed="1"/>
-    <w:lsdException w:name="envelope address" w:semiHidden="1" w:unhideWhenUsed="1"/>
-    <w:lsdException w:name="envelope return" w:semiHidden="1" w:unhideWhenUsed="1"/>
-    <w:lsdException w:name="footnote reference" w:semiHidden="1" w:unhideWhenUsed="1"/>
-    <w:lsdException w:name="annotation reference" w:semiHidden="1" w:unhideWhenUsed="1"/>
-    <w:lsdException w:name="line number" w:semiHidden="1" w:unhideWhenUsed="1"/>
-    <w:lsdException w:name="page number" w:semiHidden="1" w:unhideWhenUsed="1"/>
-    <w:lsdException w:name="endnote reference" w:semiHidden="1" w:unhideWhenUsed="1"/>
-    <w:lsdException w:name="endnote text" w:semiHidden="1" w:unhideWhenUsed="1"/>
-    <w:lsdException w:name="table of authorities" w:semiHidden="1" w:unhideWhenUsed="1"/>
-    <w:lsdException w:name="macro" w:semiHidden="1" w:unhideWhenUsed="1"/>
-    <w:lsdException w:name="toa heading" w:semiHidden="1" w:unhideWhenUsed="1"/>
-    <w:lsdException w:name="List" w:semiHidden="1" w:unhideWhenUsed="1"/>
-    <w:lsdException w:name="List Bullet" w:semiHidden="1" w:unhideWhenUsed="1"/>
-    <w:lsdException w:name="List Number" w:semiHidden="1" w:unhideWhenUsed="1"/>
-    <w:lsdException w:name="List 2" w:semiHidden="1" w:unhideWhenUsed="1"/>
-    <w:lsdException w:name="List 3" w:semiHidden="1" w:unhideWhenUsed="1"/>
-    <w:lsdException w:name="List 4" w:semiHidden="1" w:unhideWhenUsed="1"/>
-    <w:lsdException w:name="List 5" w:semiHidden="1" w:unhideWhenUsed="1"/>
-    <w:lsdException w:name="List Bullet 2" w:semiHidden="1" w:unhideWhenUsed="1"/>
-    <w:lsdException w:name="List Bullet 3" w:semiHidden="1" w:unhideWhenUsed="1"/>
-    <w:lsdException w:name="List Bullet 4" w:semiHidden="1" w:unhideWhenUsed="1"/>
-    <w:lsdException w:name="List Bullet 5" w:semiHidden="1" w:unhideWhenUsed="1"/>
-    <w:lsdException w:name="List Number 2" w:semiHidden="1" w:unhideWhenUsed="1"/>
-    <w:lsdException w:name="List Number 3" w:semiHidden="1" w:unhideWhenUsed="1"/>
-    <w:lsdException w:name="List Number 4" w:semiHidden="1" w:unhideWhenUsed="1"/>
-    <w:lsdException w:name="List Number 5" w:semiHidden="1" w:unhideWhenUsed="1"/>
-    <w:lsdException w:name="Title" w:uiPriority="10" w:qFormat="1"/>
-    <w:lsdException w:name="Closing" w:semiHidden="1" w:unhideWhenUsed="1"/>
-    <w:lsdException w:name="Signature" w:semiHidden="1" w:unhideWhenUsed="1"/>
-    <w:lsdException w:name="Default Paragraph Font" w:semiHidden="1" w:uiPriority="1" w:unhideWhenUsed="1"/>
-    <w:lsdException w:name="Body Text" w:semiHidden="1" w:unhideWhenUsed="1"/>
-    <w:lsdException w:name="Body Text Indent" w:semiHidden="1" w:unhideWhenUsed="1"/>
-    <w:lsdException w:name="List Continue" w:semiHidden="1" w:unhideWhenUsed="1"/>
-    <w:lsdException w:name="List Continue 2" w:semiHidden="1" w:unhideWhenUsed="1"/>
-    <w:lsdException w:name="List Continue 3" w:semiHidden="1" w:unhideWhenUsed="1"/>
-    <w:lsdException w:name="List Continue 4" w:semiHidden="1" w:unhideWhenUsed="1"/>
-    <w:lsdException w:name="List Continue 5" w:semiHidden="1" w:unhideWhenUsed="1"/>
-    <w:lsdException w:name="Message Header" w:semiHidden="1" w:unhideWhenUsed="1"/>
-    <w:lsdException w:name="Subtitle" w:uiPriority="11" w:qFormat="1"/>
-    <w:lsdException w:name="Salutation" w:semiHidden="1" w:unhideWhenUsed="1"/>
-    <w:lsdException w:name="Date" w:semiHidden="1" w:unhideWhenUsed="1"/>
-    <w:lsdException w:name="Body Text First Indent" w:semiHidden="1" w:unhideWhenUsed="1"/>
-    <w:lsdException w:name="Body Text First Indent 2" w:semiHidden="1" w:unhideWhenUsed="1"/>
-    <w:lsdException w:name="Note Heading" w:semiHidden="1" w:unhideWhenUsed="1"/>
-    <w:lsdException w:name="Body Text 2" w:semiHidden="1" w:unhideWhenUsed="1"/>
-    <w:lsdException w:name="Body Text 3" w:semiHidden="1" w:unhideWhenUsed="1"/>
-    <w:lsdException w:name="Body Text Indent 2" w:semiHidden="1" w:unhideWhenUsed="1"/>
-    <w:lsdException w:name="Body Text Indent 3" w:semiHidden="1" w:unhideWhenUsed="1"/>
-    <w:lsdException w:name="Block Text" w:semiHidden="1" w:unhideWhenUsed="1"/>
-    <w:lsdException w:name="Hyperlink" w:semiHidden="1" w:unhideWhenUsed="1"/>
-    <w:lsdException w:name="FollowedHyperlink" w:semiHidden="1" w:unhideWhenUsed="1"/>
-    <w:lsdException w:name="Strong" w:uiPriority="22" w:qFormat="1"/>
-    <w:lsdException w:name="Emphasis" w:uiPriority="20" w:qFormat="1"/>
-    <w:lsdException w:name="Document Map" w:semiHidden="1" w:unhideWhenUsed="1"/>
-    <w:lsdException w:name="Plain Text" w:semiHidden="1" w:unhideWhenUsed="1"/>
-    <w:lsdException w:name="E-mail Signature" w:semiHidden="1" w:unhideWhenUsed="1"/>
-    <w:lsdException w:name="HTML Top of Form" w:semiHidden="1" w:unhideWhenUsed="1"/>
-    <w:lsdException w:name="HTML Bottom of Form" w:semiHidden="1" w:unhideWhenUsed="1"/>
-    <w:lsdException w:name="Normal (Web)" w:semiHidden="1" w:unhideWhenUsed="1"/>
-    <w:lsdException w:name="HTML Acronym" w:semiHidden="1" w:unhideWhenUsed="1"/>
-    <w:lsdException w:name="HTML Address" w:semiHidden="1" w:unhideWhenUsed="1"/>
-    <w:lsdException w:name="HTML Cite" w:semiHidden="1" w:unhideWhenUsed="1"/>
-    <w:lsdException w:name="HTML Code" w:semiHidden="1" w:unhideWhenUsed="1"/>
-    <w:lsdException w:name="HTML Definition" w:semiHidden="1" w:unhideWhenUsed="1"/>
-    <w:lsdException w:name="HTML Keyboard" w:semiHidden="1" w:unhideWhenUsed="1"/>
-    <w:lsdException w:name="HTML Preformatted" w:semiHidden="1" w:unhideWhenUsed="1"/>
-    <w:lsdException w:name="HTML Sample" w:semiHidden="1" w:unhideWhenUsed="1"/>
-    <w:lsdException w:name="HTML Typewriter" w:semiHidden="1" w:unhideWhenUsed="1"/>
-    <w:lsdException w:name="HTML Variable" w:semiHidden="1" w:unhideWhenUsed="1"/>
-    <w:lsdException w:name="Normal Table" w:semiHidden="1" w:unhideWhenUsed="1"/>
-    <w:lsdException w:name="annotation subject" w:semiHidden="1" w:unhideWhenUsed="1"/>
-    <w:lsdException w:name="No List" w:semiHidden="1" w:unhideWhenUsed="1"/>
-    <w:lsdException w:name="Outline List 1" w:semiHidden="1" w:unhideWhenUsed="1"/>
-    <w:lsdException w:name="Outline List 2" w:semiHidden="1" w:unhideWhenUsed="1"/>
-    <w:lsdException w:name="Outline List 3" w:semiHidden="1" w:unhideWhenUsed="1"/>
-    <w:lsdException w:name="Table Simple 1" w:semiHidden="1" w:unhideWhenUsed="1"/>
-    <w:lsdException w:name="Table Simple 2" w:semiHidden="1" w:unhideWhenUsed="1"/>
-    <w:lsdException w:name="Table Simple 3" w:semiHidden="1" w:unhideWhenUsed="1"/>
-    <w:lsdException w:name="Table Classic 1" w:semiHidden="1" w:unhideWhenUsed="1"/>
-    <w:lsdException w:name="Table Classic 2" w:semiHidden="1" w:unhideWhenUsed="1"/>
-    <w:lsdException w:name="Table Classic 3" w:semiHidden="1" w:unhideWhenUsed="1"/>
-    <w:lsdException w:name="Table Classic 4" w:semiHidden="1" w:unhideWhenUsed="1"/>
-    <w:lsdException w:name="Table Colorful 1" w:semiHidden="1" w:unhideWhenUsed="1"/>
-    <w:lsdException w:name="Table Colorful 2" w:semiHidden="1" w:unhideWhenUsed="1"/>
-    <w:lsdException w:name="Table Colorful 3" w:semiHidden="1" w:unhideWhenUsed="1"/>
-    <w:lsdException w:name="Table Columns 1" w:semiHidden="1" w:unhideWhenUsed="1"/>
-    <w:lsdException w:name="Table Columns 2" w:semiHidden="1" w:unhideWhenUsed="1"/>
-    <w:lsdException w:name="Table Columns 3" w:semiHidden="1" w:unhideWhenUsed="1"/>
-    <w:lsdException w:name="Table Columns 4" w:semiHidden="1" w:unhideWhenUsed="1"/>
-    <w:lsdException w:name="Table Columns 5" w:semiHidden="1" w:unhideWhenUsed="1"/>
-    <w:lsdException w:name="Table Grid 1" w:semiHidden="1" w:unhideWhenUsed="1"/>
-    <w:lsdException w:name="Table Grid 2" w:semiHidden="1" w:unhideWhenUsed="1"/>
-    <w:lsdException w:name="Table Grid 3" w:semiHidden="1" w:unhideWhenUsed="1"/>
-    <w:lsdException w:name="Table Grid 4" w:semiHidden="1" w:unhideWhenUsed="1"/>
-    <w:lsdException w:name="Table Grid 5" w:semiHidden="1" w:unhideWhenUsed="1"/>
-    <w:lsdException w:name="Table Grid 6" w:semiHidden="1" w:unhideWhenUsed="1"/>
-    <w:lsdException w:name="Table Grid 7" w:semiHidden="1" w:unhideWhenUsed="1"/>
-    <w:lsdException w:name="Table Grid 8" w:semiHidden="1" w:unhideWhenUsed="1"/>
-    <w:lsdException w:name="Table List 1" w:semiHidden="1" w:unhideWhenUsed="1"/>
-    <w:lsdException w:name="Table List 2" w:semiHidden="1" w:unhideWhenUsed="1"/>
-    <w:lsdException w:name="Table List 3" w:semiHidden="1" w:unhideWhenUsed="1"/>
-    <w:lsdException w:name="Table List 4" w:semiHidden="1" w:unhideWhenUsed="1"/>
-    <w:lsdException w:name="Table List 5" w:semiHidden="1" w:unhideWhenUsed="1"/>
-    <w:lsdException w:name="Table List 6" w:semiHidden="1" w:unhideWhenUsed="1"/>
-    <w:lsdException w:name="Table List 7" w:semiHidden="1" w:unhideWhenUsed="1"/>
-    <w:lsdException w:name="Table List 8" w:semiHidden="1" w:unhideWhenUsed="1"/>
-    <w:lsdException w:name="Table 3D effects 1" w:semiHidden="1" w:unhideWhenUsed="1"/>
-    <w:lsdException w:name="Table 3D effects 2" w:semiHidden="1" w:unhideWhenUsed="1"/>
-    <w:lsdException w:name="Table 3D effects 3" w:semiHidden="1" w:unhideWhenUsed="1"/>
-    <w:lsdException w:name="Table Contemporary" w:semiHidden="1" w:unhideWhenUsed="1"/>
-    <w:lsdException w:name="Table Elegant" w:semiHidden="1" w:unhideWhenUsed="1"/>
-    <w:lsdException w:name="Table Professional" w:semiHidden="1" w:unhideWhenUsed="1"/>
-    <w:lsdException w:name="Table Subtle 1" w:semiHidden="1" w:unhideWhenUsed="1"/>
-    <w:lsdException w:name="Table Subtle 2" w:semiHidden="1" w:unhideWhenUsed="1"/>
-    <w:lsdException w:name="Table Web 1" w:semiHidden="1" w:unhideWhenUsed="1"/>
-    <w:lsdException w:name="Table Web 2" w:semiHidden="1" w:unhideWhenUsed="1"/>
-    <w:lsdException w:name="Table Web 3" w:semiHidden="1" w:unhideWhenUsed="1"/>
-    <w:lsdException w:name="Balloon Text" w:semiHidden="1" w:unhideWhenUsed="1"/>
-    <w:lsdException w:name="Table Grid" w:semiHidden="1" w:uiPriority="59" w:unhideWhenUsed="1"/>
-    <w:lsdException w:name="Table Theme" w:semiHidden="1" w:unhideWhenUsed="1"/>
-    <w:lsdException w:name="Placeholder Text" w:semiHidden="1"/>
-    <w:lsdException w:name="No Spacing" w:uiPriority="1" w:qFormat="1"/>
-    <w:lsdException w:name="Light Shading" w:uiPriority="60"/>
-    <w:lsdException w:name="Light List" w:uiPriority="61"/>
-    <w:lsdException w:name="Light Grid" w:uiPriority="62"/>
-    <w:lsdException w:name="Medium Shading 1" w:uiPriority="63"/>
-    <w:lsdException w:name="Medium Shading 2" w:uiPriority="64"/>
-    <w:lsdException w:name="Medium List 1" w:uiPriority="65"/>
-    <w:lsdException w:name="Medium List 2" w:uiPriority="66"/>
-    <w:lsdException w:name="Medium Grid 1" w:uiPriority="67"/>
-    <w:lsdException w:name="Medium Grid 2" w:uiPriority="68"/>
-    <w:lsdException w:name="Medium Grid 3" w:uiPriority="69"/>
-    <w:lsdException w:name="Dark List" w:uiPriority="70"/>
-    <w:lsdException w:name="Colorful Shading" w:uiPriority="71"/>
-    <w:lsdException w:name="Colorful List" w:uiPriority="72"/>
-    <w:lsdException w:name="Colorful Grid" w:uiPriority="73"/>
-    <w:lsdException w:name="Light Shading Accent 1" w:uiPriority="60"/>
-    <w:lsdException w:name="Light List Accent 1" w:uiPriority="61"/>
-    <w:lsdException w:name="Light Grid Accent 1" w:uiPriority="62"/>
-    <w:lsdException w:name="Medium Shading 1 Accent 1" w:uiPriority="63"/>
-    <w:lsdException w:name="Medium Shading 2 Accent 1" w:uiPriority="64"/>
-    <w:lsdException w:name="Medium List 1 Accent 1" w:uiPriority="65"/>
-    <w:lsdException w:name="Revision" w:semiHidden="1"/>
-    <w:lsdException w:name="List Paragraph" w:uiPriority="34" w:qFormat="1"/>
-    <w:lsdException w:name="Quote" w:uiPriority="29" w:qFormat="1"/>
-    <w:lsdException w:name="Intense Quote" w:uiPriority="30" w:qFormat="1"/>
-    <w:lsdException w:name="Medium List 2 Accent 1" w:uiPriority="66"/>
-    <w:lsdException w:name="Medium Grid 1 Accent 1" w:uiPriority="67"/>
-    <w:lsdException w:name="Medium Grid 2 Accent 1" w:uiPriority="68"/>
-    <w:lsdException w:name="Medium Grid 3 Accent 1" w:uiPriority="69"/>
-    <w:lsdException w:name="Dark List Accent 1" w:uiPriority="70"/>
-    <w:lsdException w:name="Colorful Shading Accent 1" w:uiPriority="71"/>
-    <w:lsdException w:name="Colorful List Accent 1" w:uiPriority="72"/>
-    <w:lsdException w:name="Colorful Grid Accent 1" w:uiPriority="73"/>
-    <w:lsdException w:name="Light Shading Accent 2" w:uiPriority="60"/>
-    <w:lsdException w:name="Light List Accent 2" w:uiPriority="61"/>
-    <w:lsdException w:name="Light Grid Accent 2" w:uiPriority="62"/>
-    <w:lsdException w:name="Medium Shading 1 Accent 2" w:uiPriority="63"/>
-    <w:lsdException w:name="Medium Shading 2 Accent 2" w:uiPriority="64"/>
-    <w:lsdException w:name="Medium List 1 Accent 2" w:uiPriority="65"/>
-    <w:lsdException w:name="Medium List 2 Accent 2" w:uiPriority="66"/>
-    <w:lsdException w:name="Medium Grid 1 Accent 2" w:uiPriority="67"/>
-    <w:lsdException w:name="Medium Grid 2 Accent 2" w:uiPriority="68"/>
-    <w:lsdException w:name="Medium Grid 3 Accent 2" w:uiPriority="69"/>
-    <w:lsdException w:name="Dark List Accent 2" w:uiPriority="70"/>
-    <w:lsdException w:name="Colorful Shading Accent 2" w:uiPriority="71"/>
-    <w:lsdException w:name="Colorful List Accent 2" w:uiPriority="72"/>
-    <w:lsdException w:name="Colorful Grid Accent 2" w:uiPriority="73"/>
-    <w:lsdException w:name="Light Shading Accent 3" w:uiPriority="60"/>
-    <w:lsdException w:name="Light List Accent 3" w:uiPriority="61"/>
-    <w:lsdException w:name="Light Grid Accent 3" w:uiPriority="62"/>
-    <w:lsdException w:name="Medium Shading 1 Accent 3" w:uiPriority="63"/>
-    <w:lsdException w:name="Medium Shading 2 Accent 3" w:uiPriority="64"/>
-    <w:lsdException w:name="Medium List 1 Accent 3" w:uiPriority="65"/>
-    <w:lsdException w:name="Medium List 2 Accent 3" w:uiPriority="66"/>
-    <w:lsdException w:name="Medium Grid 1 Accent 3" w:uiPriority="67"/>
-    <w:lsdException w:name="Medium Grid 2 Accent 3" w:uiPriority="68"/>
-    <w:lsdException w:name="Medium Grid 3 Accent 3" w:uiPriority="69"/>
-    <w:lsdException w:name="Dark List Accent 3" w:uiPriority="70"/>
-    <w:lsdException w:name="Colorful Shading Accent 3" w:uiPriority="71"/>
-    <w:lsdException w:name="Colorful List Accent 3" w:uiPriority="72"/>
-    <w:lsdException w:name="Colorful Grid Accent 3" w:uiPriority="73"/>
-    <w:lsdException w:name="Light Shading Accent 4" w:uiPriority="60"/>
-    <w:lsdException w:name="Light List Accent 4" w:uiPriority="61"/>
-    <w:lsdException w:name="Light Grid Accent 4" w:uiPriority="62"/>
-    <w:lsdException w:name="Medium Shading 1 Accent 4" w:uiPriority="63"/>
-    <w:lsdException w:name="Medium Shading 2 Accent 4" w:uiPriority="64"/>
-    <w:lsdException w:name="Medium List 1 Accent 4" w:uiPriority="65"/>
-    <w:lsdException w:name="Medium List 2 Accent 4" w:uiPriority="66"/>
-    <w:lsdException w:name="Medium Grid 1 Accent 4" w:uiPriority="67"/>
-    <w:lsdException w:name="Medium Grid 2 Accent 4" w:uiPriority="68"/>
-    <w:lsdException w:name="Medium Grid 3 Accent 4" w:uiPriority="69"/>
-    <w:lsdException w:name="Dark List Accent 4" w:uiPriority="70"/>
-    <w:lsdException w:name="Colorful Shading Accent 4" w:uiPriority="71"/>
-    <w:lsdException w:name="Colorful List Accent 4" w:uiPriority="72"/>
-    <w:lsdException w:name="Colorful Grid Accent 4" w:uiPriority="73"/>
-    <w:lsdException w:name="Light Shading Accent 5" w:uiPriority="60"/>
-    <w:lsdException w:name="Light List Accent 5" w:uiPriority="61"/>
-    <w:lsdException w:name="Light Grid Accent 5" w:uiPriority="62"/>
-    <w:lsdException w:name="Medium Shading 1 Accent 5" w:uiPriority="63"/>
-    <w:lsdException w:name="Medium Shading 2 Accent 5" w:uiPriority="64"/>
-    <w:lsdException w:name="Medium List 1 Accent 5" w:uiPriority="65"/>
-    <w:lsdException w:name="Medium List 2 Accent 5" w:uiPriority="66"/>
-    <w:lsdException w:name="Medium Grid 1 Accent 5" w:uiPriority="67"/>
-    <w:lsdException w:name="Medium Grid 2 Accent 5" w:uiPriority="68"/>
-    <w:lsdException w:name="Medium Grid 3 Accent 5" w:uiPriority="69"/>
-    <w:lsdException w:name="Dark List Accent 5" w:uiPriority="70"/>
-    <w:lsdException w:name="Colorful Shading Accent 5" w:uiPriority="71"/>
-    <w:lsdException w:name="Colorful List Accent 5" w:uiPriority="72"/>
-    <w:lsdException w:name="Colorful Grid Accent 5" w:uiPriority="73"/>
-    <w:lsdException w:name="Light Shading Accent 6" w:uiPriority="60"/>
-    <w:lsdException w:name="Light List Accent 6" w:uiPriority="61"/>
-    <w:lsdException w:name="Light Grid Accent 6" w:uiPriority="62"/>
-    <w:lsdException w:name="Medium Shading 1 Accent 6" w:uiPriority="63"/>
-    <w:lsdException w:name="Medium Shading 2 Accent 6" w:uiPriority="64"/>
-    <w:lsdException w:name="Medium List 1 Accent 6" w:uiPriority="65"/>
-    <w:lsdException w:name="Medium List 2 Accent 6" w:uiPriority="66"/>
-    <w:lsdException w:name="Medium Grid 1 Accent 6" w:uiPriority="67"/>
-    <w:lsdException w:name="Medium Grid 2 Accent 6" w:uiPriority="68"/>
-    <w:lsdException w:name="Medium Grid 3 Accent 6" w:uiPriority="69"/>
-    <w:lsdException w:name="Dark List Accent 6" w:uiPriority="70"/>
-    <w:lsdException w:name="Colorful Shading Accent 6" w:uiPriority="71"/>
-    <w:lsdException w:name="Colorful List Accent 6" w:uiPriority="72"/>
-    <w:lsdException w:name="Colorful Grid Accent 6" w:uiPriority="73"/>
-    <w:lsdException w:name="Subtle Emphasis" w:uiPriority="19" w:qFormat="1"/>
-    <w:lsdException w:name="Intense Emphasis" w:uiPriority="21" w:qFormat="1"/>
-    <w:lsdException w:name="Subtle Reference" w:uiPriority="31" w:qFormat="1"/>
-    <w:lsdException w:name="Intense Reference" w:uiPriority="32" w:qFormat="1"/>
-    <w:lsdException w:name="Book Title" w:uiPriority="33" w:qFormat="1"/>
-    <w:lsdException w:name="Bibliography" w:semiHidden="1" w:uiPriority="37" w:unhideWhenUsed="1"/>
-    <w:lsdException w:name="TOC Heading" w:semiHidden="1" w:uiPriority="39" w:unhideWhenUsed="1" w:qFormat="1"/>
-    <w:lsdException w:name="Plain Table 1" w:uiPriority="41"/>
-    <w:lsdException w:name="Plain Table 2" w:uiPriority="42"/>
-    <w:lsdException w:name="Plain Table 3" w:uiPriority="43"/>
-    <w:lsdException w:name="Plain Table 4" w:uiPriority="44"/>
-    <w:lsdException w:name="Plain Table 5" w:uiPriority="45"/>
-    <w:lsdException w:name="Grid Table Light" w:uiPriority="40"/>
-    <w:lsdException w:name="Grid Table 1 Light" w:uiPriority="46"/>
-    <w:lsdException w:name="Grid Table 2" w:uiPriority="47"/>
-    <w:lsdException w:name="Grid Table 3" w:uiPriority="48"/>
-    <w:lsdException w:name="Grid Table 4" w:uiPriority="49"/>
-    <w:lsdException w:name="Grid Table 5 Dark" w:uiPriority="50"/>
-    <w:lsdException w:name="Grid Table 6 Colorful" w:uiPriority="51"/>
-    <w:lsdException w:name="Grid Table 7 Colorful" w:uiPriority="52"/>
-    <w:lsdException w:name="Grid Table 1 Light Accent 1" w:uiPriority="46"/>
-    <w:lsdException w:name="Grid Table 2 Accent 1" w:uiPriority="47"/>
-    <w:lsdException w:name="Grid Table 3 Accent 1" w:uiPriority="48"/>
-    <w:lsdException w:name="Grid Table 4 Accent 1" w:uiPriority="49"/>
-    <w:lsdException w:name="Grid Table 5 Dark Accent 1" w:uiPriority="50"/>
-    <w:lsdException w:name="Grid Table 6 Colorful Accent 1" w:uiPriority="51"/>
-    <w:lsdException w:name="Grid Table 7 Colorful Accent 1" w:uiPriority="52"/>
-    <w:lsdException w:name="Grid Table 1 Light Accent 2" w:uiPriority="46"/>
-    <w:lsdException w:name="Grid Table 2 Accent 2" w:uiPriority="47"/>
-    <w:lsdException w:name="Grid Table 3 Accent 2" w:uiPriority="48"/>
-    <w:lsdException w:name="Grid Table 4 Accent 2" w:uiPriority="49"/>
-    <w:lsdException w:name="Grid Table 5 Dark Accent 2" w:uiPriority="50"/>
-    <w:lsdException w:name="Grid Table 6 Colorful Accent 2" w:uiPriority="51"/>
-    <w:lsdException w:name="Grid Table 7 Colorful Accent 2" w:uiPriority="52"/>
-    <w:lsdException w:name="Grid Table 1 Light Accent 3" w:uiPriority="46"/>
-    <w:lsdException w:name="Grid Table 2 Accent 3" w:uiPriority="47"/>
-    <w:lsdException w:name="Grid Table 3 Accent 3" w:uiPriority="48"/>
-    <w:lsdException w:name="Grid Table 4 Accent 3" w:uiPriority="49"/>
-    <w:lsdException w:name="Grid Table 5 Dark Accent 3" w:uiPriority="50"/>
-    <w:lsdException w:name="Grid Table 6 Colorful Accent 3" w:uiPriority="51"/>
-    <w:lsdException w:name="Grid Table 7 Colorful Accent 3" w:uiPriority="52"/>
-    <w:lsdException w:name="Grid Table 1 Light Accent 4" w:uiPriority="46"/>
-    <w:lsdException w:name="Grid Table 2 Accent 4" w:uiPriority="47"/>
-    <w:lsdException w:name="Grid Table 3 Accent 4" w:uiPriority="48"/>
-    <w:lsdException w:name="Grid Table 4 Accent 4" w:uiPriority="49"/>
-    <w:lsdException w:name="Grid Table 5 Dark Accent 4" w:uiPriority="50"/>
-    <w:lsdException w:name="Grid Table 6 Colorful Accent 4" w:uiPriority="51"/>
-    <w:lsdException w:name="Grid Table 7 Colorful Accent 4" w:uiPriority="52"/>
-    <w:lsdException w:name="Grid Table 1 Light Accent 5" w:uiPriority="46"/>
-    <w:lsdException w:name="Grid Table 2 Accent 5" w:uiPriority="47"/>
-    <w:lsdException w:name="Grid Table 3 Accent 5" w:uiPriority="48"/>
-    <w:lsdException w:name="Grid Table 4 Accent 5" w:uiPriority="49"/>
-    <w:lsdException w:name="Grid Table 5 Dark Accent 5" w:uiPriority="50"/>
-    <w:lsdException w:name="Grid Table 6 Colorful Accent 5" w:uiPriority="51"/>
-    <w:lsdException w:name="Grid Table 7 Colorful Accent 5" w:uiPriority="52"/>
-    <w:lsdException w:name="Grid Table 1 Light Accent 6" w:uiPriority="46"/>
-    <w:lsdException w:name="Grid Table 2 Accent 6" w:uiPriority="47"/>
-    <w:lsdException w:name="Grid Table 3 Accent 6" w:uiPriority="48"/>
-    <w:lsdException w:name="Grid Table 4 Accent 6" w:uiPriority="49"/>
-    <w:lsdException w:name="Grid Table 5 Dark Accent 6" w:uiPriority="50"/>
-    <w:lsdException w:name="Grid Table 6 Colorful Accent 6" w:uiPriority="51"/>
-    <w:lsdException w:name="Grid Table 7 Colorful Accent 6" w:uiPriority="52"/>
-    <w:lsdException w:name="List Table 1 Light" w:uiPriority="46"/>
-    <w:lsdException w:name="List Table 2" w:uiPriority="47"/>
-    <w:lsdException w:name="List Table 3" w:uiPriority="48"/>
-    <w:lsdException w:name="List Table 4" w:uiPriority="49"/>
-    <w:lsdException w:name="List Table 5 Dark" w:uiPriority="50"/>
-    <w:lsdException w:name="List Table 6 Colorful" w:uiPriority="51"/>
-    <w:lsdException w:name="List Table 7 Colorful" w:uiPriority="52"/>
-    <w:lsdException w:name="List Table 1 Light Accent 1" w:uiPriority="46"/>
-    <w:lsdException w:name="List Table 2 Accent 1" w:uiPriority="47"/>
-    <w:lsdException w:name="List Table 3 Accent 1" w:uiPriority="48"/>
-    <w:lsdException w:name="List Table 4 Accent 1" w:uiPriority="49"/>
-    <w:lsdException w:name="List Table 5 Dark Accent 1" w:uiPriority="50"/>
-    <w:lsdException w:name="List Table 6 Colorful Accent 1" w:uiPriority="51"/>
-    <w:lsdException w:name="List Table 7 Colorful Accent 1" w:uiPriority="52"/>
-    <w:lsdException w:name="List Table 1 Light Accent 2" w:uiPriority="46"/>
-    <w:lsdException w:name="List Table 2 Accent 2" w:uiPriority="47"/>
-    <w:lsdException w:name="List Table 3 Accent 2" w:uiPriority="48"/>
-    <w:lsdException w:name="List Table 4 Accent 2" w:uiPriority="49"/>
-    <w:lsdException w:name="List Table 5 Dark Accent 2" w:uiPriority="50"/>
-    <w:lsdException w:name="List Table 6 Colorful Accent 2" w:uiPriority="51"/>
-    <w:lsdException w:name="List Table 7 Colorful Accent 2" w:uiPriority="52"/>
-    <w:lsdException w:name="List Table 1 Light Accent 3" w:uiPriority="46"/>
-    <w:lsdException w:name="List Table 2 Accent 3" w:uiPriority="47"/>
-    <w:lsdException w:name="List Table 3 Accent 3" w:uiPriority="48"/>
-    <w:lsdException w:name="List Table 4 Accent 3" w:uiPriority="49"/>
-    <w:lsdException w:name="List Table 5 Dark Accent 3" w:uiPriority="50"/>
-    <w:lsdException w:name="List Table 6 Colorful Accent 3" w:uiPriority="51"/>
-    <w:lsdException w:name="List Table 7 Colorful Accent 3" w:uiPriority="52"/>
-    <w:lsdException w:name="List Table 1 Light Accent 4" w:uiPriority="46"/>
-    <w:lsdException w:name="List Table 2 Accent 4" w:uiPriority="47"/>
-    <w:lsdException w:name="List Table 3 Accent 4" w:uiPriority="48"/>
-    <w:lsdException w:name="List Table 4 Accent 4" w:uiPriority="49"/>
-    <w:lsdException w:name="List Table 5 Dark Accent 4" w:uiPriority="50"/>
-    <w:lsdException w:name="List Table 6 Colorful Accent 4" w:uiPriority="51"/>
-    <w:lsdException w:name="List Table 7 Colorful Accent 4" w:uiPriority="52"/>
-    <w:lsdException w:name="List Table 1 Light Accent 5" w:uiPriority="46"/>
-    <w:lsdException w:name="List Table 2 Accent 5" w:uiPriority="47"/>
-    <w:lsdException w:name="List Table 3 Accent 5" w:uiPriority="48"/>
-    <w:lsdException w:name="List Table 4 Accent 5" w:uiPriority="49"/>
-    <w:lsdException w:name="List Table 5 Dark Accent 5" w:uiPriority="50"/>
-    <w:lsdException w:name="List Table 6 Colorful Accent 5" w:uiPriority="51"/>
-    <w:lsdException w:name="List Table 7 Colorful Accent 5" w:uiPriority="52"/>
-    <w:lsdException w:name="List Table 1 Light Accent 6" w:uiPriority="46"/>
-    <w:lsdException w:name="List Table 2 Accent 6" w:uiPriority="47"/>
-    <w:lsdException w:name="List Table 3 Accent 6" w:uiPriority="48"/>
-    <w:lsdException w:name="List Table 4 Accent 6" w:uiPriority="49"/>
-    <w:lsdException w:name="List Table 5 Dark Accent 6" w:uiPriority="50"/>
-    <w:lsdException w:name="List Table 6 Colorful Accent 6" w:uiPriority="51"/>
-    <w:lsdException w:name="List Table 7 Colorful Accent 6" w:uiPriority="52"/>
-    <w:lsdException w:name="Mention" w:semiHidden="1" w:unhideWhenUsed="1"/>
-    <w:lsdException w:name="Smart Hyperlink" w:semiHidden="1" w:unhideWhenUsed="1"/>
-    <w:lsdException w:name="Hashtag" w:semiHidden="1" w:unhideWhenUsed="1"/>
-    <w:lsdException w:name="Unresolved Mention" w:semiHidden="1" w:unhideWhenUsed="1"/>
-    <w:lsdException w:name="Smart Link" w:semiHidden="1" w:unhideWhenUsed="1"/>
+  <w:latentStyles w:defLockedState="0" w:defUIPriority="99" w:defSemiHidden="1" w:defUnhideWhenUsed="1" w:defQFormat="0" w:count="267">
+    <w:lsdException w:name="Normal" w:semiHidden="0" w:uiPriority="0" w:unhideWhenUsed="0" w:qFormat="1"/>
+    <w:lsdException w:name="heading 1" w:semiHidden="0" w:uiPriority="9" w:unhideWhenUsed="0" w:qFormat="1"/>
+    <w:lsdException w:name="heading 2" w:uiPriority="9" w:qFormat="1"/>
+    <w:lsdException w:name="heading 3" w:uiPriority="9" w:qFormat="1"/>
+    <w:lsdException w:name="heading 4" w:uiPriority="9" w:qFormat="1"/>
+    <w:lsdException w:name="heading 5" w:uiPriority="9" w:qFormat="1"/>
+    <w:lsdException w:name="heading 6" w:uiPriority="9" w:qFormat="1"/>
+    <w:lsdException w:name="heading 7" w:uiPriority="9" w:qFormat="1"/>
+    <w:lsdException w:name="heading 8" w:uiPriority="9" w:qFormat="1"/>
+    <w:lsdException w:name="heading 9" w:uiPriority="9" w:qFormat="1"/>
+    <w:lsdException w:name="toc 1" w:uiPriority="39"/>
+    <w:lsdException w:name="toc 2" w:uiPriority="39"/>
+    <w:lsdException w:name="toc 3" w:uiPriority="39"/>
+    <w:lsdException w:name="toc 4" w:uiPriority="39"/>
+    <w:lsdException w:name="toc 5" w:uiPriority="39"/>
+    <w:lsdException w:name="toc 6" w:uiPriority="39"/>
+    <w:lsdException w:name="toc 7" w:uiPriority="39"/>
+    <w:lsdException w:name="toc 8" w:uiPriority="39"/>
+    <w:lsdException w:name="toc 9" w:uiPriority="39"/>
+    <w:lsdException w:name="caption" w:uiPriority="35" w:qFormat="1"/>
+    <w:lsdException w:name="Title" w:semiHidden="0" w:uiPriority="10" w:unhideWhenUsed="0" w:qFormat="1"/>
+    <w:lsdException w:name="Default Paragraph Font" w:uiPriority="1"/>
+    <w:lsdException w:name="Subtitle" w:semiHidden="0" w:uiPriority="11" w:unhideWhenUsed="0" w:qFormat="1"/>
+    <w:lsdException w:name="Strong" w:semiHidden="0" w:uiPriority="22" w:unhideWhenUsed="0" w:qFormat="1"/>
+    <w:lsdException w:name="Emphasis" w:semiHidden="0" w:uiPriority="20" w:unhideWhenUsed="0" w:qFormat="1"/>
+    <w:lsdException w:name="Table Grid" w:uiPriority="59"/>
+    <w:lsdException w:name="Placeholder Text" w:unhideWhenUsed="0"/>
+    <w:lsdException w:name="No Spacing" w:semiHidden="0" w:uiPriority="1" w:unhideWhenUsed="0" w:qFormat="1"/>
+    <w:lsdException w:name="Light Shading" w:semiHidden="0" w:uiPriority="60" w:unhideWhenUsed="0"/>
+    <w:lsdException w:name="Light List" w:semiHidden="0" w:uiPriority="61" w:unhideWhenUsed="0"/>
+    <w:lsdException w:name="Light Grid" w:semiHidden="0" w:uiPriority="62" w:unhideWhenUsed="0"/>
+    <w:lsdException w:name="Medium Shading 1" w:semiHidden="0" w:uiPriority="63" w:unhideWhenUsed="0"/>
+    <w:lsdException w:name="Medium Shading 2" w:semiHidden="0" w:uiPriority="64" w:unhideWhenUsed="0"/>
+    <w:lsdException w:name="Medium List 1" w:semiHidden="0" w:uiPriority="65" w:unhideWhenUsed="0"/>
+    <w:lsdException w:name="Medium List 2" w:semiHidden="0" w:uiPriority="66" w:unhideWhenUsed="0"/>
+    <w:lsdException w:name="Medium Grid 1" w:semiHidden="0" w:uiPriority="67" w:unhideWhenUsed="0"/>
+    <w:lsdException w:name="Medium Grid 2" w:semiHidden="0" w:uiPriority="68" w:unhideWhenUsed="0"/>
+    <w:lsdException w:name="Medium Grid 3" w:semiHidden="0" w:uiPriority="69" w:unhideWhenUsed="0"/>
+    <w:lsdException w:name="Dark List" w:semiHidden="0" w:uiPriority="70" w:unhideWhenUsed="0"/>
+    <w:lsdException w:name="Colorful Shading" w:semiHidden="0" w:uiPriority="71" w:unhideWhenUsed="0"/>
+    <w:lsdException w:name="Colorful List" w:semiHidden="0" w:uiPriority="72" w:unhideWhenUsed="0"/>
+    <w:lsdException w:name="Colorful Grid" w:semiHidden="0" w:uiPriority="73" w:unhideWhenUsed="0"/>
+    <w:lsdException w:name="Light Shading Accent 1" w:semiHidden="0" w:uiPriority="60" w:unhideWhenUsed="0"/>
+    <w:lsdException w:name="Light List Accent 1" w:semiHidden="0" w:uiPriority="61" w:unhideWhenUsed="0"/>
+    <w:lsdException w:name="Light Grid Accent 1" w:semiHidden="0" w:uiPriority="62" w:unhideWhenUsed="0"/>
+    <w:lsdException w:name="Medium Shading 1 Accent 1" w:semiHidden="0" w:uiPriority="63" w:unhideWhenUsed="0"/>
+    <w:lsdException w:name="Medium Shading 2 Accent 1" w:semiHidden="0" w:uiPriority="64" w:unhideWhenUsed="0"/>
+    <w:lsdException w:name="Medium List 1 Accent 1" w:semiHidden="0" w:uiPriority="65" w:unhideWhenUsed="0"/>
+    <w:lsdException w:name="Revision" w:unhideWhenUsed="0"/>
+    <w:lsdException w:name="List Paragraph" w:semiHidden="0" w:uiPriority="34" w:unhideWhenUsed="0" w:qFormat="1"/>
+    <w:lsdException w:name="Quote" w:semiHidden="0" w:uiPriority="29" w:unhideWhenUsed="0" w:qFormat="1"/>
+    <w:lsdException w:name="Intense Quote" w:semiHidden="0" w:uiPriority="30" w:unhideWhenUsed="0" w:qFormat="1"/>
+    <w:lsdException w:name="Medium List 2 Accent 1" w:semiHidden="0" w:uiPriority="66" w:unhideWhenUsed="0"/>
+    <w:lsdException w:name="Medium Grid 1 Accent 1" w:semiHidden="0" w:uiPriority="67" w:unhideWhenUsed="0"/>
+    <w:lsdException w:name="Medium Grid 2 Accent 1" w:semiHidden="0" w:uiPriority="68" w:unhideWhenUsed="0"/>
+    <w:lsdException w:name="Medium Grid 3 Accent 1" w:semiHidden="0" w:uiPriority="69" w:unhideWhenUsed="0"/>
+    <w:lsdException w:name="Dark List Accent 1" w:semiHidden="0" w:uiPriority="70" w:unhideWhenUsed="0"/>
+    <w:lsdException w:name="Colorful Shading Accent 1" w:semiHidden="0" w:uiPriority="71" w:unhideWhenUsed="0"/>
+    <w:lsdException w:name="Colorful List Accent 1" w:semiHidden="0" w:uiPriority="72" w:unhideWhenUsed="0"/>
+    <w:lsdException w:name="Colorful Grid Accent 1" w:semiHidden="0" w:uiPriority="73" w:unhideWhenUsed="0"/>
+    <w:lsdException w:name="Light Shading Accent 2" w:semiHidden="0" w:uiPriority="60" w:unhideWhenUsed="0"/>
+    <w:lsdException w:name="Light List Accent 2" w:semiHidden="0" w:uiPriority="61" w:unhideWhenUsed="0"/>
+    <w:lsdException w:name="Light Grid Accent 2" w:semiHidden="0" w:uiPriority="62" w:unhideWhenUsed="0"/>
+    <w:lsdException w:name="Medium Shading 1 Accent 2" w:semiHidden="0" w:uiPriority="63" w:unhideWhenUsed="0"/>
+    <w:lsdException w:name="Medium Shading 2 Accent 2" w:semiHidden="0" w:uiPriority="64" w:unhideWhenUsed="0"/>
+    <w:lsdException w:name="Medium List 1 Accent 2" w:semiHidden="0" w:uiPriority="65" w:unhideWhenUsed="0"/>
+    <w:lsdException w:name="Medium List 2 Accent 2" w:semiHidden="0" w:uiPriority="66" w:unhideWhenUsed="0"/>
+    <w:lsdException w:name="Medium Grid 1 Accent 2" w:semiHidden="0" w:uiPriority="67" w:unhideWhenUsed="0"/>
+    <w:lsdException w:name="Medium Grid 2 Accent 2" w:semiHidden="0" w:uiPriority="68" w:unhideWhenUsed="0"/>
+    <w:lsdException w:name="Medium Grid 3 Accent 2" w:semiHidden="0" w:uiPriority="69" w:unhideWhenUsed="0"/>
+    <w:lsdException w:name="Dark List Accent 2" w:semiHidden="0" w:uiPriority="70" w:unhideWhenUsed="0"/>
+    <w:lsdException w:name="Colorful Shading Accent 2" w:semiHidden="0" w:uiPriority="71" w:unhideWhenUsed="0"/>
+    <w:lsdException w:name="Colorful List Accent 2" w:semiHidden="0" w:uiPriority="72" w:unhideWhenUsed="0"/>
+    <w:lsdException w:name="Colorful Grid Accent 2" w:semiHidden="0" w:uiPriority="73" w:unhideWhenUsed="0"/>
+    <w:lsdException w:name="Light Shading Accent 3" w:semiHidden="0" w:uiPriority="60" w:unhideWhenUsed="0"/>
+    <w:lsdException w:name="Light List Accent 3" w:semiHidden="0" w:uiPriority="61" w:unhideWhenUsed="0"/>
+    <w:lsdException w:name="Light Grid Accent 3" w:semiHidden="0" w:uiPriority="62" w:unhideWhenUsed="0"/>
+    <w:lsdException w:name="Medium Shading 1 Accent 3" w:semiHidden="0" w:uiPriority="63" w:unhideWhenUsed="0"/>
+    <w:lsdException w:name="Medium Shading 2 Accent 3" w:semiHidden="0" w:uiPriority="64" w:unhideWhenUsed="0"/>
+    <w:lsdException w:name="Medium List 1 Accent 3" w:semiHidden="0" w:uiPriority="65" w:unhideWhenUsed="0"/>
+    <w:lsdException w:name="Medium List 2 Accent 3" w:semiHidden="0" w:uiPriority="66" w:unhideWhenUsed="0"/>
+    <w:lsdException w:name="Medium Grid 1 Accent 3" w:semiHidden="0" w:uiPriority="67" w:unhideWhenUsed="0"/>
+    <w:lsdException w:name="Medium Grid 2 Accent 3" w:semiHidden="0" w:uiPriority="68" w:unhideWhenUsed="0"/>
+    <w:lsdException w:name="Medium Grid 3 Accent 3" w:semiHidden="0" w:uiPriority="69" w:unhideWhenUsed="0"/>
+    <w:lsdException w:name="Dark List Accent 3" w:semiHidden="0" w:uiPriority="70" w:unhideWhenUsed="0"/>
+    <w:lsdException w:name="Colorful Shading Accent 3" w:semiHidden="0" w:uiPriority="71" w:unhideWhenUsed="0"/>
+    <w:lsdException w:name="Colorful List Accent 3" w:semiHidden="0" w:uiPriority="72" w:unhideWhenUsed="0"/>
+    <w:lsdException w:name="Colorful Grid Accent 3" w:semiHidden="0" w:uiPriority="73" w:unhideWhenUsed="0"/>
+    <w:lsdException w:name="Light Shading Accent 4" w:semiHidden="0" w:uiPriority="60" w:unhideWhenUsed="0"/>
+    <w:lsdException w:name="Light List Accent 4" w:semiHidden="0" w:uiPriority="61" w:unhideWhenUsed="0"/>
+    <w:lsdException w:name="Light Grid Accent 4" w:semiHidden="0" w:uiPriority="62" w:unhideWhenUsed="0"/>
+    <w:lsdException w:name="Medium Shading 1 Accent 4" w:semiHidden="0" w:uiPriority="63" w:unhideWhenUsed="0"/>
+    <w:lsdException w:name="Medium Shading 2 Accent 4" w:semiHidden="0" w:uiPriority="64" w:unhideWhenUsed="0"/>
+    <w:lsdException w:name="Medium List 1 Accent 4" w:semiHidden="0" w:uiPriority="65" w:unhideWhenUsed="0"/>
+    <w:lsdException w:name="Medium List 2 Accent 4" w:semiHidden="0" w:uiPriority="66" w:unhideWhenUsed="0"/>
+    <w:lsdException w:name="Medium Grid 1 Accent 4" w:semiHidden="0" w:uiPriority="67" w:unhideWhenUsed="0"/>
+    <w:lsdException w:name="Medium Grid 2 Accent 4" w:semiHidden="0" w:uiPriority="68" w:unhideWhenUsed="0"/>
+    <w:lsdException w:name="Medium Grid 3 Accent 4" w:semiHidden="0" w:uiPriority="69" w:unhideWhenUsed="0"/>
+    <w:lsdException w:name="Dark List Accent 4" w:semiHidden="0" w:uiPriority="70" w:unhideWhenUsed="0"/>
+    <w:lsdException w:name="Colorful Shading Accent 4" w:semiHidden="0" w:uiPriority="71" w:unhideWhenUsed="0"/>
+    <w:lsdException w:name="Colorful List Accent 4" w:semiHidden="0" w:uiPriority="72" w:unhideWhenUsed="0"/>
+    <w:lsdException w:name="Colorful Grid Accent 4" w:semiHidden="0" w:uiPriority="73" w:unhideWhenUsed="0"/>
+    <w:lsdException w:name="Light Shading Accent 5" w:semiHidden="0" w:uiPriority="60" w:unhideWhenUsed="0"/>
+    <w:lsdException w:name="Light List Accent 5" w:semiHidden="0" w:uiPriority="61" w:unhideWhenUsed="0"/>
+    <w:lsdException w:name="Light Grid Accent 5" w:semiHidden="0" w:uiPriority="62" w:unhideWhenUsed="0"/>
+    <w:lsdException w:name="Medium Shading 1 Accent 5" w:semiHidden="0" w:uiPriority="63" w:unhideWhenUsed="0"/>
+    <w:lsdException w:name="Medium Shading 2 Accent 5" w:semiHidden="0" w:uiPriority="64" w:unhideWhenUsed="0"/>
+    <w:lsdException w:name="Medium List 1 Accent 5" w:semiHidden="0" w:uiPriority="65" w:unhideWhenUsed="0"/>
+    <w:lsdException w:name="Medium List 2 Accent 5" w:semiHidden="0" w:uiPriority="66" w:unhideWhenUsed="0"/>
+    <w:lsdException w:name="Medium Grid 1 Accent 5" w:semiHidden="0" w:uiPriority="67" w:unhideWhenUsed="0"/>
+    <w:lsdException w:name="Medium Grid 2 Accent 5" w:semiHidden="0" w:uiPriority="68" w:unhideWhenUsed="0"/>
+    <w:lsdException w:name="Medium Grid 3 Accent 5" w:semiHidden="0" w:uiPriority="69" w:unhideWhenUsed="0"/>
+    <w:lsdException w:name="Dark List Accent 5" w:semiHidden="0" w:uiPriority="70" w:unhideWhenUsed="0"/>
+    <w:lsdException w:name="Colorful Shading Accent 5" w:semiHidden="0" w:uiPriority="71" w:unhideWhenUsed="0"/>
+    <w:lsdException w:name="Colorful List Accent 5" w:semiHidden="0" w:uiPriority="72" w:unhideWhenUsed="0"/>
+    <w:lsdException w:name="Colorful Grid Accent 5" w:semiHidden="0" w:uiPriority="73" w:unhideWhenUsed="0"/>
+    <w:lsdException w:name="Light Shading Accent 6" w:semiHidden="0" w:uiPriority="60" w:unhideWhenUsed="0"/>
+    <w:lsdException w:name="Light List Accent 6" w:semiHidden="0" w:uiPriority="61" w:unhideWhenUsed="0"/>
+    <w:lsdException w:name="Light Grid Accent 6" w:semiHidden="0" w:uiPriority="62" w:unhideWhenUsed="0"/>
+    <w:lsdException w:name="Medium Shading 1 Accent 6" w:semiHidden="0" w:uiPriority="63" w:unhideWhenUsed="0"/>
+    <w:lsdException w:name="Medium Shading 2 Accent 6" w:semiHidden="0" w:uiPriority="64" w:unhideWhenUsed="0"/>
+    <w:lsdException w:name="Medium List 1 Accent 6" w:semiHidden="0" w:uiPriority="65" w:unhideWhenUsed="0"/>
+    <w:lsdException w:name="Medium List 2 Accent 6" w:semiHidden="0" w:uiPriority="66" w:unhideWhenUsed="0"/>
+    <w:lsdException w:name="Medium Grid 1 Accent 6" w:semiHidden="0" w:uiPriority="67" w:unhideWhenUsed="0"/>
+    <w:lsdException w:name="Medium Grid 2 Accent 6" w:semiHidden="0" w:uiPriority="68" w:unhideWhenUsed="0"/>
+    <w:lsdException w:name="Medium Grid 3 Accent 6" w:semiHidden="0" w:uiPriority="69" w:unhideWhenUsed="0"/>
+    <w:lsdException w:name="Dark List Accent 6" w:semiHidden="0" w:uiPriority="70" w:unhideWhenUsed="0"/>
+    <w:lsdException w:name="Colorful Shading Accent 6" w:semiHidden="0" w:uiPriority="71" w:unhideWhenUsed="0"/>
+    <w:lsdException w:name="Colorful List Accent 6" w:semiHidden="0" w:uiPriority="72" w:unhideWhenUsed="0"/>
+    <w:lsdException w:name="Colorful Grid Accent 6" w:semiHidden="0" w:uiPriority="73" w:unhideWhenUsed="0"/>
+    <w:lsdException w:name="Subtle Emphasis" w:semiHidden="0" w:uiPriority="19" w:unhideWhenUsed="0" w:qFormat="1"/>
+    <w:lsdException w:name="Intense Emphasis" w:semiHidden="0" w:uiPriority="21" w:unhideWhenUsed="0" w:qFormat="1"/>
+    <w:lsdException w:name="Subtle Reference" w:semiHidden="0" w:uiPriority="31" w:unhideWhenUsed="0" w:qFormat="1"/>
+    <w:lsdException w:name="Intense Reference" w:semiHidden="0" w:uiPriority="32" w:unhideWhenUsed="0" w:qFormat="1"/>
+    <w:lsdException w:name="Book Title" w:semiHidden="0" w:uiPriority="33" w:unhideWhenUsed="0" w:qFormat="1"/>
+    <w:lsdException w:name="Bibliography" w:uiPriority="37"/>
+    <w:lsdException w:name="TOC Heading" w:uiPriority="39" w:qFormat="1"/>
+  </w:latentStyles>
+  <w:style w:type="paragraph" w:default="1" w:styleId="Normal">
+    <w:name w:val="Normal"/>
+    <w:qFormat/>
+    <w:rPr>
+      <w:lang w:val="bs-Latn-BA"/>
+    </w:rPr>
+  </w:style>
+  <w:style w:type="paragraph" w:styleId="Heading1">
+    <w:name w:val="heading 1"/>
+    <w:basedOn w:val="Normal"/>
+    <w:next w:val="Normal"/>
+    <w:link w:val="Heading1Char"/>
+    <w:uiPriority w:val="9"/>
+    <w:qFormat/>
+    <w:rsid w:val="00E20164"/>
+    <w:pPr>
+      <w:keepNext/>
+      <w:keepLines/>
+      <w:spacing w:before="240" w:after="0"/>
+      <w:outlineLvl w:val="0"/>
+    </w:pPr>
+    <w:rPr>
+      <w:rFonts w:asciiTheme="majorHAnsi" w:eastAsiaTheme="majorEastAsia" w:hAnsiTheme="majorHAnsi" w:cstheme="majorBidi"/>
+      <w:color w:val="365F91" w:themeColor="accent1" w:themeShade="BF"/>
+      <w:sz w:val="32"/>
+      <w:szCs w:val="32"/>
+    </w:rPr>
+  </w:style>
+  <w:style w:type="character" w:default="1" w:styleId="DefaultParagraphFont">
+    <w:name w:val="Default Paragraph Font"/>
+    <w:uiPriority w:val="1"/>
+    <w:semiHidden/>
+    <w:unhideWhenUsed/>
+  </w:style>
+  <w:style w:type="table" w:default="1" w:styleId="TableNormal">
+    <w:name w:val="Normal Table"/>
+    <w:uiPriority w:val="99"/>
+    <w:semiHidden/>
+    <w:unhideWhenUsed/>
+    <w:tblPr>
+      <w:tblInd w:w="0" w:type="dxa"/>
+      <w:tblCellMar>
+        <w:top w:w="0" w:type="dxa"/>
+        <w:left w:w="108" w:type="dxa"/>
+        <w:bottom w:w="0" w:type="dxa"/>
+        <w:right w:w="108" w:type="dxa"/>
+      </w:tblCellMar>
+    </w:tblPr>
+  </w:style>
+  <w:style w:type="numbering" w:default="1" w:styleId="NoList">
+    <w:name w:val="No List"/>
+    <w:uiPriority w:val="99"/>
+    <w:semiHidden/>
+    <w:unhideWhenUsed/>
+  </w:style>
+  <w:style w:type="character" w:customStyle="1" w:styleId="Heading1Char">
+    <w:name w:val="Heading 1 Char"/>
+    <w:basedOn w:val="DefaultParagraphFont"/>
+    <w:link w:val="Heading1"/>
+    <w:uiPriority w:val="9"/>
+    <w:rsid w:val="00E20164"/>
+    <w:rPr>
+      <w:rFonts w:asciiTheme="majorHAnsi" w:eastAsiaTheme="majorEastAsia" w:hAnsiTheme="majorHAnsi" w:cstheme="majorBidi"/>
+      <w:color w:val="365F91" w:themeColor="accent1" w:themeShade="BF"/>
+      <w:sz w:val="32"/>
+      <w:szCs w:val="32"/>
+      <w:lang w:val="bs-Latn-BA"/>
+    </w:rPr>
+  </w:style>
+  <w:style w:type="paragraph" w:styleId="NoSpacing">
+    <w:name w:val="No Spacing"/>
+    <w:uiPriority w:val="1"/>
+    <w:qFormat/>
+    <w:rsid w:val="00D9075A"/>
+    <w:pPr>
+      <w:spacing w:after="0" w:line="240" w:lineRule="auto"/>
+    </w:pPr>
+    <w:rPr>
+      <w:lang w:val="bs-Latn-BA"/>
+    </w:rPr>
+  </w:style>
+</w:styles>
+</file>
+
+<file path=word/stylesWithEffects.xml><?xml version="1.0" encoding="utf-8"?>
+<w:styles xmlns:wpc="http://schemas.microsoft.com/office/word/2010/wordprocessingCanvas" xmlns:mc="http://schemas.openxmlformats.org/markup-compatibility/2006" xmlns:o="urn:schemas-microsoft-com:office:office" xmlns:r="http://schemas.openxmlformats.org/officeDocument/2006/relationships" xmlns:m="http://schemas.openxmlformats.org/officeDocument/2006/math" xmlns:v="urn:schemas-microsoft-com:vml" xmlns:wp14="http://schemas.microsoft.com/office/word/2010/wordprocessingDrawing" xmlns:wp="http://schemas.openxmlformats.org/drawingml/2006/wordprocessingDrawing" xmlns:w10="urn:schemas-microsoft-com:office:word" xmlns:w="http://schemas.openxmlformats.org/wordprocessingml/2006/main" xmlns:w14="http://schemas.microsoft.com/office/word/2010/wordml" xmlns:wpg="http://schemas.microsoft.com/office/word/2010/wordprocessingGroup" xmlns:wpi="http://schemas.microsoft.com/office/word/2010/wordprocessingInk" xmlns:wne="http://schemas.microsoft.com/office/word/2006/wordml" xmlns:wps="http://schemas.microsoft.com/office/word/2010/wordprocessingShape" mc:Ignorable="w14 wp14">
+  <w:docDefaults>
+    <w:rPrDefault>
+      <w:rPr>
+        <w:rFonts w:asciiTheme="minorHAnsi" w:eastAsiaTheme="minorHAnsi" w:hAnsiTheme="minorHAnsi" w:cstheme="minorBidi"/>
+        <w:sz w:val="22"/>
+        <w:szCs w:val="22"/>
+        <w:lang w:val="en-US" w:eastAsia="en-US" w:bidi="ar-SA"/>
+      </w:rPr>
+    </w:rPrDefault>
+    <w:pPrDefault>
+      <w:pPr>
+        <w:spacing w:after="200" w:line="276" w:lineRule="auto"/>
+      </w:pPr>
+    </w:pPrDefault>
+  </w:docDefaults>
+  <w:latentStyles w:defLockedState="0" w:defUIPriority="99" w:defSemiHidden="1" w:defUnhideWhenUsed="1" w:defQFormat="0" w:count="267">
+    <w:lsdException w:name="Normal" w:semiHidden="0" w:uiPriority="0" w:unhideWhenUsed="0" w:qFormat="1"/>
+    <w:lsdException w:name="heading 1" w:semiHidden="0" w:uiPriority="9" w:unhideWhenUsed="0" w:qFormat="1"/>
+    <w:lsdException w:name="heading 2" w:uiPriority="9" w:qFormat="1"/>
+    <w:lsdException w:name="heading 3" w:uiPriority="9" w:qFormat="1"/>
+    <w:lsdException w:name="heading 4" w:uiPriority="9" w:qFormat="1"/>
+    <w:lsdException w:name="heading 5" w:uiPriority="9" w:qFormat="1"/>
+    <w:lsdException w:name="heading 6" w:uiPriority="9" w:qFormat="1"/>
+    <w:lsdException w:name="heading 7" w:uiPriority="9" w:qFormat="1"/>
+    <w:lsdException w:name="heading 8" w:uiPriority="9" w:qFormat="1"/>
+    <w:lsdException w:name="heading 9" w:uiPriority="9" w:qFormat="1"/>
+    <w:lsdException w:name="toc 1" w:uiPriority="39"/>
+    <w:lsdException w:name="toc 2" w:uiPriority="39"/>
+    <w:lsdException w:name="toc 3" w:uiPriority="39"/>
+    <w:lsdException w:name="toc 4" w:uiPriority="39"/>
+    <w:lsdException w:name="toc 5" w:uiPriority="39"/>
+    <w:lsdException w:name="toc 6" w:uiPriority="39"/>
+    <w:lsdException w:name="toc 7" w:uiPriority="39"/>
+    <w:lsdException w:name="toc 8" w:uiPriority="39"/>
+    <w:lsdException w:name="toc 9" w:uiPriority="39"/>
+    <w:lsdException w:name="caption" w:uiPriority="35" w:qFormat="1"/>
+    <w:lsdException w:name="Title" w:semiHidden="0" w:uiPriority="10" w:unhideWhenUsed="0" w:qFormat="1"/>
+    <w:lsdException w:name="Default Paragraph Font" w:uiPriority="1"/>
+    <w:lsdException w:name="Subtitle" w:semiHidden="0" w:uiPriority="11" w:unhideWhenUsed="0" w:qFormat="1"/>
+    <w:lsdException w:name="Strong" w:semiHidden="0" w:uiPriority="22" w:unhideWhenUsed="0" w:qFormat="1"/>
+    <w:lsdException w:name="Emphasis" w:semiHidden="0" w:uiPriority="20" w:unhideWhenUsed="0" w:qFormat="1"/>
+    <w:lsdException w:name="Table Grid" w:uiPriority="59"/>
+    <w:lsdException w:name="Placeholder Text" w:unhideWhenUsed="0"/>
+    <w:lsdException w:name="No Spacing" w:semiHidden="0" w:uiPriority="1" w:unhideWhenUsed="0" w:qFormat="1"/>
+    <w:lsdException w:name="Light Shading" w:semiHidden="0" w:uiPriority="60" w:unhideWhenUsed="0"/>
+    <w:lsdException w:name="Light List" w:semiHidden="0" w:uiPriority="61" w:unhideWhenUsed="0"/>
+    <w:lsdException w:name="Light Grid" w:semiHidden="0" w:uiPriority="62" w:unhideWhenUsed="0"/>
+    <w:lsdException w:name="Medium Shading 1" w:semiHidden="0" w:uiPriority="63" w:unhideWhenUsed="0"/>
+    <w:lsdException w:name="Medium Shading 2" w:semiHidden="0" w:uiPriority="64" w:unhideWhenUsed="0"/>
+    <w:lsdException w:name="Medium List 1" w:semiHidden="0" w:uiPriority="65" w:unhideWhenUsed="0"/>
+    <w:lsdException w:name="Medium List 2" w:semiHidden="0" w:uiPriority="66" w:unhideWhenUsed="0"/>
+    <w:lsdException w:name="Medium Grid 1" w:semiHidden="0" w:uiPriority="67" w:unhideWhenUsed="0"/>
+    <w:lsdException w:name="Medium Grid 2" w:semiHidden="0" w:uiPriority="68" w:unhideWhenUsed="0"/>
+    <w:lsdException w:name="Medium Grid 3" w:semiHidden="0" w:uiPriority="69" w:unhideWhenUsed="0"/>
+    <w:lsdException w:name="Dark List" w:semiHidden="0" w:uiPriority="70" w:unhideWhenUsed="0"/>
+    <w:lsdException w:name="Colorful Shading" w:semiHidden="0" w:uiPriority="71" w:unhideWhenUsed="0"/>
+    <w:lsdException w:name="Colorful List" w:semiHidden="0" w:uiPriority="72" w:unhideWhenUsed="0"/>
+    <w:lsdException w:name="Colorful Grid" w:semiHidden="0" w:uiPriority="73" w:unhideWhenUsed="0"/>
+    <w:lsdException w:name="Light Shading Accent 1" w:semiHidden="0" w:uiPriority="60" w:unhideWhenUsed="0"/>
+    <w:lsdException w:name="Light List Accent 1" w:semiHidden="0" w:uiPriority="61" w:unhideWhenUsed="0"/>
+    <w:lsdException w:name="Light Grid Accent 1" w:semiHidden="0" w:uiPriority="62" w:unhideWhenUsed="0"/>
+    <w:lsdException w:name="Medium Shading 1 Accent 1" w:semiHidden="0" w:uiPriority="63" w:unhideWhenUsed="0"/>
+    <w:lsdException w:name="Medium Shading 2 Accent 1" w:semiHidden="0" w:uiPriority="64" w:unhideWhenUsed="0"/>
+    <w:lsdException w:name="Medium List 1 Accent 1" w:semiHidden="0" w:uiPriority="65" w:unhideWhenUsed="0"/>
+    <w:lsdException w:name="Revision" w:unhideWhenUsed="0"/>
+    <w:lsdException w:name="List Paragraph" w:semiHidden="0" w:uiPriority="34" w:unhideWhenUsed="0" w:qFormat="1"/>
+    <w:lsdException w:name="Quote" w:semiHidden="0" w:uiPriority="29" w:unhideWhenUsed="0" w:qFormat="1"/>
+    <w:lsdException w:name="Intense Quote" w:semiHidden="0" w:uiPriority="30" w:unhideWhenUsed="0" w:qFormat="1"/>
+    <w:lsdException w:name="Medium List 2 Accent 1" w:semiHidden="0" w:uiPriority="66" w:unhideWhenUsed="0"/>
+    <w:lsdException w:name="Medium Grid 1 Accent 1" w:semiHidden="0" w:uiPriority="67" w:unhideWhenUsed="0"/>
+    <w:lsdException w:name="Medium Grid 2 Accent 1" w:semiHidden="0" w:uiPriority="68" w:unhideWhenUsed="0"/>
+    <w:lsdException w:name="Medium Grid 3 Accent 1" w:semiHidden="0" w:uiPriority="69" w:unhideWhenUsed="0"/>
+    <w:lsdException w:name="Dark List Accent 1" w:semiHidden="0" w:uiPriority="70" w:unhideWhenUsed="0"/>
+    <w:lsdException w:name="Colorful Shading Accent 1" w:semiHidden="0" w:uiPriority="71" w:unhideWhenUsed="0"/>
+    <w:lsdException w:name="Colorful List Accent 1" w:semiHidden="0" w:uiPriority="72" w:unhideWhenUsed="0"/>
+    <w:lsdException w:name="Colorful Grid Accent 1" w:semiHidden="0" w:uiPriority="73" w:unhideWhenUsed="0"/>
+    <w:lsdException w:name="Light Shading Accent 2" w:semiHidden="0" w:uiPriority="60" w:unhideWhenUsed="0"/>
+    <w:lsdException w:name="Light List Accent 2" w:semiHidden="0" w:uiPriority="61" w:unhideWhenUsed="0"/>
+    <w:lsdException w:name="Light Grid Accent 2" w:semiHidden="0" w:uiPriority="62" w:unhideWhenUsed="0"/>
+    <w:lsdException w:name="Medium Shading 1 Accent 2" w:semiHidden="0" w:uiPriority="63" w:unhideWhenUsed="0"/>
+    <w:lsdException w:name="Medium Shading 2 Accent 2" w:semiHidden="0" w:uiPriority="64" w:unhideWhenUsed="0"/>
+    <w:lsdException w:name="Medium List 1 Accent 2" w:semiHidden="0" w:uiPriority="65" w:unhideWhenUsed="0"/>
+    <w:lsdException w:name="Medium List 2 Accent 2" w:semiHidden="0" w:uiPriority="66" w:unhideWhenUsed="0"/>
+    <w:lsdException w:name="Medium Grid 1 Accent 2" w:semiHidden="0" w:uiPriority="67" w:unhideWhenUsed="0"/>
+    <w:lsdException w:name="Medium Grid 2 Accent 2" w:semiHidden="0" w:uiPriority="68" w:unhideWhenUsed="0"/>
+    <w:lsdException w:name="Medium Grid 3 Accent 2" w:semiHidden="0" w:uiPriority="69" w:unhideWhenUsed="0"/>
+    <w:lsdException w:name="Dark List Accent 2" w:semiHidden="0" w:uiPriority="70" w:unhideWhenUsed="0"/>
+    <w:lsdException w:name="Colorful Shading Accent 2" w:semiHidden="0" w:uiPriority="71" w:unhideWhenUsed="0"/>
+    <w:lsdException w:name="Colorful List Accent 2" w:semiHidden="0" w:uiPriority="72" w:unhideWhenUsed="0"/>
+    <w:lsdException w:name="Colorful Grid Accent 2" w:semiHidden="0" w:uiPriority="73" w:unhideWhenUsed="0"/>
+    <w:lsdException w:name="Light Shading Accent 3" w:semiHidden="0" w:uiPriority="60" w:unhideWhenUsed="0"/>
+    <w:lsdException w:name="Light List Accent 3" w:semiHidden="0" w:uiPriority="61" w:unhideWhenUsed="0"/>
+    <w:lsdException w:name="Light Grid Accent 3" w:semiHidden="0" w:uiPriority="62" w:unhideWhenUsed="0"/>
+    <w:lsdException w:name="Medium Shading 1 Accent 3" w:semiHidden="0" w:uiPriority="63" w:unhideWhenUsed="0"/>
+    <w:lsdException w:name="Medium Shading 2 Accent 3" w:semiHidden="0" w:uiPriority="64" w:unhideWhenUsed="0"/>
+    <w:lsdException w:name="Medium List 1 Accent 3" w:semiHidden="0" w:uiPriority="65" w:unhideWhenUsed="0"/>
+    <w:lsdException w:name="Medium List 2 Accent 3" w:semiHidden="0" w:uiPriority="66" w:unhideWhenUsed="0"/>
+    <w:lsdException w:name="Medium Grid 1 Accent 3" w:semiHidden="0" w:uiPriority="67" w:unhideWhenUsed="0"/>
+    <w:lsdException w:name="Medium Grid 2 Accent 3" w:semiHidden="0" w:uiPriority="68" w:unhideWhenUsed="0"/>
+    <w:lsdException w:name="Medium Grid 3 Accent 3" w:semiHidden="0" w:uiPriority="69" w:unhideWhenUsed="0"/>
+    <w:lsdException w:name="Dark List Accent 3" w:semiHidden="0" w:uiPriority="70" w:unhideWhenUsed="0"/>
+    <w:lsdException w:name="Colorful Shading Accent 3" w:semiHidden="0" w:uiPriority="71" w:unhideWhenUsed="0"/>
+    <w:lsdException w:name="Colorful List Accent 3" w:semiHidden="0" w:uiPriority="72" w:unhideWhenUsed="0"/>
+    <w:lsdException w:name="Colorful Grid Accent 3" w:semiHidden="0" w:uiPriority="73" w:unhideWhenUsed="0"/>
+    <w:lsdException w:name="Light Shading Accent 4" w:semiHidden="0" w:uiPriority="60" w:unhideWhenUsed="0"/>
+    <w:lsdException w:name="Light List Accent 4" w:semiHidden="0" w:uiPriority="61" w:unhideWhenUsed="0"/>
+    <w:lsdException w:name="Light Grid Accent 4" w:semiHidden="0" w:uiPriority="62" w:unhideWhenUsed="0"/>
+    <w:lsdException w:name="Medium Shading 1 Accent 4" w:semiHidden="0" w:uiPriority="63" w:unhideWhenUsed="0"/>
+    <w:lsdException w:name="Medium Shading 2 Accent 4" w:semiHidden="0" w:uiPriority="64" w:unhideWhenUsed="0"/>
+    <w:lsdException w:name="Medium List 1 Accent 4" w:semiHidden="0" w:uiPriority="65" w:unhideWhenUsed="0"/>
+    <w:lsdException w:name="Medium List 2 Accent 4" w:semiHidden="0" w:uiPriority="66" w:unhideWhenUsed="0"/>
+    <w:lsdException w:name="Medium Grid 1 Accent 4" w:semiHidden="0" w:uiPriority="67" w:unhideWhenUsed="0"/>
+    <w:lsdException w:name="Medium Grid 2 Accent 4" w:semiHidden="0" w:uiPriority="68" w:unhideWhenUsed="0"/>
+    <w:lsdException w:name="Medium Grid 3 Accent 4" w:semiHidden="0" w:uiPriority="69" w:unhideWhenUsed="0"/>
+    <w:lsdException w:name="Dark List Accent 4" w:semiHidden="0" w:uiPriority="70" w:unhideWhenUsed="0"/>
+    <w:lsdException w:name="Colorful Shading Accent 4" w:semiHidden="0" w:uiPriority="71" w:unhideWhenUsed="0"/>
+    <w:lsdException w:name="Colorful List Accent 4" w:semiHidden="0" w:uiPriority="72" w:unhideWhenUsed="0"/>
+    <w:lsdException w:name="Colorful Grid Accent 4" w:semiHidden="0" w:uiPriority="73" w:unhideWhenUsed="0"/>
+    <w:lsdException w:name="Light Shading Accent 5" w:semiHidden="0" w:uiPriority="60" w:unhideWhenUsed="0"/>
+    <w:lsdException w:name="Light List Accent 5" w:semiHidden="0" w:uiPriority="61" w:unhideWhenUsed="0"/>
+    <w:lsdException w:name="Light Grid Accent 5" w:semiHidden="0" w:uiPriority="62" w:unhideWhenUsed="0"/>
+    <w:lsdException w:name="Medium Shading 1 Accent 5" w:semiHidden="0" w:uiPriority="63" w:unhideWhenUsed="0"/>
+    <w:lsdException w:name="Medium Shading 2 Accent 5" w:semiHidden="0" w:uiPriority="64" w:unhideWhenUsed="0"/>
+    <w:lsdException w:name="Medium List 1 Accent 5" w:semiHidden="0" w:uiPriority="65" w:unhideWhenUsed="0"/>
+    <w:lsdException w:name="Medium List 2 Accent 5" w:semiHidden="0" w:uiPriority="66" w:unhideWhenUsed="0"/>
+    <w:lsdException w:name="Medium Grid 1 Accent 5" w:semiHidden="0" w:uiPriority="67" w:unhideWhenUsed="0"/>
+    <w:lsdException w:name="Medium Grid 2 Accent 5" w:semiHidden="0" w:uiPriority="68" w:unhideWhenUsed="0"/>
+    <w:lsdException w:name="Medium Grid 3 Accent 5" w:semiHidden="0" w:uiPriority="69" w:unhideWhenUsed="0"/>
+    <w:lsdException w:name="Dark List Accent 5" w:semiHidden="0" w:uiPriority="70" w:unhideWhenUsed="0"/>
+    <w:lsdException w:name="Colorful Shading Accent 5" w:semiHidden="0" w:uiPriority="71" w:unhideWhenUsed="0"/>
+    <w:lsdException w:name="Colorful List Accent 5" w:semiHidden="0" w:uiPriority="72" w:unhideWhenUsed="0"/>
+    <w:lsdException w:name="Colorful Grid Accent 5" w:semiHidden="0" w:uiPriority="73" w:unhideWhenUsed="0"/>
+    <w:lsdException w:name="Light Shading Accent 6" w:semiHidden="0" w:uiPriority="60" w:unhideWhenUsed="0"/>
+    <w:lsdException w:name="Light List Accent 6" w:semiHidden="0" w:uiPriority="61" w:unhideWhenUsed="0"/>
+    <w:lsdException w:name="Light Grid Accent 6" w:semiHidden="0" w:uiPriority="62" w:unhideWhenUsed="0"/>
+    <w:lsdException w:name="Medium Shading 1 Accent 6" w:semiHidden="0" w:uiPriority="63" w:unhideWhenUsed="0"/>
+    <w:lsdException w:name="Medium Shading 2 Accent 6" w:semiHidden="0" w:uiPriority="64" w:unhideWhenUsed="0"/>
+    <w:lsdException w:name="Medium List 1 Accent 6" w:semiHidden="0" w:uiPriority="65" w:unhideWhenUsed="0"/>
+    <w:lsdException w:name="Medium List 2 Accent 6" w:semiHidden="0" w:uiPriority="66" w:unhideWhenUsed="0"/>
+    <w:lsdException w:name="Medium Grid 1 Accent 6" w:semiHidden="0" w:uiPriority="67" w:unhideWhenUsed="0"/>
+    <w:lsdException w:name="Medium Grid 2 Accent 6" w:semiHidden="0" w:uiPriority="68" w:unhideWhenUsed="0"/>
+    <w:lsdException w:name="Medium Grid 3 Accent 6" w:semiHidden="0" w:uiPriority="69" w:unhideWhenUsed="0"/>
+    <w:lsdException w:name="Dark List Accent 6" w:semiHidden="0" w:uiPriority="70" w:unhideWhenUsed="0"/>
+    <w:lsdException w:name="Colorful Shading Accent 6" w:semiHidden="0" w:uiPriority="71" w:unhideWhenUsed="0"/>
+    <w:lsdException w:name="Colorful List Accent 6" w:semiHidden="0" w:uiPriority="72" w:unhideWhenUsed="0"/>
+    <w:lsdException w:name="Colorful Grid Accent 6" w:semiHidden="0" w:uiPriority="73" w:unhideWhenUsed="0"/>
+    <w:lsdException w:name="Subtle Emphasis" w:semiHidden="0" w:uiPriority="19" w:unhideWhenUsed="0" w:qFormat="1"/>
+    <w:lsdException w:name="Intense Emphasis" w:semiHidden="0" w:uiPriority="21" w:unhideWhenUsed="0" w:qFormat="1"/>
+    <w:lsdException w:name="Subtle Reference" w:semiHidden="0" w:uiPriority="31" w:unhideWhenUsed="0" w:qFormat="1"/>
+    <w:lsdException w:name="Intense Reference" w:semiHidden="0" w:uiPriority="32" w:unhideWhenUsed="0" w:qFormat="1"/>
+    <w:lsdException w:name="Book Title" w:semiHidden="0" w:uiPriority="33" w:unhideWhenUsed="0" w:qFormat="1"/>
+    <w:lsdException w:name="Bibliography" w:uiPriority="37"/>
+    <w:lsdException w:name="TOC Heading" w:uiPriority="39" w:qFormat="1"/>
   </w:latentStyles>
   <w:style w:type="paragraph" w:default="1" w:styleId="Normal">
     <w:name w:val="Normal"/>
@@ -8188,7 +8398,7 @@
 </file>
 
 <file path=customXml/itemProps1.xml><?xml version="1.0" encoding="utf-8"?>
-<ds:datastoreItem xmlns:ds="http://schemas.openxmlformats.org/officeDocument/2006/customXml" ds:itemID="{6D4C759D-B7DE-4F5B-A643-A31708EC4DDD}">
+<ds:datastoreItem xmlns:ds="http://schemas.openxmlformats.org/officeDocument/2006/customXml" ds:itemID="{2E6636F0-F38F-4E53-B28C-F2834E3D22DD}">
   <ds:schemaRefs>
     <ds:schemaRef ds:uri="http://schemas.openxmlformats.org/officeDocument/2006/bibliography"/>
   </ds:schemaRefs>

</xml_diff>